<commit_message>
update ppt and docx
</commit_message>
<xml_diff>
--- a/presentation/Transformer-Presentation.docx
+++ b/presentation/Transformer-Presentation.docx
@@ -56,16 +56,13 @@
     </w:p>
     <w:p>
       <w:r>
-        <w:t xml:space="preserve">The Transformer’s story </w:t>
-      </w:r>
-      <w:r>
-        <w:t>start</w:t>
-      </w:r>
-      <w:r>
-        <w:t>s</w:t>
-      </w:r>
-      <w:r>
-        <w:t xml:space="preserve"> with the famous paper: ‘Attention Is All You Need’, published</w:t>
+        <w:t>The Transformer</w:t>
+      </w:r>
+      <w:r>
+        <w:t xml:space="preserve"> model is proposed in</w:t>
+      </w:r>
+      <w:r>
+        <w:t xml:space="preserve"> the famous paper: ‘Attention Is All You Need’, published</w:t>
       </w:r>
       <w:r>
         <w:t xml:space="preserve"> by Vaswani</w:t>
@@ -110,13 +107,20 @@
       <w:r>
         <w:t xml:space="preserve">So first, let’s </w:t>
       </w:r>
-      <w:proofErr w:type="gramStart"/>
-      <w:r>
-        <w:t>take a look</w:t>
-      </w:r>
-      <w:proofErr w:type="gramEnd"/>
-      <w:r>
-        <w:t xml:space="preserve"> which model has dominated NLP before Transformer.</w:t>
+      <w:r>
+        <w:t>take a look which model</w:t>
+      </w:r>
+      <w:r>
+        <w:t>s</w:t>
+      </w:r>
+      <w:r>
+        <w:t xml:space="preserve"> </w:t>
+      </w:r>
+      <w:r>
+        <w:t>have</w:t>
+      </w:r>
+      <w:r>
+        <w:t xml:space="preserve"> dominated NLP before Transformer.</w:t>
       </w:r>
     </w:p>
     <w:p>
@@ -130,136 +134,421 @@
         <w:t xml:space="preserve">, </w:t>
       </w:r>
       <w:r>
-        <w:t>the common architectures like Recurrent Neural Networks (RNNs), Long Short-Term Memory (LSTM) networks, Gated Recurrent Units (GRU) were the mainstream in NLP</w:t>
+        <w:t>the common architectures like Recurrent Neural Networks (RNNs),</w:t>
+      </w:r>
+      <w:r>
+        <w:t xml:space="preserve"> and its variants</w:t>
+      </w:r>
+      <w:r>
+        <w:t xml:space="preserve"> Long Short-Term Memory (LSTM) networks, Gated Recurrent Units (GRU) were the mainstream in NLP</w:t>
       </w:r>
       <w:r>
         <w:t xml:space="preserve"> tasks</w:t>
       </w:r>
       <w:r>
-        <w:t xml:space="preserve">. </w:t>
+        <w:t>.</w:t>
       </w:r>
     </w:p>
     <w:p>
       <w:r>
-        <w:t xml:space="preserve">Now let’s see </w:t>
-      </w:r>
-      <w:proofErr w:type="gramStart"/>
-      <w:r>
-        <w:t>the some</w:t>
-      </w:r>
-      <w:proofErr w:type="gramEnd"/>
-      <w:r>
-        <w:t xml:space="preserve"> limitations of RNNs.</w:t>
+        <w:t>RNNs offer several benefits, including but not limited to:</w:t>
       </w:r>
     </w:p>
     <w:p>
-      <w:r>
-        <w:t xml:space="preserve">Take </w:t>
-      </w:r>
-      <w:r>
-        <w:t xml:space="preserve">language modeling task as an example. Given a sentence starts with some words, like </w:t>
-      </w:r>
-      <w:r>
-        <w:t>“She stands up and opens the …</w:t>
-      </w:r>
-      <w:proofErr w:type="gramStart"/>
-      <w:r>
-        <w:t xml:space="preserve">” </w:t>
-      </w:r>
-      <w:r>
-        <w:t>,the</w:t>
-      </w:r>
-      <w:proofErr w:type="gramEnd"/>
-      <w:r>
-        <w:t xml:space="preserve"> model needs to predict the next word. By using RNN, the model processes one word at a time, to generate the hidden state for the next computation, meaning that it is a sequential computation. </w:t>
-      </w:r>
-      <w:proofErr w:type="gramStart"/>
-      <w:r>
-        <w:t>As a consequence</w:t>
-      </w:r>
-      <w:proofErr w:type="gramEnd"/>
-      <w:r>
-        <w:t xml:space="preserve">, there </w:t>
-      </w:r>
-      <w:proofErr w:type="gramStart"/>
-      <w:r>
-        <w:t>are less rooms</w:t>
-      </w:r>
-      <w:proofErr w:type="gramEnd"/>
-      <w:r>
-        <w:t xml:space="preserve"> for parallel computation. So </w:t>
-      </w:r>
-      <w:proofErr w:type="gramStart"/>
-      <w:r>
-        <w:t>longer</w:t>
-      </w:r>
-      <w:proofErr w:type="gramEnd"/>
-      <w:r>
-        <w:t xml:space="preserve"> sequence, longer computation time.</w:t>
+      <w:pPr>
+        <w:pStyle w:val="ListParagraph"/>
+        <w:numPr>
+          <w:ilvl w:val="0"/>
+          <w:numId w:val="13"/>
+        </w:numPr>
+      </w:pPr>
+      <w:r>
+        <w:t>Efficient handling of sequential data types such as text, speech, and time series.</w:t>
       </w:r>
     </w:p>
     <w:p>
-      <w:r>
-        <w:t>Next, due to its nature of sequential computation, the contributions of initial states or</w:t>
-      </w:r>
-      <w:r>
-        <w:t xml:space="preserve"> information to the final state or the prediction are very small for long sequence context. This leads to the loss of information for long-range dependencies.</w:t>
+      <w:pPr>
+        <w:pStyle w:val="ListParagraph"/>
+        <w:numPr>
+          <w:ilvl w:val="0"/>
+          <w:numId w:val="13"/>
+        </w:numPr>
+      </w:pPr>
+      <w:r>
+        <w:t>Ability to process inputs of variable lengths, a feature lacking in feedforward neural networks.</w:t>
       </w:r>
     </w:p>
     <w:p>
-      <w:r>
-        <w:t xml:space="preserve">Another major limitation of RNNs is that they are prone to vanishing or exploding gradient problem. RNN </w:t>
-      </w:r>
-      <w:proofErr w:type="gramStart"/>
-      <w:r>
-        <w:t>use</w:t>
-      </w:r>
-      <w:proofErr w:type="gramEnd"/>
-      <w:r>
-        <w:t xml:space="preserve"> Backpropagation Through Time to updates the weights</w:t>
-      </w:r>
-      <w:r>
-        <w:t xml:space="preserve">. For example, to calculate the derivative of loss function L with respect to the weights, it uses the chain rule, to calculate the gradient products from the last layer/ last instant to the initial layer or initial install. If the gradient of the hidden state t with respect to the previous state t-1 is very small than 1, then the gradient </w:t>
-      </w:r>
-      <w:proofErr w:type="gramStart"/>
-      <w:r>
-        <w:t xml:space="preserve">products </w:t>
+      <w:pPr>
+        <w:pStyle w:val="ListParagraph"/>
+        <w:numPr>
+          <w:ilvl w:val="0"/>
+          <w:numId w:val="13"/>
+        </w:numPr>
+      </w:pPr>
+      <w:r>
+        <w:t>Enhanced training efficiency due to weight sharing across different time steps.</w:t>
+      </w:r>
+    </w:p>
+    <w:p>
+      <w:r>
+        <w:t xml:space="preserve">Now let’s see some </w:t>
+      </w:r>
+      <w:r>
+        <w:t xml:space="preserve">major </w:t>
+      </w:r>
+      <w:r>
+        <w:t>limitations of RNNs.</w:t>
+      </w:r>
+    </w:p>
+    <w:p>
+      <w:r>
+        <w:t xml:space="preserve">Take </w:t>
+      </w:r>
+      <w:r>
+        <w:t>language modeling task as an example. Given a sentence starts with some words, like “She stands up and opens the …” ,the model needs to predict the next word. By using RNN, the model processes one word at a time</w:t>
+      </w:r>
+      <w:r>
+        <w:t xml:space="preserve"> step</w:t>
+      </w:r>
+      <w:r>
+        <w:t xml:space="preserve">, to generate the hidden state for </w:t>
+      </w:r>
+      <w:r>
+        <w:t xml:space="preserve">computation in </w:t>
+      </w:r>
+      <w:r>
+        <w:t>the next</w:t>
+      </w:r>
+      <w:r>
+        <w:t xml:space="preserve"> time step</w:t>
+      </w:r>
+      <w:r>
+        <w:t>, meaning that it is a sequential computation. As a consequence, there are less rooms for parallel computation. So longer sequence, longer computation time.</w:t>
+      </w:r>
+    </w:p>
+    <w:p>
+      <w:r>
+        <w:t>Next, due to its nature of sequential computation</w:t>
+      </w:r>
+      <w:r>
+        <w:t xml:space="preserve"> to product the hidden states</w:t>
+      </w:r>
+      <w:r>
+        <w:t>, the contributions of initial states or</w:t>
+      </w:r>
+      <w:r>
+        <w:t xml:space="preserve"> information to the final state or the prediction are very small for long sequence context. This leads to the loss of information for long-range dependencies.</w:t>
+      </w:r>
+    </w:p>
+    <w:p>
+      <w:r>
+        <w:t>Another major limitation of RNNs is that they are prone to vanishing or exploding gradient problem</w:t>
+      </w:r>
+      <w:r>
+        <w:t>s</w:t>
+      </w:r>
+      <w:r>
+        <w:t>. RNN use Backpropagation Through Time to updates the weights</w:t>
+      </w:r>
+      <w:r>
+        <w:t xml:space="preserve">. For example, to calculate the </w:t>
+      </w:r>
+      <w:r>
+        <w:t>gradient</w:t>
+      </w:r>
+      <w:r>
+        <w:t xml:space="preserve"> of loss function L with respect to the </w:t>
+      </w:r>
+      <w:r>
+        <w:t xml:space="preserve">parameter </w:t>
+      </w:r>
+      <w:r>
+        <w:t>weights</w:t>
+      </w:r>
+      <w:r>
+        <w:t xml:space="preserve"> of the network</w:t>
+      </w:r>
+      <w:r>
+        <w:t xml:space="preserve">, it uses the chain rule, to calculate the </w:t>
+      </w:r>
+      <w:r>
+        <w:t xml:space="preserve">product of gradients across time steps. </w:t>
       </w:r>
       <w:r>
         <w:t xml:space="preserve"> </w:t>
       </w:r>
-      <w:r>
-        <w:t>are</w:t>
-      </w:r>
-      <w:proofErr w:type="gramEnd"/>
-      <w:r>
-        <w:t xml:space="preserve"> very </w:t>
-      </w:r>
-      <w:proofErr w:type="spellStart"/>
-      <w:r>
-        <w:t>very</w:t>
-      </w:r>
-      <w:proofErr w:type="spellEnd"/>
-      <w:r>
-        <w:t xml:space="preserve"> small, at certain level, we can say that it </w:t>
-      </w:r>
-      <w:proofErr w:type="gramStart"/>
-      <w:r>
-        <w:t>is</w:t>
-      </w:r>
-      <w:proofErr w:type="gramEnd"/>
-      <w:r>
-        <w:t xml:space="preserve"> vanished.  On the other hand, if the component gradients are </w:t>
-      </w:r>
-      <w:proofErr w:type="gramStart"/>
-      <w:r>
-        <w:t>very</w:t>
-      </w:r>
-      <w:proofErr w:type="gramEnd"/>
-      <w:r>
-        <w:t xml:space="preserve"> large than 1, then the gradient products are very large, at certain level, we can say that it is exploded. These problems make training RNN unstable and extremely hard. </w:t>
-      </w:r>
     </w:p>
+    <w:p>
+      <w:r>
+        <w:t>If the gradients are less than 1, each multiplication operation leads to a decrease in the magnitude of the gradient. If this process continues over many time steps, the gradient eventually diminishes to zero.</w:t>
+      </w:r>
+      <w:r>
+        <w:t xml:space="preserve"> </w:t>
+      </w:r>
+      <w:r>
+        <w:t xml:space="preserve"> </w:t>
+      </w:r>
+      <w:r>
+        <w:t>As a result, the updates to the weights during optimization become insignificant, hindering the learning process, especially for long sequences or deep architectures.</w:t>
+      </w:r>
+    </w:p>
+    <w:p>
+      <w:r>
+        <w:t>Conversely, the exploding gradient problem occurs when the gradients at each time step are greater than 1, leading to exponential growth of gradients as they propagate backward through time</w:t>
+      </w:r>
+      <w:r>
+        <w:t xml:space="preserve">, as a result </w:t>
+      </w:r>
+      <w:r>
+        <w:t>the product of large gradients across time steps can result in extremely large gradient values</w:t>
+      </w:r>
+      <w:r>
+        <w:t xml:space="preserve">. </w:t>
+      </w:r>
+      <w:r>
+        <w:t>The large gradient values can cause instability during optimization, leading to weight updates that oscillate or diverge, making the training process highly unstable.</w:t>
+      </w:r>
+    </w:p>
+    <w:p>
+      <w:r>
+        <w:rPr>
+          <w:rFonts w:ascii="Segoe UI" w:hAnsi="Segoe UI" w:cs="Segoe UI"/>
+          <w:color w:val="0D0D0D"/>
+          <w:shd w:val="clear" w:color="auto" w:fill="FFFFFF"/>
+        </w:rPr>
+        <w:lastRenderedPageBreak/>
+        <w:t>Both issues hinder the training of RNNs, affecting their ability to effectively capture long-term dependencies in sequential data.</w:t>
+      </w:r>
+      <w:r>
+        <w:t xml:space="preserve"> </w:t>
+      </w:r>
+      <w:r>
+        <w:t xml:space="preserve">These problems make training RNN unstable and extremely hard. </w:t>
+      </w:r>
+    </w:p>
+    <w:p/>
+    <w:p>
+      <w:r>
+        <w:t xml:space="preserve">To sum up, there are some major disadvantages of RNNs: </w:t>
+      </w:r>
+    </w:p>
+    <w:p>
+      <w:pPr>
+        <w:numPr>
+          <w:ilvl w:val="1"/>
+          <w:numId w:val="14"/>
+        </w:numPr>
+      </w:pPr>
+      <w:r>
+        <w:t>Sequential computation, hard to parallel computation with GPU</w:t>
+      </w:r>
+    </w:p>
+    <w:p>
+      <w:pPr>
+        <w:numPr>
+          <w:ilvl w:val="1"/>
+          <w:numId w:val="14"/>
+        </w:numPr>
+      </w:pPr>
+      <w:r>
+        <w:t>Loss of information for long-term dependencies</w:t>
+      </w:r>
+    </w:p>
+    <w:p>
+      <w:pPr>
+        <w:numPr>
+          <w:ilvl w:val="1"/>
+          <w:numId w:val="14"/>
+        </w:numPr>
+      </w:pPr>
+      <w:r>
+        <w:t>Vanishing or exploding gradient problems</w:t>
+      </w:r>
+    </w:p>
+    <w:p>
+      <w:r>
+        <w:t>And then, the arrival of Transformer in 2017</w:t>
+      </w:r>
+      <w:r>
+        <w:t xml:space="preserve"> proposed by the paper “Attention Is All You Need”</w:t>
+      </w:r>
+      <w:r>
+        <w:t>.</w:t>
+      </w:r>
+    </w:p>
+    <w:p>
+      <w:r>
+        <w:t>This paper proposed Transformer architecture for machine translation task, for example translate from one language to another, like from English to French. At the high level overview, its architecture includes encoder and decoder. In this video, we will deep dive into the two main blocks of Transformer.</w:t>
+      </w:r>
+    </w:p>
+    <w:p>
+      <w:r>
+        <w:t>What makes transformer so innovative at that time?</w:t>
+      </w:r>
+    </w:p>
+    <w:p>
+      <w:r>
+        <w:t>Transformer with Self-Attention mechanisms allow parallel computation, meaning that we can leverage GPU to accelerate the training process. Furthermore, It is able to capture long-range dependencies. Last but not least, its architecture allows the model less prone to vanishing or exploding gradient problems</w:t>
+      </w:r>
+      <w:r>
+        <w:t xml:space="preserve">. </w:t>
+      </w:r>
+    </w:p>
+    <w:p>
+      <w:r>
+        <w:t>Followed by the success of Transformers, since 2018 onwards, there is a new trend in NLP to develop Pre-trained language models based on the Transformer architecture, to name a few: BERT, GPT, T5, Llama, Mistral, Phi, Falcon, OLMo.</w:t>
+      </w:r>
+    </w:p>
+    <w:p/>
+    <w:p>
+      <w:r>
+        <w:t xml:space="preserve">---- </w:t>
+      </w:r>
+    </w:p>
+    <w:p>
+      <w:r>
+        <w:t>Now</w:t>
+      </w:r>
+      <w:r>
+        <w:t xml:space="preserve"> </w:t>
+      </w:r>
+      <w:r>
+        <w:t>let deep dive into</w:t>
+      </w:r>
+      <w:r>
+        <w:t xml:space="preserve"> transformer</w:t>
+      </w:r>
+      <w:r>
+        <w:t>. Here is our plans of attack</w:t>
+      </w:r>
+      <w:r>
+        <w:t xml:space="preserve">. I </w:t>
+      </w:r>
+      <w:r>
+        <w:t xml:space="preserve">am going to </w:t>
+      </w:r>
+      <w:r>
+        <w:t xml:space="preserve">explain to you </w:t>
+      </w:r>
+    </w:p>
+    <w:p>
+      <w:pPr>
+        <w:numPr>
+          <w:ilvl w:val="0"/>
+          <w:numId w:val="16"/>
+        </w:numPr>
+      </w:pPr>
+      <w:r>
+        <w:t>What are Transformer</w:t>
+      </w:r>
+      <w:r>
+        <w:t>’s</w:t>
+      </w:r>
+      <w:r>
+        <w:t xml:space="preserve"> </w:t>
+      </w:r>
+      <w:r>
+        <w:rPr>
+          <w:b/>
+          <w:bCs/>
+        </w:rPr>
+        <w:t>block-by-block</w:t>
+      </w:r>
+      <w:r>
+        <w:t>?</w:t>
+      </w:r>
+    </w:p>
+    <w:p>
+      <w:pPr>
+        <w:numPr>
+          <w:ilvl w:val="0"/>
+          <w:numId w:val="16"/>
+        </w:numPr>
+      </w:pPr>
+      <w:r>
+        <w:t xml:space="preserve"> What are the </w:t>
+      </w:r>
+      <w:r>
+        <w:rPr>
+          <w:b/>
+          <w:bCs/>
+        </w:rPr>
+        <w:t>input-output-process</w:t>
+      </w:r>
+      <w:r>
+        <w:t xml:space="preserve"> of each block?</w:t>
+      </w:r>
+    </w:p>
+    <w:p>
+      <w:pPr>
+        <w:numPr>
+          <w:ilvl w:val="0"/>
+          <w:numId w:val="16"/>
+        </w:numPr>
+      </w:pPr>
+      <w:r>
+        <w:t xml:space="preserve"> Talk about input/output </w:t>
+      </w:r>
+      <w:r>
+        <w:rPr>
+          <w:b/>
+          <w:bCs/>
+        </w:rPr>
+        <w:t>shape, type</w:t>
+      </w:r>
+    </w:p>
+    <w:p>
+      <w:pPr>
+        <w:numPr>
+          <w:ilvl w:val="0"/>
+          <w:numId w:val="16"/>
+        </w:numPr>
+      </w:pPr>
+      <w:r>
+        <w:t xml:space="preserve"> </w:t>
+      </w:r>
+      <w:r>
+        <w:t xml:space="preserve">How to </w:t>
+      </w:r>
+      <w:r>
+        <w:rPr>
+          <w:b/>
+          <w:bCs/>
+        </w:rPr>
+        <w:t>Implement</w:t>
+      </w:r>
+      <w:r>
+        <w:t xml:space="preserve"> and </w:t>
+      </w:r>
+      <w:r>
+        <w:rPr>
+          <w:b/>
+          <w:bCs/>
+        </w:rPr>
+        <w:t>playground</w:t>
+      </w:r>
+      <w:r>
+        <w:t xml:space="preserve"> with </w:t>
+      </w:r>
+      <w:r>
+        <w:rPr>
+          <w:b/>
+          <w:bCs/>
+        </w:rPr>
+        <w:t>notebook</w:t>
+      </w:r>
+      <w:r>
+        <w:t xml:space="preserve"> for each block</w:t>
+      </w:r>
+    </w:p>
+    <w:p/>
+    <w:p>
+      <w:r>
+        <w:t>First of all, Input block</w:t>
+      </w:r>
+    </w:p>
+    <w:p/>
     <w:p/>
     <w:sectPr>
       <w:pgSz w:w="12240" w:h="15840"/>
@@ -870,6 +1159,372 @@
     </w:lvl>
   </w:abstractNum>
   <w:abstractNum w:abstractNumId="4" w15:restartNumberingAfterBreak="0">
+    <w:nsid w:val="31055416"/>
+    <w:multiLevelType w:val="hybridMultilevel"/>
+    <w:tmpl w:val="3E300A9E"/>
+    <w:lvl w:ilvl="0" w:tplc="04090001">
+      <w:start w:val="1"/>
+      <w:numFmt w:val="bullet"/>
+      <w:lvlText w:val=""/>
+      <w:lvlJc w:val="left"/>
+      <w:pPr>
+        <w:ind w:left="720" w:hanging="360"/>
+      </w:pPr>
+      <w:rPr>
+        <w:rFonts w:ascii="Symbol" w:hAnsi="Symbol" w:hint="default"/>
+      </w:rPr>
+    </w:lvl>
+    <w:lvl w:ilvl="1" w:tplc="04090003" w:tentative="1">
+      <w:start w:val="1"/>
+      <w:numFmt w:val="bullet"/>
+      <w:lvlText w:val="o"/>
+      <w:lvlJc w:val="left"/>
+      <w:pPr>
+        <w:ind w:left="1440" w:hanging="360"/>
+      </w:pPr>
+      <w:rPr>
+        <w:rFonts w:ascii="Courier New" w:hAnsi="Courier New" w:cs="Courier New" w:hint="default"/>
+      </w:rPr>
+    </w:lvl>
+    <w:lvl w:ilvl="2" w:tplc="04090005" w:tentative="1">
+      <w:start w:val="1"/>
+      <w:numFmt w:val="bullet"/>
+      <w:lvlText w:val=""/>
+      <w:lvlJc w:val="left"/>
+      <w:pPr>
+        <w:ind w:left="2160" w:hanging="360"/>
+      </w:pPr>
+      <w:rPr>
+        <w:rFonts w:ascii="Wingdings" w:hAnsi="Wingdings" w:hint="default"/>
+      </w:rPr>
+    </w:lvl>
+    <w:lvl w:ilvl="3" w:tplc="04090001" w:tentative="1">
+      <w:start w:val="1"/>
+      <w:numFmt w:val="bullet"/>
+      <w:lvlText w:val=""/>
+      <w:lvlJc w:val="left"/>
+      <w:pPr>
+        <w:ind w:left="2880" w:hanging="360"/>
+      </w:pPr>
+      <w:rPr>
+        <w:rFonts w:ascii="Symbol" w:hAnsi="Symbol" w:hint="default"/>
+      </w:rPr>
+    </w:lvl>
+    <w:lvl w:ilvl="4" w:tplc="04090003" w:tentative="1">
+      <w:start w:val="1"/>
+      <w:numFmt w:val="bullet"/>
+      <w:lvlText w:val="o"/>
+      <w:lvlJc w:val="left"/>
+      <w:pPr>
+        <w:ind w:left="3600" w:hanging="360"/>
+      </w:pPr>
+      <w:rPr>
+        <w:rFonts w:ascii="Courier New" w:hAnsi="Courier New" w:cs="Courier New" w:hint="default"/>
+      </w:rPr>
+    </w:lvl>
+    <w:lvl w:ilvl="5" w:tplc="04090005" w:tentative="1">
+      <w:start w:val="1"/>
+      <w:numFmt w:val="bullet"/>
+      <w:lvlText w:val=""/>
+      <w:lvlJc w:val="left"/>
+      <w:pPr>
+        <w:ind w:left="4320" w:hanging="360"/>
+      </w:pPr>
+      <w:rPr>
+        <w:rFonts w:ascii="Wingdings" w:hAnsi="Wingdings" w:hint="default"/>
+      </w:rPr>
+    </w:lvl>
+    <w:lvl w:ilvl="6" w:tplc="04090001" w:tentative="1">
+      <w:start w:val="1"/>
+      <w:numFmt w:val="bullet"/>
+      <w:lvlText w:val=""/>
+      <w:lvlJc w:val="left"/>
+      <w:pPr>
+        <w:ind w:left="5040" w:hanging="360"/>
+      </w:pPr>
+      <w:rPr>
+        <w:rFonts w:ascii="Symbol" w:hAnsi="Symbol" w:hint="default"/>
+      </w:rPr>
+    </w:lvl>
+    <w:lvl w:ilvl="7" w:tplc="04090003" w:tentative="1">
+      <w:start w:val="1"/>
+      <w:numFmt w:val="bullet"/>
+      <w:lvlText w:val="o"/>
+      <w:lvlJc w:val="left"/>
+      <w:pPr>
+        <w:ind w:left="5760" w:hanging="360"/>
+      </w:pPr>
+      <w:rPr>
+        <w:rFonts w:ascii="Courier New" w:hAnsi="Courier New" w:cs="Courier New" w:hint="default"/>
+      </w:rPr>
+    </w:lvl>
+    <w:lvl w:ilvl="8" w:tplc="04090005" w:tentative="1">
+      <w:start w:val="1"/>
+      <w:numFmt w:val="bullet"/>
+      <w:lvlText w:val=""/>
+      <w:lvlJc w:val="left"/>
+      <w:pPr>
+        <w:ind w:left="6480" w:hanging="360"/>
+      </w:pPr>
+      <w:rPr>
+        <w:rFonts w:ascii="Wingdings" w:hAnsi="Wingdings" w:hint="default"/>
+      </w:rPr>
+    </w:lvl>
+  </w:abstractNum>
+  <w:abstractNum w:abstractNumId="5" w15:restartNumberingAfterBreak="0">
+    <w:nsid w:val="3AC545FB"/>
+    <w:multiLevelType w:val="hybridMultilevel"/>
+    <w:tmpl w:val="08504782"/>
+    <w:lvl w:ilvl="0" w:tplc="D88855A4">
+      <w:start w:val="1"/>
+      <w:numFmt w:val="bullet"/>
+      <w:lvlText w:val=""/>
+      <w:lvlJc w:val="left"/>
+      <w:pPr>
+        <w:tabs>
+          <w:tab w:val="num" w:pos="720"/>
+        </w:tabs>
+        <w:ind w:left="720" w:hanging="360"/>
+      </w:pPr>
+      <w:rPr>
+        <w:rFonts w:ascii="Wingdings" w:hAnsi="Wingdings" w:hint="default"/>
+      </w:rPr>
+    </w:lvl>
+    <w:lvl w:ilvl="1" w:tplc="FE2C7BA0">
+      <w:start w:val="1"/>
+      <w:numFmt w:val="bullet"/>
+      <w:lvlText w:val=""/>
+      <w:lvlJc w:val="left"/>
+      <w:pPr>
+        <w:tabs>
+          <w:tab w:val="num" w:pos="1440"/>
+        </w:tabs>
+        <w:ind w:left="1440" w:hanging="360"/>
+      </w:pPr>
+      <w:rPr>
+        <w:rFonts w:ascii="Wingdings" w:hAnsi="Wingdings" w:hint="default"/>
+      </w:rPr>
+    </w:lvl>
+    <w:lvl w:ilvl="2" w:tplc="0B16B1DE" w:tentative="1">
+      <w:start w:val="1"/>
+      <w:numFmt w:val="bullet"/>
+      <w:lvlText w:val=""/>
+      <w:lvlJc w:val="left"/>
+      <w:pPr>
+        <w:tabs>
+          <w:tab w:val="num" w:pos="2160"/>
+        </w:tabs>
+        <w:ind w:left="2160" w:hanging="360"/>
+      </w:pPr>
+      <w:rPr>
+        <w:rFonts w:ascii="Wingdings" w:hAnsi="Wingdings" w:hint="default"/>
+      </w:rPr>
+    </w:lvl>
+    <w:lvl w:ilvl="3" w:tplc="29C86B80" w:tentative="1">
+      <w:start w:val="1"/>
+      <w:numFmt w:val="bullet"/>
+      <w:lvlText w:val=""/>
+      <w:lvlJc w:val="left"/>
+      <w:pPr>
+        <w:tabs>
+          <w:tab w:val="num" w:pos="2880"/>
+        </w:tabs>
+        <w:ind w:left="2880" w:hanging="360"/>
+      </w:pPr>
+      <w:rPr>
+        <w:rFonts w:ascii="Wingdings" w:hAnsi="Wingdings" w:hint="default"/>
+      </w:rPr>
+    </w:lvl>
+    <w:lvl w:ilvl="4" w:tplc="97F8830A" w:tentative="1">
+      <w:start w:val="1"/>
+      <w:numFmt w:val="bullet"/>
+      <w:lvlText w:val=""/>
+      <w:lvlJc w:val="left"/>
+      <w:pPr>
+        <w:tabs>
+          <w:tab w:val="num" w:pos="3600"/>
+        </w:tabs>
+        <w:ind w:left="3600" w:hanging="360"/>
+      </w:pPr>
+      <w:rPr>
+        <w:rFonts w:ascii="Wingdings" w:hAnsi="Wingdings" w:hint="default"/>
+      </w:rPr>
+    </w:lvl>
+    <w:lvl w:ilvl="5" w:tplc="97647194" w:tentative="1">
+      <w:start w:val="1"/>
+      <w:numFmt w:val="bullet"/>
+      <w:lvlText w:val=""/>
+      <w:lvlJc w:val="left"/>
+      <w:pPr>
+        <w:tabs>
+          <w:tab w:val="num" w:pos="4320"/>
+        </w:tabs>
+        <w:ind w:left="4320" w:hanging="360"/>
+      </w:pPr>
+      <w:rPr>
+        <w:rFonts w:ascii="Wingdings" w:hAnsi="Wingdings" w:hint="default"/>
+      </w:rPr>
+    </w:lvl>
+    <w:lvl w:ilvl="6" w:tplc="97200A3C" w:tentative="1">
+      <w:start w:val="1"/>
+      <w:numFmt w:val="bullet"/>
+      <w:lvlText w:val=""/>
+      <w:lvlJc w:val="left"/>
+      <w:pPr>
+        <w:tabs>
+          <w:tab w:val="num" w:pos="5040"/>
+        </w:tabs>
+        <w:ind w:left="5040" w:hanging="360"/>
+      </w:pPr>
+      <w:rPr>
+        <w:rFonts w:ascii="Wingdings" w:hAnsi="Wingdings" w:hint="default"/>
+      </w:rPr>
+    </w:lvl>
+    <w:lvl w:ilvl="7" w:tplc="1A2EA238" w:tentative="1">
+      <w:start w:val="1"/>
+      <w:numFmt w:val="bullet"/>
+      <w:lvlText w:val=""/>
+      <w:lvlJc w:val="left"/>
+      <w:pPr>
+        <w:tabs>
+          <w:tab w:val="num" w:pos="5760"/>
+        </w:tabs>
+        <w:ind w:left="5760" w:hanging="360"/>
+      </w:pPr>
+      <w:rPr>
+        <w:rFonts w:ascii="Wingdings" w:hAnsi="Wingdings" w:hint="default"/>
+      </w:rPr>
+    </w:lvl>
+    <w:lvl w:ilvl="8" w:tplc="CF22DF16" w:tentative="1">
+      <w:start w:val="1"/>
+      <w:numFmt w:val="bullet"/>
+      <w:lvlText w:val=""/>
+      <w:lvlJc w:val="left"/>
+      <w:pPr>
+        <w:tabs>
+          <w:tab w:val="num" w:pos="6480"/>
+        </w:tabs>
+        <w:ind w:left="6480" w:hanging="360"/>
+      </w:pPr>
+      <w:rPr>
+        <w:rFonts w:ascii="Wingdings" w:hAnsi="Wingdings" w:hint="default"/>
+      </w:rPr>
+    </w:lvl>
+  </w:abstractNum>
+  <w:abstractNum w:abstractNumId="6" w15:restartNumberingAfterBreak="0">
+    <w:nsid w:val="4186642D"/>
+    <w:multiLevelType w:val="hybridMultilevel"/>
+    <w:tmpl w:val="B99C2660"/>
+    <w:lvl w:ilvl="0" w:tplc="04090001">
+      <w:start w:val="1"/>
+      <w:numFmt w:val="bullet"/>
+      <w:lvlText w:val=""/>
+      <w:lvlJc w:val="left"/>
+      <w:pPr>
+        <w:ind w:left="720" w:hanging="360"/>
+      </w:pPr>
+      <w:rPr>
+        <w:rFonts w:ascii="Symbol" w:hAnsi="Symbol" w:hint="default"/>
+      </w:rPr>
+    </w:lvl>
+    <w:lvl w:ilvl="1" w:tplc="04090003" w:tentative="1">
+      <w:start w:val="1"/>
+      <w:numFmt w:val="bullet"/>
+      <w:lvlText w:val="o"/>
+      <w:lvlJc w:val="left"/>
+      <w:pPr>
+        <w:ind w:left="1440" w:hanging="360"/>
+      </w:pPr>
+      <w:rPr>
+        <w:rFonts w:ascii="Courier New" w:hAnsi="Courier New" w:cs="Courier New" w:hint="default"/>
+      </w:rPr>
+    </w:lvl>
+    <w:lvl w:ilvl="2" w:tplc="04090005" w:tentative="1">
+      <w:start w:val="1"/>
+      <w:numFmt w:val="bullet"/>
+      <w:lvlText w:val=""/>
+      <w:lvlJc w:val="left"/>
+      <w:pPr>
+        <w:ind w:left="2160" w:hanging="360"/>
+      </w:pPr>
+      <w:rPr>
+        <w:rFonts w:ascii="Wingdings" w:hAnsi="Wingdings" w:hint="default"/>
+      </w:rPr>
+    </w:lvl>
+    <w:lvl w:ilvl="3" w:tplc="04090001" w:tentative="1">
+      <w:start w:val="1"/>
+      <w:numFmt w:val="bullet"/>
+      <w:lvlText w:val=""/>
+      <w:lvlJc w:val="left"/>
+      <w:pPr>
+        <w:ind w:left="2880" w:hanging="360"/>
+      </w:pPr>
+      <w:rPr>
+        <w:rFonts w:ascii="Symbol" w:hAnsi="Symbol" w:hint="default"/>
+      </w:rPr>
+    </w:lvl>
+    <w:lvl w:ilvl="4" w:tplc="04090003" w:tentative="1">
+      <w:start w:val="1"/>
+      <w:numFmt w:val="bullet"/>
+      <w:lvlText w:val="o"/>
+      <w:lvlJc w:val="left"/>
+      <w:pPr>
+        <w:ind w:left="3600" w:hanging="360"/>
+      </w:pPr>
+      <w:rPr>
+        <w:rFonts w:ascii="Courier New" w:hAnsi="Courier New" w:cs="Courier New" w:hint="default"/>
+      </w:rPr>
+    </w:lvl>
+    <w:lvl w:ilvl="5" w:tplc="04090005" w:tentative="1">
+      <w:start w:val="1"/>
+      <w:numFmt w:val="bullet"/>
+      <w:lvlText w:val=""/>
+      <w:lvlJc w:val="left"/>
+      <w:pPr>
+        <w:ind w:left="4320" w:hanging="360"/>
+      </w:pPr>
+      <w:rPr>
+        <w:rFonts w:ascii="Wingdings" w:hAnsi="Wingdings" w:hint="default"/>
+      </w:rPr>
+    </w:lvl>
+    <w:lvl w:ilvl="6" w:tplc="04090001" w:tentative="1">
+      <w:start w:val="1"/>
+      <w:numFmt w:val="bullet"/>
+      <w:lvlText w:val=""/>
+      <w:lvlJc w:val="left"/>
+      <w:pPr>
+        <w:ind w:left="5040" w:hanging="360"/>
+      </w:pPr>
+      <w:rPr>
+        <w:rFonts w:ascii="Symbol" w:hAnsi="Symbol" w:hint="default"/>
+      </w:rPr>
+    </w:lvl>
+    <w:lvl w:ilvl="7" w:tplc="04090003" w:tentative="1">
+      <w:start w:val="1"/>
+      <w:numFmt w:val="bullet"/>
+      <w:lvlText w:val="o"/>
+      <w:lvlJc w:val="left"/>
+      <w:pPr>
+        <w:ind w:left="5760" w:hanging="360"/>
+      </w:pPr>
+      <w:rPr>
+        <w:rFonts w:ascii="Courier New" w:hAnsi="Courier New" w:cs="Courier New" w:hint="default"/>
+      </w:rPr>
+    </w:lvl>
+    <w:lvl w:ilvl="8" w:tplc="04090005" w:tentative="1">
+      <w:start w:val="1"/>
+      <w:numFmt w:val="bullet"/>
+      <w:lvlText w:val=""/>
+      <w:lvlJc w:val="left"/>
+      <w:pPr>
+        <w:ind w:left="6480" w:hanging="360"/>
+      </w:pPr>
+      <w:rPr>
+        <w:rFonts w:ascii="Wingdings" w:hAnsi="Wingdings" w:hint="default"/>
+      </w:rPr>
+    </w:lvl>
+  </w:abstractNum>
+  <w:abstractNum w:abstractNumId="7" w15:restartNumberingAfterBreak="0">
     <w:nsid w:val="418F5D5C"/>
     <w:multiLevelType w:val="hybridMultilevel"/>
     <w:tmpl w:val="982A0ED2"/>
@@ -981,7 +1636,7 @@
       </w:rPr>
     </w:lvl>
   </w:abstractNum>
-  <w:abstractNum w:abstractNumId="5" w15:restartNumberingAfterBreak="0">
+  <w:abstractNum w:abstractNumId="8" w15:restartNumberingAfterBreak="0">
     <w:nsid w:val="4D7124D9"/>
     <w:multiLevelType w:val="multilevel"/>
     <w:tmpl w:val="A718B850"/>
@@ -1130,7 +1785,7 @@
       </w:rPr>
     </w:lvl>
   </w:abstractNum>
-  <w:abstractNum w:abstractNumId="6" w15:restartNumberingAfterBreak="0">
+  <w:abstractNum w:abstractNumId="9" w15:restartNumberingAfterBreak="0">
     <w:nsid w:val="533732F3"/>
     <w:multiLevelType w:val="multilevel"/>
     <w:tmpl w:val="893060DE"/>
@@ -1279,7 +1934,147 @@
       </w:rPr>
     </w:lvl>
   </w:abstractNum>
-  <w:abstractNum w:abstractNumId="7" w15:restartNumberingAfterBreak="0">
+  <w:abstractNum w:abstractNumId="10" w15:restartNumberingAfterBreak="0">
+    <w:nsid w:val="696C2270"/>
+    <w:multiLevelType w:val="hybridMultilevel"/>
+    <w:tmpl w:val="A59A7EAC"/>
+    <w:lvl w:ilvl="0" w:tplc="FE04AA06">
+      <w:start w:val="1"/>
+      <w:numFmt w:val="bullet"/>
+      <w:lvlText w:val=""/>
+      <w:lvlJc w:val="left"/>
+      <w:pPr>
+        <w:tabs>
+          <w:tab w:val="num" w:pos="720"/>
+        </w:tabs>
+        <w:ind w:left="720" w:hanging="360"/>
+      </w:pPr>
+      <w:rPr>
+        <w:rFonts w:ascii="Wingdings" w:hAnsi="Wingdings" w:hint="default"/>
+      </w:rPr>
+    </w:lvl>
+    <w:lvl w:ilvl="1" w:tplc="5B10DA32" w:tentative="1">
+      <w:start w:val="1"/>
+      <w:numFmt w:val="bullet"/>
+      <w:lvlText w:val=""/>
+      <w:lvlJc w:val="left"/>
+      <w:pPr>
+        <w:tabs>
+          <w:tab w:val="num" w:pos="1440"/>
+        </w:tabs>
+        <w:ind w:left="1440" w:hanging="360"/>
+      </w:pPr>
+      <w:rPr>
+        <w:rFonts w:ascii="Wingdings" w:hAnsi="Wingdings" w:hint="default"/>
+      </w:rPr>
+    </w:lvl>
+    <w:lvl w:ilvl="2" w:tplc="55A86B22" w:tentative="1">
+      <w:start w:val="1"/>
+      <w:numFmt w:val="bullet"/>
+      <w:lvlText w:val=""/>
+      <w:lvlJc w:val="left"/>
+      <w:pPr>
+        <w:tabs>
+          <w:tab w:val="num" w:pos="2160"/>
+        </w:tabs>
+        <w:ind w:left="2160" w:hanging="360"/>
+      </w:pPr>
+      <w:rPr>
+        <w:rFonts w:ascii="Wingdings" w:hAnsi="Wingdings" w:hint="default"/>
+      </w:rPr>
+    </w:lvl>
+    <w:lvl w:ilvl="3" w:tplc="66926AE6" w:tentative="1">
+      <w:start w:val="1"/>
+      <w:numFmt w:val="bullet"/>
+      <w:lvlText w:val=""/>
+      <w:lvlJc w:val="left"/>
+      <w:pPr>
+        <w:tabs>
+          <w:tab w:val="num" w:pos="2880"/>
+        </w:tabs>
+        <w:ind w:left="2880" w:hanging="360"/>
+      </w:pPr>
+      <w:rPr>
+        <w:rFonts w:ascii="Wingdings" w:hAnsi="Wingdings" w:hint="default"/>
+      </w:rPr>
+    </w:lvl>
+    <w:lvl w:ilvl="4" w:tplc="62D025D8" w:tentative="1">
+      <w:start w:val="1"/>
+      <w:numFmt w:val="bullet"/>
+      <w:lvlText w:val=""/>
+      <w:lvlJc w:val="left"/>
+      <w:pPr>
+        <w:tabs>
+          <w:tab w:val="num" w:pos="3600"/>
+        </w:tabs>
+        <w:ind w:left="3600" w:hanging="360"/>
+      </w:pPr>
+      <w:rPr>
+        <w:rFonts w:ascii="Wingdings" w:hAnsi="Wingdings" w:hint="default"/>
+      </w:rPr>
+    </w:lvl>
+    <w:lvl w:ilvl="5" w:tplc="501CA17E" w:tentative="1">
+      <w:start w:val="1"/>
+      <w:numFmt w:val="bullet"/>
+      <w:lvlText w:val=""/>
+      <w:lvlJc w:val="left"/>
+      <w:pPr>
+        <w:tabs>
+          <w:tab w:val="num" w:pos="4320"/>
+        </w:tabs>
+        <w:ind w:left="4320" w:hanging="360"/>
+      </w:pPr>
+      <w:rPr>
+        <w:rFonts w:ascii="Wingdings" w:hAnsi="Wingdings" w:hint="default"/>
+      </w:rPr>
+    </w:lvl>
+    <w:lvl w:ilvl="6" w:tplc="D540B976" w:tentative="1">
+      <w:start w:val="1"/>
+      <w:numFmt w:val="bullet"/>
+      <w:lvlText w:val=""/>
+      <w:lvlJc w:val="left"/>
+      <w:pPr>
+        <w:tabs>
+          <w:tab w:val="num" w:pos="5040"/>
+        </w:tabs>
+        <w:ind w:left="5040" w:hanging="360"/>
+      </w:pPr>
+      <w:rPr>
+        <w:rFonts w:ascii="Wingdings" w:hAnsi="Wingdings" w:hint="default"/>
+      </w:rPr>
+    </w:lvl>
+    <w:lvl w:ilvl="7" w:tplc="5F8E384C" w:tentative="1">
+      <w:start w:val="1"/>
+      <w:numFmt w:val="bullet"/>
+      <w:lvlText w:val=""/>
+      <w:lvlJc w:val="left"/>
+      <w:pPr>
+        <w:tabs>
+          <w:tab w:val="num" w:pos="5760"/>
+        </w:tabs>
+        <w:ind w:left="5760" w:hanging="360"/>
+      </w:pPr>
+      <w:rPr>
+        <w:rFonts w:ascii="Wingdings" w:hAnsi="Wingdings" w:hint="default"/>
+      </w:rPr>
+    </w:lvl>
+    <w:lvl w:ilvl="8" w:tplc="0876171A" w:tentative="1">
+      <w:start w:val="1"/>
+      <w:numFmt w:val="bullet"/>
+      <w:lvlText w:val=""/>
+      <w:lvlJc w:val="left"/>
+      <w:pPr>
+        <w:tabs>
+          <w:tab w:val="num" w:pos="6480"/>
+        </w:tabs>
+        <w:ind w:left="6480" w:hanging="360"/>
+      </w:pPr>
+      <w:rPr>
+        <w:rFonts w:ascii="Wingdings" w:hAnsi="Wingdings" w:hint="default"/>
+      </w:rPr>
+    </w:lvl>
+  </w:abstractNum>
+  <w:abstractNum w:abstractNumId="11" w15:restartNumberingAfterBreak="0">
     <w:nsid w:val="6A0E7AA7"/>
     <w:multiLevelType w:val="multilevel"/>
     <w:tmpl w:val="5930070A"/>
@@ -1428,7 +2223,7 @@
       </w:rPr>
     </w:lvl>
   </w:abstractNum>
-  <w:abstractNum w:abstractNumId="8" w15:restartNumberingAfterBreak="0">
+  <w:abstractNum w:abstractNumId="12" w15:restartNumberingAfterBreak="0">
     <w:nsid w:val="6EE47929"/>
     <w:multiLevelType w:val="multilevel"/>
     <w:tmpl w:val="DB12F668"/>
@@ -1545,7 +2340,7 @@
       </w:pPr>
     </w:lvl>
   </w:abstractNum>
-  <w:abstractNum w:abstractNumId="9" w15:restartNumberingAfterBreak="0">
+  <w:abstractNum w:abstractNumId="13" w15:restartNumberingAfterBreak="0">
     <w:nsid w:val="736114BC"/>
     <w:multiLevelType w:val="multilevel"/>
     <w:tmpl w:val="27AA2B22"/>
@@ -1694,7 +2489,119 @@
       </w:rPr>
     </w:lvl>
   </w:abstractNum>
-  <w:abstractNum w:abstractNumId="10" w15:restartNumberingAfterBreak="0">
+  <w:abstractNum w:abstractNumId="14" w15:restartNumberingAfterBreak="0">
+    <w:nsid w:val="73AA2358"/>
+    <w:multiLevelType w:val="hybridMultilevel"/>
+    <w:tmpl w:val="CE46CD5A"/>
+    <w:lvl w:ilvl="0" w:tplc="ED7A28A6">
+      <w:numFmt w:val="bullet"/>
+      <w:lvlText w:val=""/>
+      <w:lvlJc w:val="left"/>
+      <w:pPr>
+        <w:ind w:left="720" w:hanging="360"/>
+      </w:pPr>
+      <w:rPr>
+        <w:rFonts w:ascii="Wingdings" w:eastAsiaTheme="minorHAnsi" w:hAnsi="Wingdings" w:cstheme="minorBidi" w:hint="default"/>
+      </w:rPr>
+    </w:lvl>
+    <w:lvl w:ilvl="1" w:tplc="04090003" w:tentative="1">
+      <w:start w:val="1"/>
+      <w:numFmt w:val="bullet"/>
+      <w:lvlText w:val="o"/>
+      <w:lvlJc w:val="left"/>
+      <w:pPr>
+        <w:ind w:left="1440" w:hanging="360"/>
+      </w:pPr>
+      <w:rPr>
+        <w:rFonts w:ascii="Courier New" w:hAnsi="Courier New" w:cs="Courier New" w:hint="default"/>
+      </w:rPr>
+    </w:lvl>
+    <w:lvl w:ilvl="2" w:tplc="04090005" w:tentative="1">
+      <w:start w:val="1"/>
+      <w:numFmt w:val="bullet"/>
+      <w:lvlText w:val=""/>
+      <w:lvlJc w:val="left"/>
+      <w:pPr>
+        <w:ind w:left="2160" w:hanging="360"/>
+      </w:pPr>
+      <w:rPr>
+        <w:rFonts w:ascii="Wingdings" w:hAnsi="Wingdings" w:hint="default"/>
+      </w:rPr>
+    </w:lvl>
+    <w:lvl w:ilvl="3" w:tplc="04090001" w:tentative="1">
+      <w:start w:val="1"/>
+      <w:numFmt w:val="bullet"/>
+      <w:lvlText w:val=""/>
+      <w:lvlJc w:val="left"/>
+      <w:pPr>
+        <w:ind w:left="2880" w:hanging="360"/>
+      </w:pPr>
+      <w:rPr>
+        <w:rFonts w:ascii="Symbol" w:hAnsi="Symbol" w:hint="default"/>
+      </w:rPr>
+    </w:lvl>
+    <w:lvl w:ilvl="4" w:tplc="04090003" w:tentative="1">
+      <w:start w:val="1"/>
+      <w:numFmt w:val="bullet"/>
+      <w:lvlText w:val="o"/>
+      <w:lvlJc w:val="left"/>
+      <w:pPr>
+        <w:ind w:left="3600" w:hanging="360"/>
+      </w:pPr>
+      <w:rPr>
+        <w:rFonts w:ascii="Courier New" w:hAnsi="Courier New" w:cs="Courier New" w:hint="default"/>
+      </w:rPr>
+    </w:lvl>
+    <w:lvl w:ilvl="5" w:tplc="04090005" w:tentative="1">
+      <w:start w:val="1"/>
+      <w:numFmt w:val="bullet"/>
+      <w:lvlText w:val=""/>
+      <w:lvlJc w:val="left"/>
+      <w:pPr>
+        <w:ind w:left="4320" w:hanging="360"/>
+      </w:pPr>
+      <w:rPr>
+        <w:rFonts w:ascii="Wingdings" w:hAnsi="Wingdings" w:hint="default"/>
+      </w:rPr>
+    </w:lvl>
+    <w:lvl w:ilvl="6" w:tplc="04090001" w:tentative="1">
+      <w:start w:val="1"/>
+      <w:numFmt w:val="bullet"/>
+      <w:lvlText w:val=""/>
+      <w:lvlJc w:val="left"/>
+      <w:pPr>
+        <w:ind w:left="5040" w:hanging="360"/>
+      </w:pPr>
+      <w:rPr>
+        <w:rFonts w:ascii="Symbol" w:hAnsi="Symbol" w:hint="default"/>
+      </w:rPr>
+    </w:lvl>
+    <w:lvl w:ilvl="7" w:tplc="04090003" w:tentative="1">
+      <w:start w:val="1"/>
+      <w:numFmt w:val="bullet"/>
+      <w:lvlText w:val="o"/>
+      <w:lvlJc w:val="left"/>
+      <w:pPr>
+        <w:ind w:left="5760" w:hanging="360"/>
+      </w:pPr>
+      <w:rPr>
+        <w:rFonts w:ascii="Courier New" w:hAnsi="Courier New" w:cs="Courier New" w:hint="default"/>
+      </w:rPr>
+    </w:lvl>
+    <w:lvl w:ilvl="8" w:tplc="04090005" w:tentative="1">
+      <w:start w:val="1"/>
+      <w:numFmt w:val="bullet"/>
+      <w:lvlText w:val=""/>
+      <w:lvlJc w:val="left"/>
+      <w:pPr>
+        <w:ind w:left="6480" w:hanging="360"/>
+      </w:pPr>
+      <w:rPr>
+        <w:rFonts w:ascii="Wingdings" w:hAnsi="Wingdings" w:hint="default"/>
+      </w:rPr>
+    </w:lvl>
+  </w:abstractNum>
+  <w:abstractNum w:abstractNumId="15" w15:restartNumberingAfterBreak="0">
     <w:nsid w:val="7DF02FEF"/>
     <w:multiLevelType w:val="multilevel"/>
     <w:tmpl w:val="4EC440C0"/>
@@ -1844,22 +2751,22 @@
     </w:lvl>
   </w:abstractNum>
   <w:num w:numId="1" w16cid:durableId="1488596630">
-    <w:abstractNumId w:val="8"/>
+    <w:abstractNumId w:val="12"/>
   </w:num>
   <w:num w:numId="2" w16cid:durableId="709039115">
     <w:abstractNumId w:val="1"/>
   </w:num>
   <w:num w:numId="3" w16cid:durableId="130945789">
-    <w:abstractNumId w:val="9"/>
+    <w:abstractNumId w:val="13"/>
   </w:num>
   <w:num w:numId="4" w16cid:durableId="1158421782">
-    <w:abstractNumId w:val="6"/>
+    <w:abstractNumId w:val="9"/>
   </w:num>
   <w:num w:numId="5" w16cid:durableId="1595243900">
     <w:abstractNumId w:val="0"/>
   </w:num>
   <w:num w:numId="6" w16cid:durableId="829641699">
-    <w:abstractNumId w:val="7"/>
+    <w:abstractNumId w:val="11"/>
   </w:num>
   <w:num w:numId="7" w16cid:durableId="2017224222">
     <w:abstractNumId w:val="2"/>
@@ -1868,13 +2775,28 @@
     <w:abstractNumId w:val="3"/>
   </w:num>
   <w:num w:numId="9" w16cid:durableId="900595928">
-    <w:abstractNumId w:val="10"/>
+    <w:abstractNumId w:val="15"/>
   </w:num>
   <w:num w:numId="10" w16cid:durableId="1003555194">
+    <w:abstractNumId w:val="8"/>
+  </w:num>
+  <w:num w:numId="11" w16cid:durableId="2028872709">
+    <w:abstractNumId w:val="7"/>
+  </w:num>
+  <w:num w:numId="12" w16cid:durableId="463085377">
+    <w:abstractNumId w:val="4"/>
+  </w:num>
+  <w:num w:numId="13" w16cid:durableId="35468639">
+    <w:abstractNumId w:val="6"/>
+  </w:num>
+  <w:num w:numId="14" w16cid:durableId="1858346514">
     <w:abstractNumId w:val="5"/>
   </w:num>
-  <w:num w:numId="11" w16cid:durableId="2028872709">
-    <w:abstractNumId w:val="4"/>
+  <w:num w:numId="15" w16cid:durableId="292906170">
+    <w:abstractNumId w:val="14"/>
+  </w:num>
+  <w:num w:numId="16" w16cid:durableId="1619797136">
+    <w:abstractNumId w:val="10"/>
   </w:num>
 </w:numbering>
 </file>
@@ -2281,7 +3203,6 @@
   <w:style w:type="character" w:default="1" w:styleId="DefaultParagraphFont">
     <w:name w:val="Default Paragraph Font"/>
     <w:uiPriority w:val="1"/>
-    <w:semiHidden/>
     <w:unhideWhenUsed/>
   </w:style>
   <w:style w:type="table" w:default="1" w:styleId="TableNormal">

</xml_diff>

<commit_message>
update presentation ppt doc
</commit_message>
<xml_diff>
--- a/presentation/Transformer-Presentation.docx
+++ b/presentation/Transformer-Presentation.docx
@@ -107,8 +107,13 @@
       <w:r>
         <w:t xml:space="preserve">So first, let’s </w:t>
       </w:r>
-      <w:r>
-        <w:t>take a look which model</w:t>
+      <w:proofErr w:type="gramStart"/>
+      <w:r>
+        <w:t>take a look</w:t>
+      </w:r>
+      <w:proofErr w:type="gramEnd"/>
+      <w:r>
+        <w:t xml:space="preserve"> which model</w:t>
       </w:r>
       <w:r>
         <w:t>s</w:t>
@@ -116,11 +121,16 @@
       <w:r>
         <w:t xml:space="preserve"> </w:t>
       </w:r>
+      <w:proofErr w:type="gramStart"/>
       <w:r>
         <w:t>have</w:t>
       </w:r>
       <w:r>
-        <w:t xml:space="preserve"> dominated NLP before Transformer.</w:t>
+        <w:t xml:space="preserve"> dominated</w:t>
+      </w:r>
+      <w:proofErr w:type="gramEnd"/>
+      <w:r>
+        <w:t xml:space="preserve"> NLP before Transformer.</w:t>
       </w:r>
     </w:p>
     <w:p>
@@ -206,7 +216,15 @@
         <w:t xml:space="preserve">Take </w:t>
       </w:r>
       <w:r>
-        <w:t>language modeling task as an example. Given a sentence starts with some words, like “She stands up and opens the …” ,the model needs to predict the next word. By using RNN, the model processes one word at a time</w:t>
+        <w:t>language modeling task as an example. Given a sentence starts with some words, like “She stands up and opens the …</w:t>
+      </w:r>
+      <w:proofErr w:type="gramStart"/>
+      <w:r>
+        <w:t>” ,the</w:t>
+      </w:r>
+      <w:proofErr w:type="gramEnd"/>
+      <w:r>
+        <w:t xml:space="preserve"> model needs to predict the next word. By using RNN, the model processes one word at a time</w:t>
       </w:r>
       <w:r>
         <w:t xml:space="preserve"> step</w:t>
@@ -224,7 +242,31 @@
         <w:t xml:space="preserve"> time step</w:t>
       </w:r>
       <w:r>
-        <w:t>, meaning that it is a sequential computation. As a consequence, there are less rooms for parallel computation. So longer sequence, longer computation time.</w:t>
+        <w:t xml:space="preserve">, meaning that it is a sequential computation. </w:t>
+      </w:r>
+      <w:proofErr w:type="gramStart"/>
+      <w:r>
+        <w:t>As a consequence</w:t>
+      </w:r>
+      <w:proofErr w:type="gramEnd"/>
+      <w:r>
+        <w:t xml:space="preserve">, there </w:t>
+      </w:r>
+      <w:proofErr w:type="gramStart"/>
+      <w:r>
+        <w:t>are less rooms</w:t>
+      </w:r>
+      <w:proofErr w:type="gramEnd"/>
+      <w:r>
+        <w:t xml:space="preserve"> for parallel computation. So </w:t>
+      </w:r>
+      <w:proofErr w:type="gramStart"/>
+      <w:r>
+        <w:t>longer</w:t>
+      </w:r>
+      <w:proofErr w:type="gramEnd"/>
+      <w:r>
+        <w:t xml:space="preserve"> sequence, longer computation time.</w:t>
       </w:r>
     </w:p>
     <w:p>
@@ -232,7 +274,15 @@
         <w:t>Next, due to its nature of sequential computation</w:t>
       </w:r>
       <w:r>
-        <w:t xml:space="preserve"> to product the hidden states</w:t>
+        <w:t xml:space="preserve"> to </w:t>
+      </w:r>
+      <w:proofErr w:type="gramStart"/>
+      <w:r>
+        <w:t>product</w:t>
+      </w:r>
+      <w:proofErr w:type="gramEnd"/>
+      <w:r>
+        <w:t xml:space="preserve"> the hidden states</w:t>
       </w:r>
       <w:r>
         <w:t>, the contributions of initial states or</w:t>
@@ -249,7 +299,15 @@
         <w:t>s</w:t>
       </w:r>
       <w:r>
-        <w:t>. RNN use Backpropagation Through Time to updates the weights</w:t>
+        <w:t xml:space="preserve">. RNN </w:t>
+      </w:r>
+      <w:proofErr w:type="gramStart"/>
+      <w:r>
+        <w:t>use</w:t>
+      </w:r>
+      <w:proofErr w:type="gramEnd"/>
+      <w:r>
+        <w:t xml:space="preserve"> Backpropagation Through Time to updates the weights</w:t>
       </w:r>
       <w:r>
         <w:t xml:space="preserve">. For example, to calculate the </w:t>
@@ -281,10 +339,7 @@
     </w:p>
     <w:p>
       <w:r>
-        <w:t>If the gradients are less than 1, each multiplication operation leads to a decrease in the magnitude of the gradient. If this process continues over many time steps, the gradient eventually diminishes to zero.</w:t>
-      </w:r>
-      <w:r>
-        <w:t xml:space="preserve"> </w:t>
+        <w:t xml:space="preserve">If the gradients are less than 1, each multiplication operation leads to a decrease in the magnitude of the gradient. If this process continues over many time steps, the gradient eventually diminishes to zero. </w:t>
       </w:r>
       <w:r>
         <w:t xml:space="preserve"> </w:t>
@@ -363,8 +418,13 @@
         </w:numPr>
       </w:pPr>
       <w:r>
-        <w:t>Vanishing or exploding gradient problems</w:t>
-      </w:r>
+        <w:t xml:space="preserve">Vanishing or exploding gradient </w:t>
+      </w:r>
+      <w:proofErr w:type="gramStart"/>
+      <w:r>
+        <w:t>problems</w:t>
+      </w:r>
+      <w:proofErr w:type="gramEnd"/>
     </w:p>
     <w:p>
       <w:r>
@@ -379,17 +439,65 @@
     </w:p>
     <w:p>
       <w:r>
-        <w:t>This paper proposed Transformer architecture for machine translation task, for example translate from one language to another, like from English to French. At the high level overview, its architecture includes encoder and decoder. In this video, we will deep dive into the two main blocks of Transformer.</w:t>
-      </w:r>
-    </w:p>
-    <w:p>
-      <w:r>
-        <w:t>What makes transformer so innovative at that time?</w:t>
-      </w:r>
-    </w:p>
-    <w:p>
-      <w:r>
-        <w:t>Transformer with Self-Attention mechanisms allow parallel computation, meaning that we can leverage GPU to accelerate the training process. Furthermore, It is able to capture long-range dependencies. Last but not least, its architecture allows the model less prone to vanishing or exploding gradient problems</w:t>
+        <w:t xml:space="preserve">This paper proposed Transformer architecture for machine translation task, for example translate from one language to another, like from English to French. At the </w:t>
+      </w:r>
+      <w:proofErr w:type="gramStart"/>
+      <w:r>
+        <w:t>high level</w:t>
+      </w:r>
+      <w:proofErr w:type="gramEnd"/>
+      <w:r>
+        <w:t xml:space="preserve"> overview, its architecture includes </w:t>
+      </w:r>
+      <w:proofErr w:type="gramStart"/>
+      <w:r>
+        <w:t>encoder</w:t>
+      </w:r>
+      <w:proofErr w:type="gramEnd"/>
+      <w:r>
+        <w:t xml:space="preserve"> and decoder. In this video, we will deep dive into the two main blocks of Transformer.</w:t>
+      </w:r>
+    </w:p>
+    <w:p>
+      <w:r>
+        <w:t xml:space="preserve">What </w:t>
+      </w:r>
+      <w:proofErr w:type="gramStart"/>
+      <w:r>
+        <w:t>makes</w:t>
+      </w:r>
+      <w:proofErr w:type="gramEnd"/>
+      <w:r>
+        <w:t xml:space="preserve"> transformer so innovative at that time?</w:t>
+      </w:r>
+    </w:p>
+    <w:p>
+      <w:r>
+        <w:t xml:space="preserve">Transformer with Self-Attention mechanisms allow parallel computation, meaning that we can leverage GPU to accelerate the training process. Furthermore, </w:t>
+      </w:r>
+      <w:proofErr w:type="gramStart"/>
+      <w:r>
+        <w:t>It</w:t>
+      </w:r>
+      <w:proofErr w:type="gramEnd"/>
+      <w:r>
+        <w:t xml:space="preserve"> is able to capture long-range dependencies. </w:t>
+      </w:r>
+      <w:proofErr w:type="gramStart"/>
+      <w:r>
+        <w:t>Last but not least</w:t>
+      </w:r>
+      <w:proofErr w:type="gramEnd"/>
+      <w:r>
+        <w:t xml:space="preserve">, its architecture allows the model </w:t>
+      </w:r>
+      <w:proofErr w:type="gramStart"/>
+      <w:r>
+        <w:t>less</w:t>
+      </w:r>
+      <w:proofErr w:type="gramEnd"/>
+      <w:r>
+        <w:t xml:space="preserve"> prone to vanishing or exploding gradient problems</w:t>
       </w:r>
       <w:r>
         <w:t xml:space="preserve">. </w:t>
@@ -397,7 +505,23 @@
     </w:p>
     <w:p>
       <w:r>
-        <w:t>Followed by the success of Transformers, since 2018 onwards, there is a new trend in NLP to develop Pre-trained language models based on the Transformer architecture, to name a few: BERT, GPT, T5, Llama, Mistral, Phi, Falcon, OLMo.</w:t>
+        <w:t xml:space="preserve">Followed by the success of Transformers, </w:t>
+      </w:r>
+      <w:proofErr w:type="gramStart"/>
+      <w:r>
+        <w:t>since</w:t>
+      </w:r>
+      <w:proofErr w:type="gramEnd"/>
+      <w:r>
+        <w:t xml:space="preserve"> 2018 onwards, there is a new trend in NLP to develop </w:t>
+      </w:r>
+      <w:proofErr w:type="gramStart"/>
+      <w:r>
+        <w:t>Pre-trained</w:t>
+      </w:r>
+      <w:proofErr w:type="gramEnd"/>
+      <w:r>
+        <w:t xml:space="preserve"> language models based on the Transformer architecture, to name a few: BERT, GPT, T5, Llama, Mistral, Phi, Falcon, OLMo.</w:t>
       </w:r>
     </w:p>
     <w:p/>
@@ -420,7 +544,15 @@
         <w:t xml:space="preserve"> transformer</w:t>
       </w:r>
       <w:r>
-        <w:t>. Here is our plans of attack</w:t>
+        <w:t xml:space="preserve">. Here </w:t>
+      </w:r>
+      <w:proofErr w:type="gramStart"/>
+      <w:r>
+        <w:t>is</w:t>
+      </w:r>
+      <w:proofErr w:type="gramEnd"/>
+      <w:r>
+        <w:t xml:space="preserve"> our plans of attack</w:t>
       </w:r>
       <w:r>
         <w:t xml:space="preserve">. I </w:t>
@@ -429,7 +561,15 @@
         <w:t xml:space="preserve">am going to </w:t>
       </w:r>
       <w:r>
-        <w:t xml:space="preserve">explain to you </w:t>
+        <w:t xml:space="preserve">explain to </w:t>
+      </w:r>
+      <w:proofErr w:type="gramStart"/>
+      <w:r>
+        <w:t>you</w:t>
+      </w:r>
+      <w:proofErr w:type="gramEnd"/>
+      <w:r>
+        <w:t xml:space="preserve"> </w:t>
       </w:r>
     </w:p>
     <w:p>
@@ -440,23 +580,13 @@
         </w:numPr>
       </w:pPr>
       <w:r>
-        <w:t>What are Transformer</w:t>
-      </w:r>
-      <w:r>
-        <w:t>’s</w:t>
-      </w:r>
-      <w:r>
-        <w:t xml:space="preserve"> </w:t>
-      </w:r>
-      <w:r>
-        <w:rPr>
-          <w:b/>
-          <w:bCs/>
-        </w:rPr>
-        <w:t>block-by-block</w:t>
-      </w:r>
-      <w:r>
-        <w:t>?</w:t>
+        <w:t xml:space="preserve">Text data at input and output of the model. And how </w:t>
+      </w:r>
+      <w:r>
+        <w:t>does the</w:t>
+      </w:r>
+      <w:r>
+        <w:t xml:space="preserve"> model understand the text data?</w:t>
       </w:r>
     </w:p>
     <w:p>
@@ -467,87 +597,929 @@
         </w:numPr>
       </w:pPr>
       <w:r>
-        <w:t xml:space="preserve"> What are the </w:t>
-      </w:r>
-      <w:r>
-        <w:rPr>
-          <w:b/>
-          <w:bCs/>
-        </w:rPr>
-        <w:t>input-output-process</w:t>
-      </w:r>
-      <w:r>
-        <w:t xml:space="preserve"> of each block?</w:t>
-      </w:r>
-    </w:p>
-    <w:p>
-      <w:pPr>
+        <w:t>Then,</w:t>
+      </w:r>
+      <w:r>
+        <w:t xml:space="preserve"> I will walk you through transformer block-by-block. I will talk about what are the input-output-process of each block. Furthermore, we will talk about its meaning.</w:t>
+      </w:r>
+    </w:p>
+    <w:p>
+      <w:r>
+        <w:t>-----</w:t>
+      </w:r>
+    </w:p>
+    <w:p/>
+    <w:p>
+      <w:proofErr w:type="gramStart"/>
+      <w:r>
+        <w:t>First of all</w:t>
+      </w:r>
+      <w:proofErr w:type="gramEnd"/>
+      <w:r>
+        <w:t xml:space="preserve">, </w:t>
+      </w:r>
+      <w:r>
+        <w:t>I am going to talk about Inputs / Outputs blocks in the transformer architecture. In the case of transformer</w:t>
+      </w:r>
+    </w:p>
+    <w:p>
+      <w:r>
+        <w:t xml:space="preserve">In the case of Transformer, the model deals with the machine translation task. Therefore, Inputs will be source language and the Outputs will be the target language. </w:t>
+      </w:r>
+    </w:p>
+    <w:p>
+      <w:r>
+        <w:t xml:space="preserve">For examples, </w:t>
+      </w:r>
+      <w:r>
+        <w:t xml:space="preserve">we have a pair of source-target texts, like in English: I am fine. In French: Je </w:t>
+      </w:r>
+      <w:proofErr w:type="spellStart"/>
+      <w:r>
+        <w:t>vais</w:t>
+      </w:r>
+      <w:proofErr w:type="spellEnd"/>
+      <w:r>
+        <w:t xml:space="preserve"> bien. Or in English: “Thank you very much”, in French “Merci </w:t>
+      </w:r>
+      <w:proofErr w:type="gramStart"/>
+      <w:r>
+        <w:t>beaucoup</w:t>
+      </w:r>
+      <w:proofErr w:type="gramEnd"/>
+      <w:r>
+        <w:t>”</w:t>
+      </w:r>
+    </w:p>
+    <w:p>
+      <w:r>
+        <w:t xml:space="preserve">It means that the Inputs / Outputs of the models are the text </w:t>
+      </w:r>
+      <w:proofErr w:type="gramStart"/>
+      <w:r>
+        <w:t>data</w:t>
+      </w:r>
+      <w:proofErr w:type="gramEnd"/>
+    </w:p>
+    <w:p>
+      <w:r>
+        <w:lastRenderedPageBreak/>
+        <w:t>There are 3 points we need to consider.</w:t>
+      </w:r>
+    </w:p>
+    <w:p>
+      <w:r>
+        <w:t xml:space="preserve">First, </w:t>
+      </w:r>
+      <w:proofErr w:type="gramStart"/>
+      <w:r>
+        <w:t>It</w:t>
+      </w:r>
+      <w:proofErr w:type="gramEnd"/>
+      <w:r>
+        <w:t xml:space="preserve"> is important to know that the model only understands numerical value.  </w:t>
+      </w:r>
+      <w:proofErr w:type="gramStart"/>
+      <w:r>
+        <w:t>So</w:t>
+      </w:r>
+      <w:proofErr w:type="gramEnd"/>
+      <w:r>
+        <w:t xml:space="preserve"> what we need to do is to transform text to numerical representation.</w:t>
+      </w:r>
+    </w:p>
+    <w:p>
+      <w:r>
+        <w:t xml:space="preserve">Second, the source and target texts may have different lengths, but the model needs a fixed length of </w:t>
+      </w:r>
+      <w:proofErr w:type="gramStart"/>
+      <w:r>
+        <w:t>sequence</w:t>
+      </w:r>
+      <w:proofErr w:type="gramEnd"/>
+    </w:p>
+    <w:p>
+      <w:r>
+        <w:t xml:space="preserve">Third, </w:t>
+      </w:r>
+      <w:r>
+        <w:t xml:space="preserve">the model </w:t>
+      </w:r>
+      <w:proofErr w:type="gramStart"/>
+      <w:r>
+        <w:t>need</w:t>
+      </w:r>
+      <w:proofErr w:type="gramEnd"/>
+      <w:r>
+        <w:t xml:space="preserve"> to know when to start and to end the model’s prediction. So we need to find some ways to notify </w:t>
+      </w:r>
+      <w:proofErr w:type="gramStart"/>
+      <w:r>
+        <w:t>model</w:t>
+      </w:r>
+      <w:proofErr w:type="gramEnd"/>
+      <w:r>
+        <w:t xml:space="preserve"> when to start and to </w:t>
+      </w:r>
+      <w:proofErr w:type="gramStart"/>
+      <w:r>
+        <w:t>end  a</w:t>
+      </w:r>
+      <w:proofErr w:type="gramEnd"/>
+      <w:r>
+        <w:t xml:space="preserve"> sequence.</w:t>
+      </w:r>
+    </w:p>
+    <w:p>
+      <w:r>
+        <w:t xml:space="preserve">---- </w:t>
+      </w:r>
+    </w:p>
+    <w:p>
+      <w:r>
+        <w:t xml:space="preserve">To solve </w:t>
+      </w:r>
+      <w:proofErr w:type="gramStart"/>
+      <w:r>
+        <w:t>all of</w:t>
+      </w:r>
+      <w:proofErr w:type="gramEnd"/>
+      <w:r>
+        <w:t xml:space="preserve"> the concerns, we can </w:t>
+      </w:r>
+    </w:p>
+    <w:p>
+      <w:pPr>
+        <w:pStyle w:val="ListParagraph"/>
         <w:numPr>
           <w:ilvl w:val="0"/>
-          <w:numId w:val="16"/>
+          <w:numId w:val="13"/>
         </w:numPr>
       </w:pPr>
       <w:r>
-        <w:t xml:space="preserve"> Talk about input/output </w:t>
-      </w:r>
-      <w:r>
-        <w:rPr>
-          <w:b/>
-          <w:bCs/>
-        </w:rPr>
-        <w:t>shape, type</w:t>
-      </w:r>
-    </w:p>
-    <w:p>
-      <w:pPr>
+        <w:t xml:space="preserve">Choose a fixed </w:t>
+      </w:r>
+      <w:proofErr w:type="gramStart"/>
+      <w:r>
+        <w:t>length</w:t>
+      </w:r>
+      <w:proofErr w:type="gramEnd"/>
+    </w:p>
+    <w:p>
+      <w:pPr>
+        <w:pStyle w:val="ListParagraph"/>
         <w:numPr>
           <w:ilvl w:val="0"/>
-          <w:numId w:val="16"/>
+          <w:numId w:val="13"/>
         </w:numPr>
       </w:pPr>
       <w:r>
-        <w:t xml:space="preserve"> </w:t>
-      </w:r>
-      <w:r>
-        <w:t xml:space="preserve">How to </w:t>
-      </w:r>
-      <w:r>
-        <w:rPr>
-          <w:b/>
-          <w:bCs/>
-        </w:rPr>
-        <w:t>Implement</w:t>
-      </w:r>
-      <w:r>
-        <w:t xml:space="preserve"> and </w:t>
-      </w:r>
-      <w:r>
-        <w:rPr>
-          <w:b/>
-          <w:bCs/>
-        </w:rPr>
-        <w:t>playground</w:t>
-      </w:r>
-      <w:r>
-        <w:t xml:space="preserve"> with </w:t>
-      </w:r>
-      <w:r>
-        <w:rPr>
-          <w:b/>
-          <w:bCs/>
-        </w:rPr>
-        <w:t>notebook</w:t>
-      </w:r>
-      <w:r>
-        <w:t xml:space="preserve"> for each block</w:t>
+        <w:t xml:space="preserve">Add special value to notify when to start and to end the sentence, also to know empty value when the length of the sentence is </w:t>
+      </w:r>
+      <w:proofErr w:type="gramStart"/>
+      <w:r>
+        <w:t>shorter</w:t>
+      </w:r>
+      <w:proofErr w:type="gramEnd"/>
+      <w:r>
+        <w:t xml:space="preserve"> the chosen sentence length.</w:t>
+      </w:r>
+    </w:p>
+    <w:p>
+      <w:pPr>
+        <w:pStyle w:val="ListParagraph"/>
+        <w:numPr>
+          <w:ilvl w:val="0"/>
+          <w:numId w:val="13"/>
+        </w:numPr>
+      </w:pPr>
+      <w:r>
+        <w:t xml:space="preserve">To deal with all of this we leverage tokenizer to transform from text to numerical </w:t>
+      </w:r>
+      <w:proofErr w:type="gramStart"/>
+      <w:r>
+        <w:t>representation</w:t>
+      </w:r>
+      <w:proofErr w:type="gramEnd"/>
+    </w:p>
+    <w:p>
+      <w:r>
+        <w:t>---</w:t>
+      </w:r>
+    </w:p>
+    <w:p>
+      <w:r>
+        <w:t xml:space="preserve">Let deep dive into </w:t>
+      </w:r>
+      <w:proofErr w:type="gramStart"/>
+      <w:r>
+        <w:t>Tokenizer</w:t>
+      </w:r>
+      <w:proofErr w:type="gramEnd"/>
+    </w:p>
+    <w:p>
+      <w:r>
+        <w:t>What is a tokenizer?</w:t>
+      </w:r>
+    </w:p>
+    <w:p>
+      <w:r>
+        <w:t xml:space="preserve">A tokenizer contains a large amount of </w:t>
+      </w:r>
+      <w:proofErr w:type="gramStart"/>
+      <w:r>
+        <w:t>vocabulary</w:t>
+      </w:r>
+      <w:proofErr w:type="gramEnd"/>
+    </w:p>
+    <w:p>
+      <w:r>
+        <w:t xml:space="preserve">It allows to transform text to numerical </w:t>
+      </w:r>
+      <w:proofErr w:type="gramStart"/>
+      <w:r>
+        <w:t>representations</w:t>
+      </w:r>
+      <w:proofErr w:type="gramEnd"/>
+    </w:p>
+    <w:p>
+      <w:r>
+        <w:t xml:space="preserve">A token can be a word or a </w:t>
+      </w:r>
+      <w:proofErr w:type="gramStart"/>
+      <w:r>
+        <w:t>character</w:t>
+      </w:r>
+      <w:proofErr w:type="gramEnd"/>
+    </w:p>
+    <w:p>
+      <w:r>
+        <w:t xml:space="preserve">It defines special tokens, for example: UNK: Unknown; PAD: </w:t>
+      </w:r>
+      <w:proofErr w:type="gramStart"/>
+      <w:r>
+        <w:t>padding</w:t>
+      </w:r>
+      <w:proofErr w:type="gramEnd"/>
+    </w:p>
+    <w:p>
+      <w:r>
+        <w:t>SOS: Start of Sentence, EOS: End of Sentence.</w:t>
       </w:r>
     </w:p>
     <w:p/>
     <w:p>
       <w:r>
-        <w:t>First of all, Input block</w:t>
-      </w:r>
-    </w:p>
+        <w:t>----</w:t>
+      </w:r>
+    </w:p>
+    <w:p>
+      <w:r>
+        <w:t xml:space="preserve">Let’s see two main </w:t>
+      </w:r>
+      <w:proofErr w:type="gramStart"/>
+      <w:r>
+        <w:t>process</w:t>
+      </w:r>
+      <w:proofErr w:type="gramEnd"/>
+      <w:r>
+        <w:t xml:space="preserve"> in Tokenizer: one is encode, meaning that it transform text tokens into numerical representations. Second is decode, meaning that it transforms numerical representations into text token.</w:t>
+      </w:r>
+    </w:p>
+    <w:p>
+      <w:r>
+        <w:t>----</w:t>
+      </w:r>
+    </w:p>
+    <w:p>
+      <w:r>
+        <w:t xml:space="preserve">Now </w:t>
+      </w:r>
+      <w:proofErr w:type="gramStart"/>
+      <w:r>
+        <w:t>let</w:t>
+      </w:r>
+      <w:proofErr w:type="gramEnd"/>
+      <w:r>
+        <w:t xml:space="preserve"> put it all together.</w:t>
+      </w:r>
+    </w:p>
+    <w:p>
+      <w:r>
+        <w:t xml:space="preserve">First, let’s prepare Inputs for source language. For example, we have a batch of 3 </w:t>
+      </w:r>
+      <w:proofErr w:type="spellStart"/>
+      <w:r>
+        <w:t>english</w:t>
+      </w:r>
+      <w:proofErr w:type="spellEnd"/>
+      <w:r>
+        <w:t xml:space="preserve"> sentence: “I am fine”, “Thank you very much”, “I cook French cuisine”</w:t>
+      </w:r>
+      <w:r>
+        <w:t xml:space="preserve">. </w:t>
+      </w:r>
+    </w:p>
+    <w:p>
+      <w:pPr>
+        <w:pStyle w:val="ListParagraph"/>
+        <w:numPr>
+          <w:ilvl w:val="0"/>
+          <w:numId w:val="13"/>
+        </w:numPr>
+      </w:pPr>
+      <w:r>
+        <w:t xml:space="preserve">The 3 </w:t>
+      </w:r>
+      <w:proofErr w:type="spellStart"/>
+      <w:r>
+        <w:t>Engish</w:t>
+      </w:r>
+      <w:proofErr w:type="spellEnd"/>
+      <w:r>
+        <w:t xml:space="preserve"> sentences have the maximum length is 4, so for simplicity, for example, I choose fix length is 7, </w:t>
+      </w:r>
+    </w:p>
+    <w:p>
+      <w:pPr>
+        <w:pStyle w:val="ListParagraph"/>
+        <w:numPr>
+          <w:ilvl w:val="0"/>
+          <w:numId w:val="13"/>
+        </w:numPr>
+      </w:pPr>
+      <w:r>
+        <w:lastRenderedPageBreak/>
+        <w:t>Then</w:t>
+      </w:r>
+      <w:r>
+        <w:t xml:space="preserve">, we add the special token SOS, EOS, PAD to obtain the fixed sequence length of all </w:t>
+      </w:r>
+      <w:proofErr w:type="gramStart"/>
+      <w:r>
+        <w:t>sentence</w:t>
+      </w:r>
+      <w:proofErr w:type="gramEnd"/>
+      <w:r>
+        <w:t>.</w:t>
+      </w:r>
+    </w:p>
+    <w:p>
+      <w:pPr>
+        <w:pStyle w:val="ListParagraph"/>
+        <w:numPr>
+          <w:ilvl w:val="0"/>
+          <w:numId w:val="13"/>
+        </w:numPr>
+      </w:pPr>
+      <w:r>
+        <w:t>Then, using encode method</w:t>
+      </w:r>
+      <w:r>
+        <w:t xml:space="preserve"> of English tokenizer, we obtain the final inputs for encoder </w:t>
+      </w:r>
+      <w:proofErr w:type="gramStart"/>
+      <w:r>
+        <w:t>part</w:t>
+      </w:r>
+      <w:proofErr w:type="gramEnd"/>
+    </w:p>
+    <w:p/>
+    <w:p>
+      <w:r>
+        <w:t>Similarly, we do the same process for preparing Outputs of the decoder part. The difference is that we only use SOS and PADING, and don’t use EOS.</w:t>
+      </w:r>
+      <w:r>
+        <w:t xml:space="preserve"> With SOS token, it notifies </w:t>
+      </w:r>
+      <w:r>
+        <w:t xml:space="preserve">the model to </w:t>
+      </w:r>
+      <w:r>
+        <w:t xml:space="preserve">start </w:t>
+      </w:r>
+      <w:r>
+        <w:t>the prediction.</w:t>
+      </w:r>
+      <w:r>
+        <w:t xml:space="preserve"> In addition, we use target tokenizer for French language to encode the tokens.</w:t>
+      </w:r>
+    </w:p>
+    <w:p/>
+    <w:p>
+      <w:r>
+        <w:t xml:space="preserve">Finally, the third use case of encoding processing is to prepare the target for loss calculation. In this case, </w:t>
+      </w:r>
+      <w:proofErr w:type="gramStart"/>
+      <w:r>
+        <w:t>We</w:t>
+      </w:r>
+      <w:proofErr w:type="gramEnd"/>
+      <w:r>
+        <w:t xml:space="preserve"> only use 2 special tokens: EOS and PAD. The idea is </w:t>
+      </w:r>
+      <w:proofErr w:type="gramStart"/>
+      <w:r>
+        <w:t>that optimize</w:t>
+      </w:r>
+      <w:proofErr w:type="gramEnd"/>
+      <w:r>
+        <w:t xml:space="preserve"> the model so that it knows when to stop the prediction. In this case,</w:t>
+      </w:r>
+      <w:r>
+        <w:t xml:space="preserve"> we </w:t>
+      </w:r>
+      <w:r>
+        <w:t xml:space="preserve">also </w:t>
+      </w:r>
+      <w:r>
+        <w:t>use target tokenizer for French language to encode the tokens.</w:t>
+      </w:r>
+    </w:p>
+    <w:p>
+      <w:pPr>
+        <w:pBdr>
+          <w:bottom w:val="single" w:sz="6" w:space="1" w:color="auto"/>
+        </w:pBdr>
+      </w:pPr>
+    </w:p>
+    <w:p/>
+    <w:p/>
+    <w:p/>
+    <w:p>
+      <w:r>
+        <w:t xml:space="preserve">Next, I walk you through all the building </w:t>
+      </w:r>
+      <w:proofErr w:type="gramStart"/>
+      <w:r>
+        <w:t>block</w:t>
+      </w:r>
+      <w:proofErr w:type="gramEnd"/>
+      <w:r>
+        <w:t xml:space="preserve"> of Transformer architecture, including Encoder Input, Decoder Input, Encoder, Decoder, Projection and Transformer Output. Let’s dive in.</w:t>
+      </w:r>
+    </w:p>
+    <w:p>
+      <w:pPr>
+        <w:pBdr>
+          <w:bottom w:val="single" w:sz="6" w:space="1" w:color="auto"/>
+        </w:pBdr>
+      </w:pPr>
+    </w:p>
+    <w:p/>
+    <w:p>
+      <w:pPr>
+        <w:pBdr>
+          <w:bottom w:val="single" w:sz="6" w:space="1" w:color="auto"/>
+        </w:pBdr>
+      </w:pPr>
+      <w:r>
+        <w:t xml:space="preserve">Well, now I am going to talk about Encoder Input and Decoder Input. As they </w:t>
+      </w:r>
+      <w:r>
+        <w:t>share</w:t>
+      </w:r>
+      <w:r>
+        <w:t xml:space="preserve"> the same structure and building blocks, Input Embedding and Positional </w:t>
+      </w:r>
+      <w:proofErr w:type="gramStart"/>
+      <w:r>
+        <w:t>Encoding, so</w:t>
+      </w:r>
+      <w:proofErr w:type="gramEnd"/>
+      <w:r>
+        <w:t xml:space="preserve"> we just need to discuss one of them.</w:t>
+      </w:r>
+    </w:p>
+    <w:p>
+      <w:pPr>
+        <w:pBdr>
+          <w:bottom w:val="single" w:sz="6" w:space="1" w:color="auto"/>
+        </w:pBdr>
+      </w:pPr>
+    </w:p>
+    <w:p/>
+    <w:p>
+      <w:r>
+        <w:t xml:space="preserve">Well, for example in the case of Encoder Input, </w:t>
+      </w:r>
+      <w:r>
+        <w:t xml:space="preserve">there are two main functions: Input Embedding and Positional Encoding. </w:t>
+      </w:r>
+    </w:p>
+    <w:p>
+      <w:r>
+        <w:t xml:space="preserve">They use the numerical representation of text data as inputs, to generate </w:t>
+      </w:r>
+      <w:r>
+        <w:t>a</w:t>
+      </w:r>
+      <w:r>
+        <w:t xml:space="preserve"> tensor of dimension (batch, seq, </w:t>
+      </w:r>
+      <w:proofErr w:type="spellStart"/>
+      <w:r>
+        <w:t>d_model</w:t>
+      </w:r>
+      <w:proofErr w:type="spellEnd"/>
+      <w:r>
+        <w:t>)</w:t>
+      </w:r>
+      <w:r>
+        <w:t xml:space="preserve">. Then, their results are added together to obtain the encoder input. </w:t>
+      </w:r>
+    </w:p>
+    <w:p>
+      <w:r>
+        <w:t>Now we will discuss more in detailed the function.</w:t>
+      </w:r>
+    </w:p>
+    <w:p>
+      <w:pPr>
+        <w:pBdr>
+          <w:bottom w:val="single" w:sz="6" w:space="1" w:color="auto"/>
+        </w:pBdr>
+      </w:pPr>
+    </w:p>
+    <w:p>
+      <w:proofErr w:type="gramStart"/>
+      <w:r>
+        <w:t>Input Embedding,</w:t>
+      </w:r>
+      <w:proofErr w:type="gramEnd"/>
+      <w:r>
+        <w:t xml:space="preserve"> takes Inputs of dimension (batch, seq) to generate a tensor of dimension (batch, seq, </w:t>
+      </w:r>
+      <w:proofErr w:type="spellStart"/>
+      <w:r>
+        <w:t>d_model</w:t>
+      </w:r>
+      <w:proofErr w:type="spellEnd"/>
+      <w:r>
+        <w:t xml:space="preserve">), meaning that it transform each token into a feature vector of length </w:t>
+      </w:r>
+      <w:proofErr w:type="spellStart"/>
+      <w:r>
+        <w:t>d_model</w:t>
+      </w:r>
+      <w:proofErr w:type="spellEnd"/>
+      <w:r>
+        <w:t xml:space="preserve"> of that token.</w:t>
+      </w:r>
+    </w:p>
+    <w:p>
+      <w:r>
+        <w:t>---</w:t>
+      </w:r>
+    </w:p>
+    <w:p>
+      <w:r>
+        <w:lastRenderedPageBreak/>
+        <w:t xml:space="preserve">Positional Encoding, </w:t>
+      </w:r>
+      <w:r>
+        <w:t xml:space="preserve">it </w:t>
+      </w:r>
+      <w:proofErr w:type="gramStart"/>
+      <w:r>
+        <w:t>transform</w:t>
+      </w:r>
+      <w:proofErr w:type="gramEnd"/>
+      <w:r>
+        <w:t xml:space="preserve"> the input tensor of dimension (batch, seq) to a tensor of dimension (batch, seq, </w:t>
+      </w:r>
+      <w:proofErr w:type="spellStart"/>
+      <w:r>
+        <w:t>d_model</w:t>
+      </w:r>
+      <w:proofErr w:type="spellEnd"/>
+      <w:r>
+        <w:t xml:space="preserve">), its function only depend on the position of the token in the sequence, then the position index in the feature vector of size </w:t>
+      </w:r>
+      <w:proofErr w:type="spellStart"/>
+      <w:r>
+        <w:t>d_model</w:t>
+      </w:r>
+      <w:proofErr w:type="spellEnd"/>
+      <w:r>
+        <w:t xml:space="preserve">. It conveys the positional information of a </w:t>
+      </w:r>
+      <w:proofErr w:type="gramStart"/>
+      <w:r>
+        <w:t>sequence</w:t>
+      </w:r>
+      <w:proofErr w:type="gramEnd"/>
+    </w:p>
+    <w:p>
+      <w:r>
+        <w:t>----</w:t>
+      </w:r>
+    </w:p>
+    <w:p>
+      <w:r>
+        <w:t xml:space="preserve">Encoder Input, put it all together, for example we have a batch size of 2, a sequence length of 7 and a </w:t>
+      </w:r>
+      <w:proofErr w:type="spellStart"/>
+      <w:r>
+        <w:t>d_model</w:t>
+      </w:r>
+      <w:proofErr w:type="spellEnd"/>
+      <w:r>
+        <w:t xml:space="preserve"> of 512, applying Input Embedding and Positional Encoding to the Inputs of (batch, seq), we obtain two tensors with dimension of (batch, seq, </w:t>
+      </w:r>
+      <w:proofErr w:type="spellStart"/>
+      <w:r>
+        <w:t>d_model</w:t>
+      </w:r>
+      <w:proofErr w:type="spellEnd"/>
+      <w:r>
+        <w:t>), then they are added together to obtain the Encoder Input</w:t>
+      </w:r>
+    </w:p>
+    <w:p>
+      <w:r>
+        <w:t>----</w:t>
+      </w:r>
+    </w:p>
+    <w:p>
+      <w:r>
+        <w:t xml:space="preserve">Now I am going to explain Encoder block. The input of Encoder block is Encoder Input that we have discussed previously. </w:t>
+      </w:r>
+    </w:p>
+    <w:p>
+      <w:r>
+        <w:t>It consists of 4 layers: multi-head attention, in which we will talk about Self-attention mechanism, layer normalization, feed forward, and residual connection.</w:t>
+      </w:r>
+    </w:p>
+    <w:p>
+      <w:r>
+        <w:t>---</w:t>
+      </w:r>
+    </w:p>
+    <w:p>
+      <w:r>
+        <w:t>First, we will talk about Multi-Head Attention and its self-attention mechanisms.</w:t>
+      </w:r>
+    </w:p>
+    <w:p>
+      <w:r>
+        <w:t xml:space="preserve">The input of this block is Encoder Inputs, </w:t>
+      </w:r>
+      <w:r>
+        <w:t xml:space="preserve">which </w:t>
+      </w:r>
+      <w:r>
+        <w:t xml:space="preserve">is a batch of </w:t>
+      </w:r>
+      <w:proofErr w:type="gramStart"/>
+      <w:r>
+        <w:t>tensor</w:t>
+      </w:r>
+      <w:proofErr w:type="gramEnd"/>
+      <w:r>
+        <w:t xml:space="preserve"> that represents the word meaning and the position feature of each word or token.</w:t>
+      </w:r>
+      <w:r>
+        <w:t xml:space="preserve"> Then, we copy it into 3 identical tensors, namely Q, stands for Query, K, stands for Key, and V, stands for Value.</w:t>
+      </w:r>
+    </w:p>
+    <w:p>
+      <w:r>
+        <w:t>Ok, let’s see what happens inside the Multi-Head Attention block.</w:t>
+      </w:r>
+    </w:p>
+    <w:p>
+      <w:r>
+        <w:t>---</w:t>
+      </w:r>
+    </w:p>
+    <w:p>
+      <w:r>
+        <w:t xml:space="preserve">Before we define what is multi-head attention, let’s </w:t>
+      </w:r>
+      <w:proofErr w:type="gramStart"/>
+      <w:r>
+        <w:t>take a look</w:t>
+      </w:r>
+      <w:proofErr w:type="gramEnd"/>
+      <w:r>
+        <w:t xml:space="preserve"> at a simpler case with 1-head attention layer. In 1-head attention layer, it </w:t>
+      </w:r>
+      <w:proofErr w:type="gramStart"/>
+      <w:r>
+        <w:t>calculate</w:t>
+      </w:r>
+      <w:proofErr w:type="gramEnd"/>
+      <w:r>
+        <w:t xml:space="preserve"> Attention which is formulated like this. </w:t>
+      </w:r>
+    </w:p>
+    <w:p>
+      <w:r>
+        <w:t>The compo</w:t>
+      </w:r>
+      <w:r>
+        <w:t xml:space="preserve">nent with </w:t>
+      </w:r>
+      <w:proofErr w:type="spellStart"/>
+      <w:r>
+        <w:t>Softmax</w:t>
+      </w:r>
+      <w:proofErr w:type="spellEnd"/>
+      <w:r>
+        <w:t xml:space="preserve"> function is called Self-Attention mechanism. Let’s see a concrete example </w:t>
+      </w:r>
+      <w:proofErr w:type="gramStart"/>
+      <w:r>
+        <w:t>why</w:t>
+      </w:r>
+      <w:proofErr w:type="gramEnd"/>
+      <w:r>
+        <w:t xml:space="preserve"> it is called Self-Attention. </w:t>
+      </w:r>
+    </w:p>
+    <w:p>
+      <w:r>
+        <w:t xml:space="preserve">For example, a batch size of 1, a sequence length of 3, and </w:t>
+      </w:r>
+      <w:proofErr w:type="spellStart"/>
+      <w:r>
+        <w:t>d_model</w:t>
+      </w:r>
+      <w:proofErr w:type="spellEnd"/>
+      <w:r>
+        <w:t xml:space="preserve"> equals </w:t>
+      </w:r>
+      <w:proofErr w:type="spellStart"/>
+      <w:r>
+        <w:t>d_k</w:t>
+      </w:r>
+      <w:proofErr w:type="spellEnd"/>
+      <w:r>
+        <w:t xml:space="preserve"> equal to 512, when we apply this function, we will obtain a matrix of dimension 3 by 3, that represents the correlation of word to </w:t>
+      </w:r>
+      <w:proofErr w:type="spellStart"/>
+      <w:r>
+        <w:t>each others</w:t>
+      </w:r>
+      <w:proofErr w:type="spellEnd"/>
+      <w:r>
+        <w:t xml:space="preserve">, the </w:t>
+      </w:r>
+      <w:proofErr w:type="spellStart"/>
+      <w:r>
+        <w:t>softmax</w:t>
+      </w:r>
+      <w:proofErr w:type="spellEnd"/>
+      <w:r>
+        <w:t xml:space="preserve"> allows to normalize the value of each row in the range of 0 and 1, while the sum of all values in each row is equal to 1.</w:t>
+      </w:r>
+    </w:p>
+    <w:p>
+      <w:r>
+        <w:t xml:space="preserve">This matrix represents the correlation between words in a </w:t>
+      </w:r>
+      <w:proofErr w:type="gramStart"/>
+      <w:r>
+        <w:t>sequence</w:t>
+      </w:r>
+      <w:proofErr w:type="gramEnd"/>
+      <w:r>
+        <w:t xml:space="preserve"> so it is called Self-attention</w:t>
+      </w:r>
+    </w:p>
+    <w:p>
+      <w:r>
+        <w:t>--</w:t>
+      </w:r>
+    </w:p>
+    <w:p>
+      <w:r>
+        <w:t xml:space="preserve">Afterwards, the Self-attention result is multiplied by V to obtain 1-head Attention. As can be </w:t>
+      </w:r>
+      <w:proofErr w:type="gramStart"/>
+      <w:r>
+        <w:t>seen that</w:t>
+      </w:r>
+      <w:proofErr w:type="gramEnd"/>
+      <w:r>
+        <w:t xml:space="preserve"> the Self-attention represents the correlation between words in a sentence, while V represents word meaning and positional features</w:t>
+      </w:r>
+      <w:r>
+        <w:t xml:space="preserve">. As a result, the final attention tensor represents </w:t>
+      </w:r>
+      <w:proofErr w:type="gramStart"/>
+      <w:r>
+        <w:t>all of</w:t>
+      </w:r>
+      <w:proofErr w:type="gramEnd"/>
+      <w:r>
+        <w:t xml:space="preserve"> the things.</w:t>
+      </w:r>
+    </w:p>
+    <w:p>
+      <w:r>
+        <w:t xml:space="preserve">Now, we </w:t>
+      </w:r>
+      <w:proofErr w:type="gramStart"/>
+      <w:r>
+        <w:t>have the understanding of</w:t>
+      </w:r>
+      <w:proofErr w:type="gramEnd"/>
+      <w:r>
+        <w:t xml:space="preserve"> self-attention for 1-head attention. Let’s scale it into multi-head attention.</w:t>
+      </w:r>
+    </w:p>
+    <w:p>
+      <w:r>
+        <w:lastRenderedPageBreak/>
+        <w:t>--</w:t>
+      </w:r>
+    </w:p>
+    <w:p>
+      <w:r>
+        <w:t xml:space="preserve">For multi-head attention, there are 4 main </w:t>
+      </w:r>
+      <w:proofErr w:type="gramStart"/>
+      <w:r>
+        <w:t>step</w:t>
+      </w:r>
+      <w:proofErr w:type="gramEnd"/>
+      <w:r>
+        <w:t xml:space="preserve"> to realize this.</w:t>
+      </w:r>
+    </w:p>
+    <w:p>
+      <w:r>
+        <w:t xml:space="preserve">Firstly, we split each encoder </w:t>
+      </w:r>
+      <w:proofErr w:type="gramStart"/>
+      <w:r>
+        <w:t>inputs</w:t>
+      </w:r>
+      <w:proofErr w:type="gramEnd"/>
+      <w:r>
+        <w:t xml:space="preserve">, Q, K, V, into h heads for each input, by applying the linear layers. </w:t>
+      </w:r>
+    </w:p>
+    <w:p>
+      <w:r>
+        <w:t xml:space="preserve">Secondly, </w:t>
+      </w:r>
+      <w:proofErr w:type="gramStart"/>
+      <w:r>
+        <w:t>We</w:t>
+      </w:r>
+      <w:proofErr w:type="gramEnd"/>
+      <w:r>
+        <w:t xml:space="preserve"> calculate attention for each head, like we calculate for 1-head attention.</w:t>
+      </w:r>
+    </w:p>
+    <w:p>
+      <w:r>
+        <w:t xml:space="preserve">Next, </w:t>
+      </w:r>
+      <w:proofErr w:type="gramStart"/>
+      <w:r>
+        <w:t>We</w:t>
+      </w:r>
+      <w:proofErr w:type="gramEnd"/>
+      <w:r>
+        <w:t xml:space="preserve"> concatenate attention tensor of each head </w:t>
+      </w:r>
+    </w:p>
+    <w:p>
+      <w:r>
+        <w:t xml:space="preserve">Finally, we apply a linear layer to obtain the final multi-head attention tensor of dimension (batch, seq, </w:t>
+      </w:r>
+      <w:proofErr w:type="spellStart"/>
+      <w:r>
+        <w:t>d_model</w:t>
+      </w:r>
+      <w:proofErr w:type="spellEnd"/>
+      <w:r>
+        <w:t>)</w:t>
+      </w:r>
+    </w:p>
+    <w:p>
+      <w:proofErr w:type="gramStart"/>
+      <w:r>
+        <w:t>Well</w:t>
+      </w:r>
+      <w:proofErr w:type="gramEnd"/>
+      <w:r>
+        <w:t xml:space="preserve"> we have did it so far. Let ‘s continue.</w:t>
+      </w:r>
+    </w:p>
+    <w:p>
+      <w:r>
+        <w:t>--</w:t>
+      </w:r>
+    </w:p>
+    <w:p/>
+    <w:p/>
+    <w:p/>
+    <w:p/>
     <w:p/>
     <w:p/>
     <w:sectPr>
@@ -3203,6 +4175,7 @@
   <w:style w:type="character" w:default="1" w:styleId="DefaultParagraphFont">
     <w:name w:val="Default Paragraph Font"/>
     <w:uiPriority w:val="1"/>
+    <w:semiHidden/>
     <w:unhideWhenUsed/>
   </w:style>
   <w:style w:type="table" w:default="1" w:styleId="TableNormal">

</xml_diff>

<commit_message>
update transcript and ppt
</commit_message>
<xml_diff>
--- a/presentation/Transformer-Presentation.docx
+++ b/presentation/Transformer-Presentation.docx
@@ -107,13 +107,8 @@
       <w:r>
         <w:t xml:space="preserve">So first, let’s </w:t>
       </w:r>
-      <w:proofErr w:type="gramStart"/>
-      <w:r>
-        <w:t>take a look</w:t>
-      </w:r>
-      <w:proofErr w:type="gramEnd"/>
-      <w:r>
-        <w:t xml:space="preserve"> which model</w:t>
+      <w:r>
+        <w:t>take a look which model</w:t>
       </w:r>
       <w:r>
         <w:t>s</w:t>
@@ -121,16 +116,11 @@
       <w:r>
         <w:t xml:space="preserve"> </w:t>
       </w:r>
-      <w:proofErr w:type="gramStart"/>
       <w:r>
         <w:t>have</w:t>
       </w:r>
       <w:r>
-        <w:t xml:space="preserve"> dominated</w:t>
-      </w:r>
-      <w:proofErr w:type="gramEnd"/>
-      <w:r>
-        <w:t xml:space="preserve"> NLP before Transformer.</w:t>
+        <w:t xml:space="preserve"> dominated NLP before Transformer.</w:t>
       </w:r>
     </w:p>
     <w:p>
@@ -216,15 +206,7 @@
         <w:t xml:space="preserve">Take </w:t>
       </w:r>
       <w:r>
-        <w:t>language modeling task as an example. Given a sentence starts with some words, like “She stands up and opens the …</w:t>
-      </w:r>
-      <w:proofErr w:type="gramStart"/>
-      <w:r>
-        <w:t>” ,the</w:t>
-      </w:r>
-      <w:proofErr w:type="gramEnd"/>
-      <w:r>
-        <w:t xml:space="preserve"> model needs to predict the next word. By using RNN, the model processes one word at a time</w:t>
+        <w:t>language modeling task as an example. Given a sentence starts with some words, like “She stands up and opens the …” ,the model needs to predict the next word. By using RNN, the model processes one word at a time</w:t>
       </w:r>
       <w:r>
         <w:t xml:space="preserve"> step</w:t>
@@ -242,31 +224,7 @@
         <w:t xml:space="preserve"> time step</w:t>
       </w:r>
       <w:r>
-        <w:t xml:space="preserve">, meaning that it is a sequential computation. </w:t>
-      </w:r>
-      <w:proofErr w:type="gramStart"/>
-      <w:r>
-        <w:t>As a consequence</w:t>
-      </w:r>
-      <w:proofErr w:type="gramEnd"/>
-      <w:r>
-        <w:t xml:space="preserve">, there </w:t>
-      </w:r>
-      <w:proofErr w:type="gramStart"/>
-      <w:r>
-        <w:t>are less rooms</w:t>
-      </w:r>
-      <w:proofErr w:type="gramEnd"/>
-      <w:r>
-        <w:t xml:space="preserve"> for parallel computation. So </w:t>
-      </w:r>
-      <w:proofErr w:type="gramStart"/>
-      <w:r>
-        <w:t>longer</w:t>
-      </w:r>
-      <w:proofErr w:type="gramEnd"/>
-      <w:r>
-        <w:t xml:space="preserve"> sequence, longer computation time.</w:t>
+        <w:t>, meaning that it is a sequential computation. As a consequence, there are less rooms for parallel computation. So longer sequence, longer computation time.</w:t>
       </w:r>
     </w:p>
     <w:p>
@@ -274,15 +232,7 @@
         <w:t>Next, due to its nature of sequential computation</w:t>
       </w:r>
       <w:r>
-        <w:t xml:space="preserve"> to </w:t>
-      </w:r>
-      <w:proofErr w:type="gramStart"/>
-      <w:r>
-        <w:t>product</w:t>
-      </w:r>
-      <w:proofErr w:type="gramEnd"/>
-      <w:r>
-        <w:t xml:space="preserve"> the hidden states</w:t>
+        <w:t xml:space="preserve"> to product the hidden states</w:t>
       </w:r>
       <w:r>
         <w:t>, the contributions of initial states or</w:t>
@@ -299,15 +249,7 @@
         <w:t>s</w:t>
       </w:r>
       <w:r>
-        <w:t xml:space="preserve">. RNN </w:t>
-      </w:r>
-      <w:proofErr w:type="gramStart"/>
-      <w:r>
-        <w:t>use</w:t>
-      </w:r>
-      <w:proofErr w:type="gramEnd"/>
-      <w:r>
-        <w:t xml:space="preserve"> Backpropagation Through Time to updates the weights</w:t>
+        <w:t>. RNN use Backpropagation Through Time to updates the weights</w:t>
       </w:r>
       <w:r>
         <w:t xml:space="preserve">. For example, to calculate the </w:t>
@@ -418,13 +360,8 @@
         </w:numPr>
       </w:pPr>
       <w:r>
-        <w:t xml:space="preserve">Vanishing or exploding gradient </w:t>
-      </w:r>
-      <w:proofErr w:type="gramStart"/>
-      <w:r>
-        <w:t>problems</w:t>
-      </w:r>
-      <w:proofErr w:type="gramEnd"/>
+        <w:t>Vanishing or exploding gradient problems</w:t>
+      </w:r>
     </w:p>
     <w:p>
       <w:r>
@@ -439,65 +376,22 @@
     </w:p>
     <w:p>
       <w:r>
-        <w:t xml:space="preserve">This paper proposed Transformer architecture for machine translation task, for example translate from one language to another, like from English to French. At the </w:t>
-      </w:r>
-      <w:proofErr w:type="gramStart"/>
-      <w:r>
-        <w:t>high level</w:t>
-      </w:r>
-      <w:proofErr w:type="gramEnd"/>
-      <w:r>
-        <w:t xml:space="preserve"> overview, its architecture includes </w:t>
-      </w:r>
-      <w:proofErr w:type="gramStart"/>
-      <w:r>
-        <w:t>encoder</w:t>
-      </w:r>
-      <w:proofErr w:type="gramEnd"/>
-      <w:r>
-        <w:t xml:space="preserve"> and decoder. In this video, we will deep dive into the two main blocks of Transformer.</w:t>
-      </w:r>
-    </w:p>
-    <w:p>
-      <w:r>
-        <w:t xml:space="preserve">What </w:t>
-      </w:r>
-      <w:proofErr w:type="gramStart"/>
-      <w:r>
-        <w:t>makes</w:t>
-      </w:r>
-      <w:proofErr w:type="gramEnd"/>
-      <w:r>
-        <w:t xml:space="preserve"> transformer so innovative at that time?</w:t>
-      </w:r>
-    </w:p>
-    <w:p>
-      <w:r>
-        <w:t xml:space="preserve">Transformer with Self-Attention mechanisms allow parallel computation, meaning that we can leverage GPU to accelerate the training process. Furthermore, </w:t>
-      </w:r>
-      <w:proofErr w:type="gramStart"/>
-      <w:r>
-        <w:t>It</w:t>
-      </w:r>
-      <w:proofErr w:type="gramEnd"/>
-      <w:r>
-        <w:t xml:space="preserve"> is able to capture long-range dependencies. </w:t>
-      </w:r>
-      <w:proofErr w:type="gramStart"/>
-      <w:r>
-        <w:t>Last but not least</w:t>
-      </w:r>
-      <w:proofErr w:type="gramEnd"/>
-      <w:r>
-        <w:t xml:space="preserve">, its architecture allows the model </w:t>
-      </w:r>
-      <w:proofErr w:type="gramStart"/>
-      <w:r>
-        <w:t>less</w:t>
-      </w:r>
-      <w:proofErr w:type="gramEnd"/>
-      <w:r>
-        <w:t xml:space="preserve"> prone to vanishing or exploding gradient problems</w:t>
+        <w:t>This paper proposed Transformer architecture for machine translation task, for example translate from one language to another, like from English to French. At the high level overview, its architecture includes encoder and decoder. In this video, we will deep dive into the two main blocks of Transformer.</w:t>
+      </w:r>
+    </w:p>
+    <w:p>
+      <w:r>
+        <w:t>--</w:t>
+      </w:r>
+    </w:p>
+    <w:p>
+      <w:r>
+        <w:t>What makes transformer so innovative at that time?</w:t>
+      </w:r>
+    </w:p>
+    <w:p>
+      <w:r>
+        <w:t>Transformer with Self-Attention mechanisms allow parallel computation, meaning that we can leverage GPU to accelerate the training process. Furthermore, It is able to capture long-range dependencies. Last but not least, its architecture allows the model less prone to vanishing or exploding gradient problems</w:t>
       </w:r>
       <w:r>
         <w:t xml:space="preserve">. </w:t>
@@ -505,23 +399,7 @@
     </w:p>
     <w:p>
       <w:r>
-        <w:t xml:space="preserve">Followed by the success of Transformers, </w:t>
-      </w:r>
-      <w:proofErr w:type="gramStart"/>
-      <w:r>
-        <w:t>since</w:t>
-      </w:r>
-      <w:proofErr w:type="gramEnd"/>
-      <w:r>
-        <w:t xml:space="preserve"> 2018 onwards, there is a new trend in NLP to develop </w:t>
-      </w:r>
-      <w:proofErr w:type="gramStart"/>
-      <w:r>
-        <w:t>Pre-trained</w:t>
-      </w:r>
-      <w:proofErr w:type="gramEnd"/>
-      <w:r>
-        <w:t xml:space="preserve"> language models based on the Transformer architecture, to name a few: BERT, GPT, T5, Llama, Mistral, Phi, Falcon, OLMo.</w:t>
+        <w:t>Followed by the success of Transformers, since 2018 onwards, there is a new trend in NLP to develop Pre-trained language models based on the Transformer architecture, to name a few: BERT, GPT, T5, Llama, Mistral, Phi, Falcon, OLMo.</w:t>
       </w:r>
     </w:p>
     <w:p/>
@@ -544,15 +422,7 @@
         <w:t xml:space="preserve"> transformer</w:t>
       </w:r>
       <w:r>
-        <w:t xml:space="preserve">. Here </w:t>
-      </w:r>
-      <w:proofErr w:type="gramStart"/>
-      <w:r>
-        <w:t>is</w:t>
-      </w:r>
-      <w:proofErr w:type="gramEnd"/>
-      <w:r>
-        <w:t xml:space="preserve"> our plans of attack</w:t>
+        <w:t>. Here is our plans of attack</w:t>
       </w:r>
       <w:r>
         <w:t xml:space="preserve">. I </w:t>
@@ -561,15 +431,7 @@
         <w:t xml:space="preserve">am going to </w:t>
       </w:r>
       <w:r>
-        <w:t xml:space="preserve">explain to </w:t>
-      </w:r>
-      <w:proofErr w:type="gramStart"/>
-      <w:r>
-        <w:t>you</w:t>
-      </w:r>
-      <w:proofErr w:type="gramEnd"/>
-      <w:r>
-        <w:t xml:space="preserve"> </w:t>
+        <w:t xml:space="preserve">explain to you </w:t>
       </w:r>
     </w:p>
     <w:p>
@@ -610,13 +472,8 @@
     </w:p>
     <w:p/>
     <w:p>
-      <w:proofErr w:type="gramStart"/>
-      <w:r>
-        <w:t>First of all</w:t>
-      </w:r>
-      <w:proofErr w:type="gramEnd"/>
-      <w:r>
-        <w:t xml:space="preserve">, </w:t>
+      <w:r>
+        <w:t xml:space="preserve">First of all, </w:t>
       </w:r>
       <w:r>
         <w:t>I am going to talk about Inputs / Outputs blocks in the transformer architecture. In the case of transformer</w:t>
@@ -640,30 +497,17 @@
       </w:r>
       <w:proofErr w:type="spellEnd"/>
       <w:r>
-        <w:t xml:space="preserve"> bien. Or in English: “Thank you very much”, in French “Merci </w:t>
-      </w:r>
-      <w:proofErr w:type="gramStart"/>
-      <w:r>
-        <w:t>beaucoup</w:t>
-      </w:r>
-      <w:proofErr w:type="gramEnd"/>
-      <w:r>
-        <w:t>”</w:t>
-      </w:r>
-    </w:p>
-    <w:p>
-      <w:r>
-        <w:t xml:space="preserve">It means that the Inputs / Outputs of the models are the text </w:t>
-      </w:r>
-      <w:proofErr w:type="gramStart"/>
-      <w:r>
-        <w:t>data</w:t>
-      </w:r>
-      <w:proofErr w:type="gramEnd"/>
+        <w:t xml:space="preserve"> bien. Or in English: “Thank you very much”, in French “Merci beaucoup”</w:t>
+      </w:r>
     </w:p>
     <w:p>
       <w:r>
         <w:lastRenderedPageBreak/>
+        <w:t>It means that the Inputs / Outputs of the models are the text data</w:t>
+      </w:r>
+    </w:p>
+    <w:p>
+      <w:r>
         <w:t>There are 3 points we need to consider.</w:t>
       </w:r>
     </w:p>
@@ -671,63 +515,21 @@
       <w:r>
         <w:t xml:space="preserve">First, </w:t>
       </w:r>
-      <w:proofErr w:type="gramStart"/>
-      <w:r>
-        <w:t>It</w:t>
-      </w:r>
-      <w:proofErr w:type="gramEnd"/>
-      <w:r>
-        <w:t xml:space="preserve"> is important to know that the model only understands numerical value.  </w:t>
-      </w:r>
-      <w:proofErr w:type="gramStart"/>
-      <w:r>
-        <w:t>So</w:t>
-      </w:r>
-      <w:proofErr w:type="gramEnd"/>
-      <w:r>
-        <w:t xml:space="preserve"> what we need to do is to transform text to numerical representation.</w:t>
-      </w:r>
-    </w:p>
-    <w:p>
-      <w:r>
-        <w:t xml:space="preserve">Second, the source and target texts may have different lengths, but the model needs a fixed length of </w:t>
-      </w:r>
-      <w:proofErr w:type="gramStart"/>
-      <w:r>
-        <w:t>sequence</w:t>
-      </w:r>
-      <w:proofErr w:type="gramEnd"/>
+      <w:r>
+        <w:t>It is important to know that the model only understands numerical value.  So what we need to do is to transform text to numerical representation.</w:t>
+      </w:r>
+    </w:p>
+    <w:p>
+      <w:r>
+        <w:t>Second, the source and target texts may have different lengths, but the model needs a fixed length of sequence</w:t>
+      </w:r>
     </w:p>
     <w:p>
       <w:r>
         <w:t xml:space="preserve">Third, </w:t>
       </w:r>
       <w:r>
-        <w:t xml:space="preserve">the model </w:t>
-      </w:r>
-      <w:proofErr w:type="gramStart"/>
-      <w:r>
-        <w:t>need</w:t>
-      </w:r>
-      <w:proofErr w:type="gramEnd"/>
-      <w:r>
-        <w:t xml:space="preserve"> to know when to start and to end the model’s prediction. So we need to find some ways to notify </w:t>
-      </w:r>
-      <w:proofErr w:type="gramStart"/>
-      <w:r>
-        <w:t>model</w:t>
-      </w:r>
-      <w:proofErr w:type="gramEnd"/>
-      <w:r>
-        <w:t xml:space="preserve"> when to start and to </w:t>
-      </w:r>
-      <w:proofErr w:type="gramStart"/>
-      <w:r>
-        <w:t>end  a</w:t>
-      </w:r>
-      <w:proofErr w:type="gramEnd"/>
-      <w:r>
-        <w:t xml:space="preserve"> sequence.</w:t>
+        <w:t>the model need to know when to start and to end the model’s prediction. So we need to find some ways to notify model when to start and to end  a sequence.</w:t>
       </w:r>
     </w:p>
     <w:p>
@@ -737,15 +539,7 @@
     </w:p>
     <w:p>
       <w:r>
-        <w:t xml:space="preserve">To solve </w:t>
-      </w:r>
-      <w:proofErr w:type="gramStart"/>
-      <w:r>
-        <w:t>all of</w:t>
-      </w:r>
-      <w:proofErr w:type="gramEnd"/>
-      <w:r>
-        <w:t xml:space="preserve"> the concerns, we can </w:t>
+        <w:t xml:space="preserve">To solve all of the concerns, we can </w:t>
       </w:r>
     </w:p>
     <w:p>
@@ -757,13 +551,8 @@
         </w:numPr>
       </w:pPr>
       <w:r>
-        <w:t xml:space="preserve">Choose a fixed </w:t>
-      </w:r>
-      <w:proofErr w:type="gramStart"/>
-      <w:r>
-        <w:t>length</w:t>
-      </w:r>
-      <w:proofErr w:type="gramEnd"/>
+        <w:t>Choose a fixed length</w:t>
+      </w:r>
     </w:p>
     <w:p>
       <w:pPr>
@@ -774,15 +563,7 @@
         </w:numPr>
       </w:pPr>
       <w:r>
-        <w:t xml:space="preserve">Add special value to notify when to start and to end the sentence, also to know empty value when the length of the sentence is </w:t>
-      </w:r>
-      <w:proofErr w:type="gramStart"/>
-      <w:r>
-        <w:t>shorter</w:t>
-      </w:r>
-      <w:proofErr w:type="gramEnd"/>
-      <w:r>
-        <w:t xml:space="preserve"> the chosen sentence length.</w:t>
+        <w:t>Add special value to notify when to start and to end the sentence, also to know empty value when the length of the sentence is shorter the chosen sentence length.</w:t>
       </w:r>
     </w:p>
     <w:p>
@@ -794,13 +575,8 @@
         </w:numPr>
       </w:pPr>
       <w:r>
-        <w:t xml:space="preserve">To deal with all of this we leverage tokenizer to transform from text to numerical </w:t>
-      </w:r>
-      <w:proofErr w:type="gramStart"/>
-      <w:r>
-        <w:t>representation</w:t>
-      </w:r>
-      <w:proofErr w:type="gramEnd"/>
+        <w:t>To deal with all of this we leverage tokenizer to transform from text to numerical representation</w:t>
+      </w:r>
     </w:p>
     <w:p>
       <w:r>
@@ -809,13 +585,8 @@
     </w:p>
     <w:p>
       <w:r>
-        <w:t xml:space="preserve">Let deep dive into </w:t>
-      </w:r>
-      <w:proofErr w:type="gramStart"/>
-      <w:r>
-        <w:t>Tokenizer</w:t>
-      </w:r>
-      <w:proofErr w:type="gramEnd"/>
+        <w:t>Let deep dive into Tokenizer</w:t>
+      </w:r>
     </w:p>
     <w:p>
       <w:r>
@@ -824,43 +595,23 @@
     </w:p>
     <w:p>
       <w:r>
-        <w:t xml:space="preserve">A tokenizer contains a large amount of </w:t>
-      </w:r>
-      <w:proofErr w:type="gramStart"/>
-      <w:r>
-        <w:t>vocabulary</w:t>
-      </w:r>
-      <w:proofErr w:type="gramEnd"/>
-    </w:p>
-    <w:p>
-      <w:r>
-        <w:t xml:space="preserve">It allows to transform text to numerical </w:t>
-      </w:r>
-      <w:proofErr w:type="gramStart"/>
-      <w:r>
-        <w:t>representations</w:t>
-      </w:r>
-      <w:proofErr w:type="gramEnd"/>
-    </w:p>
-    <w:p>
-      <w:r>
-        <w:t xml:space="preserve">A token can be a word or a </w:t>
-      </w:r>
-      <w:proofErr w:type="gramStart"/>
-      <w:r>
-        <w:t>character</w:t>
-      </w:r>
-      <w:proofErr w:type="gramEnd"/>
-    </w:p>
-    <w:p>
-      <w:r>
-        <w:t xml:space="preserve">It defines special tokens, for example: UNK: Unknown; PAD: </w:t>
-      </w:r>
-      <w:proofErr w:type="gramStart"/>
-      <w:r>
-        <w:t>padding</w:t>
-      </w:r>
-      <w:proofErr w:type="gramEnd"/>
+        <w:t>A tokenizer contains a large amount of vocabulary</w:t>
+      </w:r>
+    </w:p>
+    <w:p>
+      <w:r>
+        <w:t>It allows to transform text to numerical representations</w:t>
+      </w:r>
+    </w:p>
+    <w:p>
+      <w:r>
+        <w:t>A token can be a word or a character</w:t>
+      </w:r>
+    </w:p>
+    <w:p>
+      <w:r>
+        <w:t>It defines special tokens, for example: UNK: Unknown; PAD: padding</w:t>
+      </w:r>
     </w:p>
     <w:p>
       <w:r>
@@ -875,15 +626,7 @@
     </w:p>
     <w:p>
       <w:r>
-        <w:t xml:space="preserve">Let’s see two main </w:t>
-      </w:r>
-      <w:proofErr w:type="gramStart"/>
-      <w:r>
-        <w:t>process</w:t>
-      </w:r>
-      <w:proofErr w:type="gramEnd"/>
-      <w:r>
-        <w:t xml:space="preserve"> in Tokenizer: one is encode, meaning that it transform text tokens into numerical representations. Second is decode, meaning that it transforms numerical representations into text token.</w:t>
+        <w:t>Let’s see two main process in Tokenizer: one is encode, meaning that it transform text tokens into numerical representations. Second is decode, meaning that it transforms numerical representations into text token.</w:t>
       </w:r>
     </w:p>
     <w:p>
@@ -893,15 +636,7 @@
     </w:p>
     <w:p>
       <w:r>
-        <w:t xml:space="preserve">Now </w:t>
-      </w:r>
-      <w:proofErr w:type="gramStart"/>
-      <w:r>
-        <w:t>let</w:t>
-      </w:r>
-      <w:proofErr w:type="gramEnd"/>
-      <w:r>
-        <w:t xml:space="preserve"> put it all together.</w:t>
+        <w:t>Now let put it all together.</w:t>
       </w:r>
     </w:p>
     <w:p>
@@ -929,6 +664,7 @@
         </w:numPr>
       </w:pPr>
       <w:r>
+        <w:lastRenderedPageBreak/>
         <w:t xml:space="preserve">The 3 </w:t>
       </w:r>
       <w:proofErr w:type="spellStart"/>
@@ -949,19 +685,10 @@
         </w:numPr>
       </w:pPr>
       <w:r>
-        <w:lastRenderedPageBreak/>
         <w:t>Then</w:t>
       </w:r>
       <w:r>
-        <w:t xml:space="preserve">, we add the special token SOS, EOS, PAD to obtain the fixed sequence length of all </w:t>
-      </w:r>
-      <w:proofErr w:type="gramStart"/>
-      <w:r>
-        <w:t>sentence</w:t>
-      </w:r>
-      <w:proofErr w:type="gramEnd"/>
-      <w:r>
-        <w:t>.</w:t>
+        <w:t>, we add the special token SOS, EOS, PAD to obtain the fixed sequence length of all sentence.</w:t>
       </w:r>
     </w:p>
     <w:p>
@@ -976,13 +703,8 @@
         <w:t>Then, using encode method</w:t>
       </w:r>
       <w:r>
-        <w:t xml:space="preserve"> of English tokenizer, we obtain the final inputs for encoder </w:t>
-      </w:r>
-      <w:proofErr w:type="gramStart"/>
-      <w:r>
-        <w:t>part</w:t>
-      </w:r>
-      <w:proofErr w:type="gramEnd"/>
+        <w:t xml:space="preserve"> of English tokenizer, we obtain the final inputs for encoder part</w:t>
+      </w:r>
     </w:p>
     <w:p/>
     <w:p>
@@ -990,16 +712,7 @@
         <w:t>Similarly, we do the same process for preparing Outputs of the decoder part. The difference is that we only use SOS and PADING, and don’t use EOS.</w:t>
       </w:r>
       <w:r>
-        <w:t xml:space="preserve"> With SOS token, it notifies </w:t>
-      </w:r>
-      <w:r>
-        <w:t xml:space="preserve">the model to </w:t>
-      </w:r>
-      <w:r>
-        <w:t xml:space="preserve">start </w:t>
-      </w:r>
-      <w:r>
-        <w:t>the prediction.</w:t>
+        <w:t xml:space="preserve"> With SOS token, it notifies the model to start the prediction.</w:t>
       </w:r>
       <w:r>
         <w:t xml:space="preserve"> In addition, we use target tokenizer for French language to encode the tokens.</w:t>
@@ -1008,32 +721,7 @@
     <w:p/>
     <w:p>
       <w:r>
-        <w:t xml:space="preserve">Finally, the third use case of encoding processing is to prepare the target for loss calculation. In this case, </w:t>
-      </w:r>
-      <w:proofErr w:type="gramStart"/>
-      <w:r>
-        <w:t>We</w:t>
-      </w:r>
-      <w:proofErr w:type="gramEnd"/>
-      <w:r>
-        <w:t xml:space="preserve"> only use 2 special tokens: EOS and PAD. The idea is </w:t>
-      </w:r>
-      <w:proofErr w:type="gramStart"/>
-      <w:r>
-        <w:t>that optimize</w:t>
-      </w:r>
-      <w:proofErr w:type="gramEnd"/>
-      <w:r>
-        <w:t xml:space="preserve"> the model so that it knows when to stop the prediction. In this case,</w:t>
-      </w:r>
-      <w:r>
-        <w:t xml:space="preserve"> we </w:t>
-      </w:r>
-      <w:r>
-        <w:t xml:space="preserve">also </w:t>
-      </w:r>
-      <w:r>
-        <w:t>use target tokenizer for French language to encode the tokens.</w:t>
+        <w:t>Finally, the third use case of encoding processing is to prepare the target for loss calculation. In this case, We only use 2 special tokens: EOS and PAD. The idea is that optimize the model so that it knows when to stop the prediction. In this case, we also use target tokenizer for French language to encode the tokens.</w:t>
       </w:r>
     </w:p>
     <w:p>
@@ -1048,15 +736,7 @@
     <w:p/>
     <w:p>
       <w:r>
-        <w:t xml:space="preserve">Next, I walk you through all the building </w:t>
-      </w:r>
-      <w:proofErr w:type="gramStart"/>
-      <w:r>
-        <w:t>block</w:t>
-      </w:r>
-      <w:proofErr w:type="gramEnd"/>
-      <w:r>
-        <w:t xml:space="preserve"> of Transformer architecture, including Encoder Input, Decoder Input, Encoder, Decoder, Projection and Transformer Output. Let’s dive in.</w:t>
+        <w:t>Next, I walk you through all the building block of Transformer architecture, including Encoder Input, Decoder Input, Encoder, Decoder, Projection and Transformer Output. Let’s dive in.</w:t>
       </w:r>
     </w:p>
     <w:p>
@@ -1080,15 +760,7 @@
         <w:t>share</w:t>
       </w:r>
       <w:r>
-        <w:t xml:space="preserve"> the same structure and building blocks, Input Embedding and Positional </w:t>
-      </w:r>
-      <w:proofErr w:type="gramStart"/>
-      <w:r>
-        <w:t>Encoding, so</w:t>
-      </w:r>
-      <w:proofErr w:type="gramEnd"/>
-      <w:r>
-        <w:t xml:space="preserve"> we just need to discuss one of them.</w:t>
+        <w:t xml:space="preserve"> the same structure and building blocks, Input Embedding and Positional Encoding, so we just need to discuss one of them.</w:t>
       </w:r>
     </w:p>
     <w:p>
@@ -1142,13 +814,9 @@
       </w:pPr>
     </w:p>
     <w:p>
-      <w:proofErr w:type="gramStart"/>
-      <w:r>
-        <w:t>Input Embedding,</w:t>
-      </w:r>
-      <w:proofErr w:type="gramEnd"/>
-      <w:r>
-        <w:t xml:space="preserve"> takes Inputs of dimension (batch, seq) to generate a tensor of dimension (batch, seq, </w:t>
+      <w:r>
+        <w:lastRenderedPageBreak/>
+        <w:t xml:space="preserve">Input Embedding, takes Inputs of dimension (batch, seq) to generate a tensor of dimension (batch, seq, </w:t>
       </w:r>
       <w:proofErr w:type="spellStart"/>
       <w:r>
@@ -1174,19 +842,208 @@
     </w:p>
     <w:p>
       <w:r>
+        <w:t xml:space="preserve">Positional Encoding, </w:t>
+      </w:r>
+      <w:r>
+        <w:t xml:space="preserve">it transform the input tensor of dimension (batch, seq) to a tensor of dimension (batch, seq, </w:t>
+      </w:r>
+      <w:proofErr w:type="spellStart"/>
+      <w:r>
+        <w:t>d_model</w:t>
+      </w:r>
+      <w:proofErr w:type="spellEnd"/>
+      <w:r>
+        <w:t xml:space="preserve">), its function only depend on the position of the token in the sequence, then the position index in the feature vector of size </w:t>
+      </w:r>
+      <w:proofErr w:type="spellStart"/>
+      <w:r>
+        <w:t>d_model</w:t>
+      </w:r>
+      <w:proofErr w:type="spellEnd"/>
+      <w:r>
+        <w:t>. It conveys the positional information of a sequence</w:t>
+      </w:r>
+    </w:p>
+    <w:p>
+      <w:r>
+        <w:t>----</w:t>
+      </w:r>
+    </w:p>
+    <w:p>
+      <w:r>
+        <w:t xml:space="preserve">Encoder Input, put it all together, for example we have a batch size of 2, a sequence length of 7 and a </w:t>
+      </w:r>
+      <w:proofErr w:type="spellStart"/>
+      <w:r>
+        <w:t>d_model</w:t>
+      </w:r>
+      <w:proofErr w:type="spellEnd"/>
+      <w:r>
+        <w:t xml:space="preserve"> of 512, applying Input Embedding and Positional Encoding to the Inputs of (batch, seq), we obtain two tensors with dimension of (batch, seq, </w:t>
+      </w:r>
+      <w:proofErr w:type="spellStart"/>
+      <w:r>
+        <w:t>d_model</w:t>
+      </w:r>
+      <w:proofErr w:type="spellEnd"/>
+      <w:r>
+        <w:t>), then they are added together to obtain the Encoder Input</w:t>
+      </w:r>
+    </w:p>
+    <w:p>
+      <w:r>
+        <w:t>----</w:t>
+      </w:r>
+    </w:p>
+    <w:p>
+      <w:r>
+        <w:t xml:space="preserve">Now I am going to explain Encoder block. The input of Encoder block is Encoder Input that we have discussed previously. </w:t>
+      </w:r>
+    </w:p>
+    <w:p>
+      <w:r>
+        <w:t>It consists of 4 layers: multi-head attention, in which we will talk about Self-attention mechanism, layer normalization, feed forward, and residual connection.</w:t>
+      </w:r>
+    </w:p>
+    <w:p>
+      <w:r>
+        <w:t>---</w:t>
+      </w:r>
+    </w:p>
+    <w:p>
+      <w:r>
+        <w:t>First, we will talk about Multi-Head Attention and its self-attention mechanisms.</w:t>
+      </w:r>
+    </w:p>
+    <w:p>
+      <w:r>
+        <w:t xml:space="preserve">The input of this block is Encoder Inputs, </w:t>
+      </w:r>
+      <w:r>
+        <w:t xml:space="preserve">which </w:t>
+      </w:r>
+      <w:r>
+        <w:t>is a batch of tensor that represents the word meaning and the position feature of each word or token.</w:t>
+      </w:r>
+      <w:r>
+        <w:t xml:space="preserve"> Then, we copy it into 3 identical tensors, namely Q, stands for Query, K, stands for Key, and V, stands for Value.</w:t>
+      </w:r>
+    </w:p>
+    <w:p>
+      <w:r>
+        <w:t>Ok, let’s see what happens inside the Multi-Head Attention block.</w:t>
+      </w:r>
+    </w:p>
+    <w:p>
+      <w:r>
+        <w:t>---</w:t>
+      </w:r>
+    </w:p>
+    <w:p>
+      <w:r>
+        <w:t xml:space="preserve">Before we define what is multi-head attention, let’s take a look at a simpler case with 1-head attention layer. In 1-head attention layer, it calculate Attention which is formulated like this. </w:t>
+      </w:r>
+    </w:p>
+    <w:p>
+      <w:r>
+        <w:t>The compo</w:t>
+      </w:r>
+      <w:r>
+        <w:t xml:space="preserve">nent with </w:t>
+      </w:r>
+      <w:proofErr w:type="spellStart"/>
+      <w:r>
+        <w:t>Softmax</w:t>
+      </w:r>
+      <w:proofErr w:type="spellEnd"/>
+      <w:r>
+        <w:t xml:space="preserve"> function is called Self-Attention mechanism. Let’s see a concrete example why it is called Self-Attention. </w:t>
+      </w:r>
+    </w:p>
+    <w:p>
+      <w:r>
+        <w:t xml:space="preserve">For example, a batch size of 1, a sequence length of 3, and </w:t>
+      </w:r>
+      <w:proofErr w:type="spellStart"/>
+      <w:r>
+        <w:t>d_model</w:t>
+      </w:r>
+      <w:proofErr w:type="spellEnd"/>
+      <w:r>
+        <w:t xml:space="preserve"> equals </w:t>
+      </w:r>
+      <w:proofErr w:type="spellStart"/>
+      <w:r>
+        <w:t>d_k</w:t>
+      </w:r>
+      <w:proofErr w:type="spellEnd"/>
+      <w:r>
+        <w:t xml:space="preserve"> equal to 512, when we apply this function, we will obtain a matrix of dimension 3 by 3, that represents the correlation of word to each others, the </w:t>
+      </w:r>
+      <w:proofErr w:type="spellStart"/>
+      <w:r>
+        <w:t>softmax</w:t>
+      </w:r>
+      <w:proofErr w:type="spellEnd"/>
+      <w:r>
+        <w:t xml:space="preserve"> allows to normalize the value of each row in the range of 0 and 1, while the sum of all values in each row is equal to 1.</w:t>
+      </w:r>
+    </w:p>
+    <w:p>
+      <w:r>
+        <w:t>This matrix represents the correlation between words in a sequence so it is called Self-attention</w:t>
+      </w:r>
+    </w:p>
+    <w:p>
+      <w:r>
+        <w:t>--</w:t>
+      </w:r>
+    </w:p>
+    <w:p>
+      <w:r>
         <w:lastRenderedPageBreak/>
-        <w:t xml:space="preserve">Positional Encoding, </w:t>
-      </w:r>
-      <w:r>
-        <w:t xml:space="preserve">it </w:t>
-      </w:r>
-      <w:proofErr w:type="gramStart"/>
-      <w:r>
-        <w:t>transform</w:t>
-      </w:r>
-      <w:proofErr w:type="gramEnd"/>
-      <w:r>
-        <w:t xml:space="preserve"> the input tensor of dimension (batch, seq) to a tensor of dimension (batch, seq, </w:t>
+        <w:t>Afterwards, the Self-attention result is multiplied by V to obtain 1-head Attention. As can be seen that the Self-attention represents the correlation between words in a sentence, while V represents word meaning and positional features</w:t>
+      </w:r>
+      <w:r>
+        <w:t>. As a result, the final attention tensor represents all of the things.</w:t>
+      </w:r>
+    </w:p>
+    <w:p>
+      <w:r>
+        <w:t>Now, we have the understanding of self-attention for 1-head attention. Let’s scale it into multi-head attention.</w:t>
+      </w:r>
+    </w:p>
+    <w:p>
+      <w:r>
+        <w:t>--</w:t>
+      </w:r>
+    </w:p>
+    <w:p>
+      <w:r>
+        <w:t>For multi-head attention, there are 4 main step to realize this.</w:t>
+      </w:r>
+    </w:p>
+    <w:p>
+      <w:r>
+        <w:t xml:space="preserve">Firstly, we split each encoder inputs, Q, K, V, into h heads for each input, by applying the linear layers. </w:t>
+      </w:r>
+    </w:p>
+    <w:p>
+      <w:r>
+        <w:t xml:space="preserve">Secondly, </w:t>
+      </w:r>
+      <w:r>
+        <w:t>We calculate attention for each head, like we calculate for 1-head attention.</w:t>
+      </w:r>
+    </w:p>
+    <w:p>
+      <w:r>
+        <w:t xml:space="preserve">Next, We concatenate attention tensor of each head </w:t>
+      </w:r>
+    </w:p>
+    <w:p>
+      <w:r>
+        <w:t xml:space="preserve">Finally, we apply a linear layer to obtain the final multi-head attention tensor of dimension (batch, seq, </w:t>
       </w:r>
       <w:proofErr w:type="spellStart"/>
       <w:r>
@@ -1194,30 +1051,62 @@
       </w:r>
       <w:proofErr w:type="spellEnd"/>
       <w:r>
-        <w:t xml:space="preserve">), its function only depend on the position of the token in the sequence, then the position index in the feature vector of size </w:t>
+        <w:t>)</w:t>
+      </w:r>
+    </w:p>
+    <w:p>
+      <w:r>
+        <w:t>Well we have did it so far. Let ‘s continue.</w:t>
+      </w:r>
+    </w:p>
+    <w:p>
+      <w:r>
+        <w:t>--</w:t>
+      </w:r>
+    </w:p>
+    <w:p>
+      <w:r>
+        <w:t xml:space="preserve">Next we will talk about Layer Normalization. </w:t>
+      </w:r>
+    </w:p>
+    <w:p>
+      <w:r>
+        <w:t xml:space="preserve">Given a  feature vector of a token, having length of </w:t>
       </w:r>
       <w:proofErr w:type="spellStart"/>
       <w:r>
         <w:t>d_model</w:t>
       </w:r>
       <w:proofErr w:type="spellEnd"/>
-      <w:r>
-        <w:t xml:space="preserve">. It conveys the positional information of a </w:t>
-      </w:r>
-      <w:proofErr w:type="gramStart"/>
-      <w:r>
-        <w:t>sequence</w:t>
-      </w:r>
-      <w:proofErr w:type="gramEnd"/>
-    </w:p>
-    <w:p>
-      <w:r>
-        <w:t>----</w:t>
-      </w:r>
-    </w:p>
-    <w:p>
-      <w:r>
-        <w:t xml:space="preserve">Encoder Input, put it all together, for example we have a batch size of 2, a sequence length of 7 and a </w:t>
+    </w:p>
+    <w:p>
+      <w:r>
+        <w:t>First, we calculate mean value</w:t>
+      </w:r>
+    </w:p>
+    <w:p>
+      <w:r>
+        <w:t>Then, from the mean value, we calculate the variance</w:t>
+      </w:r>
+    </w:p>
+    <w:p>
+      <w:r>
+        <w:t>Finally, we can the normalized vector by using this formula</w:t>
+      </w:r>
+    </w:p>
+    <w:p>
+      <w:r>
+        <w:t>--</w:t>
+      </w:r>
+    </w:p>
+    <w:p>
+      <w:r>
+        <w:t xml:space="preserve">Put it all together, </w:t>
+      </w:r>
+    </w:p>
+    <w:p>
+      <w:r>
+        <w:t xml:space="preserve">Given a tensor with the dimension of (batch, seq, </w:t>
       </w:r>
       <w:proofErr w:type="spellStart"/>
       <w:r>
@@ -1225,299 +1114,637 @@
       </w:r>
       <w:proofErr w:type="spellEnd"/>
       <w:r>
-        <w:t xml:space="preserve"> of 512, applying Input Embedding and Positional Encoding to the Inputs of (batch, seq), we obtain two tensors with dimension of (batch, seq, </w:t>
+        <w:t>), the layer normalization allows to obtain the resulting tensor with the same dimension with normalized values</w:t>
+      </w:r>
+    </w:p>
+    <w:p/>
+    <w:p>
+      <w:r>
+        <w:t>---</w:t>
+      </w:r>
+    </w:p>
+    <w:p>
+      <w:pPr>
+        <w:rPr>
+          <w:lang w:val="fr-FR"/>
+        </w:rPr>
+      </w:pPr>
+      <w:r>
+        <w:rPr>
+          <w:lang w:val="fr-FR"/>
+        </w:rPr>
+        <w:t xml:space="preserve">Next, </w:t>
       </w:r>
       <w:proofErr w:type="spellStart"/>
       <w:r>
+        <w:rPr>
+          <w:lang w:val="fr-FR"/>
+        </w:rPr>
+        <w:t>we</w:t>
+      </w:r>
+      <w:proofErr w:type="spellEnd"/>
+      <w:r>
+        <w:rPr>
+          <w:lang w:val="fr-FR"/>
+        </w:rPr>
+        <w:t xml:space="preserve"> talk about </w:t>
+      </w:r>
+      <w:proofErr w:type="spellStart"/>
+      <w:r>
+        <w:rPr>
+          <w:lang w:val="fr-FR"/>
+        </w:rPr>
+        <w:t>feed</w:t>
+      </w:r>
+      <w:proofErr w:type="spellEnd"/>
+      <w:r>
+        <w:rPr>
+          <w:lang w:val="fr-FR"/>
+        </w:rPr>
+        <w:t xml:space="preserve"> </w:t>
+      </w:r>
+      <w:proofErr w:type="spellStart"/>
+      <w:r>
+        <w:rPr>
+          <w:lang w:val="fr-FR"/>
+        </w:rPr>
+        <w:t>forward</w:t>
+      </w:r>
+      <w:proofErr w:type="spellEnd"/>
+      <w:r>
+        <w:rPr>
+          <w:lang w:val="fr-FR"/>
+        </w:rPr>
+        <w:t xml:space="preserve"> layer</w:t>
+      </w:r>
+    </w:p>
+    <w:p>
+      <w:pPr>
+        <w:rPr>
+          <w:lang w:val="fr-FR"/>
+        </w:rPr>
+      </w:pPr>
+      <w:r>
+        <w:rPr>
+          <w:lang w:val="fr-FR"/>
+        </w:rPr>
+        <w:t>--</w:t>
+      </w:r>
+    </w:p>
+    <w:p>
+      <w:pPr>
+        <w:rPr>
+          <w:lang w:val="fr-FR"/>
+        </w:rPr>
+      </w:pPr>
+      <w:proofErr w:type="spellStart"/>
+      <w:r>
+        <w:rPr>
+          <w:lang w:val="fr-FR"/>
+        </w:rPr>
+        <w:t>Given</w:t>
+      </w:r>
+      <w:proofErr w:type="spellEnd"/>
+      <w:r>
+        <w:rPr>
+          <w:lang w:val="fr-FR"/>
+        </w:rPr>
+        <w:t xml:space="preserve"> an input </w:t>
+      </w:r>
+      <w:proofErr w:type="spellStart"/>
+      <w:r>
+        <w:rPr>
+          <w:lang w:val="fr-FR"/>
+        </w:rPr>
+        <w:t>tensor</w:t>
+      </w:r>
+      <w:proofErr w:type="spellEnd"/>
+      <w:r>
+        <w:rPr>
+          <w:lang w:val="fr-FR"/>
+        </w:rPr>
+        <w:t xml:space="preserve"> x </w:t>
+      </w:r>
+      <w:proofErr w:type="spellStart"/>
+      <w:r>
+        <w:rPr>
+          <w:lang w:val="fr-FR"/>
+        </w:rPr>
+        <w:t>with</w:t>
+      </w:r>
+      <w:proofErr w:type="spellEnd"/>
+      <w:r>
+        <w:rPr>
+          <w:lang w:val="fr-FR"/>
+        </w:rPr>
+        <w:t xml:space="preserve"> dimension (</w:t>
+      </w:r>
+      <w:proofErr w:type="spellStart"/>
+      <w:r>
+        <w:rPr>
+          <w:lang w:val="fr-FR"/>
+        </w:rPr>
+        <w:t>seq</w:t>
+      </w:r>
+      <w:proofErr w:type="spellEnd"/>
+      <w:r>
+        <w:rPr>
+          <w:lang w:val="fr-FR"/>
+        </w:rPr>
+        <w:t xml:space="preserve">, </w:t>
+      </w:r>
+      <w:proofErr w:type="spellStart"/>
+      <w:r>
+        <w:rPr>
+          <w:lang w:val="fr-FR"/>
+        </w:rPr>
         <w:t>d_model</w:t>
       </w:r>
       <w:proofErr w:type="spellEnd"/>
       <w:r>
-        <w:t>), then they are added together to obtain the Encoder Input</w:t>
-      </w:r>
-    </w:p>
-    <w:p>
-      <w:r>
-        <w:t>----</w:t>
-      </w:r>
-    </w:p>
-    <w:p>
-      <w:r>
-        <w:t xml:space="preserve">Now I am going to explain Encoder block. The input of Encoder block is Encoder Input that we have discussed previously. </w:t>
-      </w:r>
-    </w:p>
-    <w:p>
-      <w:r>
-        <w:t>It consists of 4 layers: multi-head attention, in which we will talk about Self-attention mechanism, layer normalization, feed forward, and residual connection.</w:t>
-      </w:r>
-    </w:p>
-    <w:p>
-      <w:r>
-        <w:t>---</w:t>
-      </w:r>
-    </w:p>
-    <w:p>
-      <w:r>
-        <w:t>First, we will talk about Multi-Head Attention and its self-attention mechanisms.</w:t>
-      </w:r>
-    </w:p>
-    <w:p>
-      <w:r>
-        <w:t xml:space="preserve">The input of this block is Encoder Inputs, </w:t>
-      </w:r>
-      <w:r>
-        <w:t xml:space="preserve">which </w:t>
-      </w:r>
-      <w:r>
-        <w:t xml:space="preserve">is a batch of </w:t>
-      </w:r>
-      <w:proofErr w:type="gramStart"/>
-      <w:r>
-        <w:t>tensor</w:t>
-      </w:r>
-      <w:proofErr w:type="gramEnd"/>
-      <w:r>
-        <w:t xml:space="preserve"> that represents the word meaning and the position feature of each word or token.</w:t>
-      </w:r>
-      <w:r>
-        <w:t xml:space="preserve"> Then, we copy it into 3 identical tensors, namely Q, stands for Query, K, stands for Key, and V, stands for Value.</w:t>
-      </w:r>
-    </w:p>
-    <w:p>
-      <w:r>
-        <w:t>Ok, let’s see what happens inside the Multi-Head Attention block.</w:t>
-      </w:r>
-    </w:p>
-    <w:p>
-      <w:r>
-        <w:t>---</w:t>
-      </w:r>
-    </w:p>
-    <w:p>
-      <w:r>
-        <w:t xml:space="preserve">Before we define what is multi-head attention, let’s </w:t>
-      </w:r>
-      <w:proofErr w:type="gramStart"/>
-      <w:r>
-        <w:t>take a look</w:t>
-      </w:r>
-      <w:proofErr w:type="gramEnd"/>
-      <w:r>
-        <w:t xml:space="preserve"> at a simpler case with 1-head attention layer. In 1-head attention layer, it </w:t>
-      </w:r>
-      <w:proofErr w:type="gramStart"/>
-      <w:r>
-        <w:t>calculate</w:t>
-      </w:r>
-      <w:proofErr w:type="gramEnd"/>
-      <w:r>
-        <w:t xml:space="preserve"> Attention which is formulated like this. </w:t>
-      </w:r>
-    </w:p>
-    <w:p>
-      <w:r>
-        <w:t>The compo</w:t>
-      </w:r>
-      <w:r>
-        <w:t xml:space="preserve">nent with </w:t>
+        <w:rPr>
+          <w:lang w:val="fr-FR"/>
+        </w:rPr>
+        <w:t>)</w:t>
+      </w:r>
+    </w:p>
+    <w:p>
+      <w:r>
+        <w:t>New, transformer authors proposed to apply 2 linear layer on x</w:t>
+      </w:r>
+    </w:p>
+    <w:p>
+      <w:r>
+        <w:t>With the first linear layer, we multiply x with the weight matrix (</w:t>
       </w:r>
       <w:proofErr w:type="spellStart"/>
       <w:r>
+        <w:t>d_model</w:t>
+      </w:r>
+      <w:proofErr w:type="spellEnd"/>
+      <w:r>
+        <w:t xml:space="preserve">, </w:t>
+      </w:r>
+      <w:proofErr w:type="spellStart"/>
+      <w:r>
+        <w:t>dff</w:t>
+      </w:r>
+      <w:proofErr w:type="spellEnd"/>
+      <w:r>
+        <w:t>) then add an bias</w:t>
+      </w:r>
+    </w:p>
+    <w:p>
+      <w:r>
+        <w:lastRenderedPageBreak/>
+        <w:t xml:space="preserve">The we apply </w:t>
+      </w:r>
+      <w:proofErr w:type="spellStart"/>
+      <w:r>
+        <w:t>Relu</w:t>
+      </w:r>
+      <w:proofErr w:type="spellEnd"/>
+      <w:r>
+        <w:t xml:space="preserve"> function to the result of the first linear function, then apply the second linear layer to the resulting tensor, with weight matrix W2, with the dimension (</w:t>
+      </w:r>
+      <w:proofErr w:type="spellStart"/>
+      <w:r>
+        <w:t>dff</w:t>
+      </w:r>
+      <w:proofErr w:type="spellEnd"/>
+      <w:r>
+        <w:t xml:space="preserve">, </w:t>
+      </w:r>
+      <w:proofErr w:type="spellStart"/>
+      <w:r>
+        <w:t>d_model</w:t>
+      </w:r>
+      <w:proofErr w:type="spellEnd"/>
+      <w:r>
+        <w:t>) and b2.</w:t>
+      </w:r>
+    </w:p>
+    <w:p>
+      <w:r>
+        <w:t xml:space="preserve">Finally, the resulting tensor still has the dimension (seq, </w:t>
+      </w:r>
+      <w:proofErr w:type="spellStart"/>
+      <w:r>
+        <w:t>d_model</w:t>
+      </w:r>
+      <w:proofErr w:type="spellEnd"/>
+      <w:r>
+        <w:t>)</w:t>
+      </w:r>
+    </w:p>
+    <w:p>
+      <w:r>
+        <w:t>--</w:t>
+      </w:r>
+    </w:p>
+    <w:p>
+      <w:r>
+        <w:t>Next, I am going to talk about Residual connection</w:t>
+      </w:r>
+    </w:p>
+    <w:p>
+      <w:r>
+        <w:t>Given an input tensor x, a sublayer and a residual connection.</w:t>
+      </w:r>
+    </w:p>
+    <w:p>
+      <w:r>
+        <w:t>Sublayer can be Feed Forward</w:t>
+      </w:r>
+      <w:r>
+        <w:t xml:space="preserve"> or Multi-head attention</w:t>
+      </w:r>
+    </w:p>
+    <w:p>
+      <w:r>
+        <w:t>We can obtain the resulting tensor x’, using this formular by adding x and the sublayer of x</w:t>
+      </w:r>
+    </w:p>
+    <w:p/>
+    <w:p>
+      <w:r>
+        <w:t xml:space="preserve">-- </w:t>
+      </w:r>
+    </w:p>
+    <w:p>
+      <w:r>
+        <w:t>We have gone through all the building block of encoder part, including Multi-head attention with self attention mechanism, layer normalization, feed forward and residual connection. In transformer, it use 6 identical encoder layer.</w:t>
+      </w:r>
+    </w:p>
+    <w:p>
+      <w:r>
+        <w:t>--</w:t>
+      </w:r>
+    </w:p>
+    <w:p>
+      <w:r>
+        <w:t xml:space="preserve"> Next, I </w:t>
+      </w:r>
+      <w:proofErr w:type="spellStart"/>
+      <w:r>
+        <w:t>gonna</w:t>
+      </w:r>
+      <w:proofErr w:type="spellEnd"/>
+      <w:r>
+        <w:t xml:space="preserve"> tell you about Decoder part.</w:t>
+      </w:r>
+    </w:p>
+    <w:p/>
+    <w:p>
+      <w:r>
+        <w:t>--</w:t>
+      </w:r>
+    </w:p>
+    <w:p>
+      <w:r>
+        <w:t xml:space="preserve">For Decoder part, most blocks are </w:t>
+      </w:r>
+      <w:r>
+        <w:t>as same as those in Encoder part, except there are some differences in Multi-Head Attention and Masked Multi-head attention.</w:t>
+      </w:r>
+    </w:p>
+    <w:p>
+      <w:r>
+        <w:t>For Multi-Head Attention, Key and Value tensor come from Encoder output, which Query tensor comes from previous block in Decoder part.</w:t>
+      </w:r>
+    </w:p>
+    <w:p>
+      <w:r>
+        <w:t>Another important block is Masked Multi-head attention. It is something like Multi-head attention, except the mask is applied during the calculation of Self-attention score. We will talk about it soon.</w:t>
+      </w:r>
+    </w:p>
+    <w:p>
+      <w:r>
+        <w:t xml:space="preserve">Finally, the sequence length in decoder part, For training, sequence length of decoder is equal to sequence length of encoder, however, </w:t>
+      </w:r>
+      <w:r>
+        <w:t>during inference, the sequence length of decoder can be varied from 1 to sequence length of encoder.</w:t>
+      </w:r>
+    </w:p>
+    <w:p>
+      <w:r>
+        <w:t xml:space="preserve">-- </w:t>
+      </w:r>
+    </w:p>
+    <w:p>
+      <w:r>
+        <w:t>Now, let’s deep dive into Masked Multi-head attention</w:t>
+      </w:r>
+    </w:p>
+    <w:p>
+      <w:r>
+        <w:t>The major difference during the calculation of self-attention is to add mask</w:t>
+      </w:r>
+      <w:r>
+        <w:t xml:space="preserve"> (-infinity)</w:t>
+      </w:r>
+      <w:r>
+        <w:t xml:space="preserve"> into </w:t>
+      </w:r>
+      <w:r>
+        <w:t>the value  above the diagonal li</w:t>
+      </w:r>
+      <w:r>
+        <w:t xml:space="preserve">ne of </w:t>
+      </w:r>
+      <w:r>
+        <w:t xml:space="preserve">self-attention matrix, </w:t>
+      </w:r>
+      <w:r>
+        <w:t xml:space="preserve">then applying </w:t>
+      </w:r>
+      <w:proofErr w:type="spellStart"/>
+      <w:r>
+        <w:t>softmax</w:t>
+      </w:r>
+      <w:proofErr w:type="spellEnd"/>
+      <w:r>
+        <w:t xml:space="preserve"> function allows us to obtain 0 for the position having mask. The objective is force each word in the target language correlate with only the previous words, not preceding words in that sentence. </w:t>
+      </w:r>
+    </w:p>
+    <w:p>
+      <w:r>
+        <w:t>--</w:t>
+      </w:r>
+    </w:p>
+    <w:p>
+      <w:r>
+        <w:lastRenderedPageBreak/>
+        <w:t>Next, I am going to talk about Multi-head attention of Decoder.</w:t>
+      </w:r>
+    </w:p>
+    <w:p>
+      <w:r>
+        <w:t>The first remark is that the Key and Value tensors come from encoder output, while the Query tensor comes from the previous block of decoder</w:t>
+      </w:r>
+    </w:p>
+    <w:p>
+      <w:r>
+        <w:t>Then the shape of Q decides the shape of the outputs of Multi-head Attention in decoder</w:t>
+      </w:r>
+    </w:p>
+    <w:p>
+      <w:r>
+        <w:t xml:space="preserve">Regarding seq-de: </w:t>
+      </w:r>
+      <w:r>
+        <w:t>For training, sequence length of decoder is equal to sequence length of encoder, however, during inference, the sequence length of decoder can be varied from 1 to sequence length of encoder.</w:t>
+      </w:r>
+    </w:p>
+    <w:p/>
+    <w:p>
+      <w:r>
+        <w:t>--</w:t>
+      </w:r>
+    </w:p>
+    <w:p>
+      <w:r>
+        <w:t>Well, we have gone through all the building block and important differences of decoder comparing to encoder, we can then build the decoder block.</w:t>
+      </w:r>
+    </w:p>
+    <w:p>
+      <w:r>
+        <w:t>In transformer paper, they proposed to apply 6 identical decoder blocks to obtain the final decoder layer part.</w:t>
+      </w:r>
+    </w:p>
+    <w:p/>
+    <w:p>
+      <w:r>
+        <w:t>--</w:t>
+      </w:r>
+    </w:p>
+    <w:p>
+      <w:r>
+        <w:t xml:space="preserve">Finally, we will talk about </w:t>
+      </w:r>
+      <w:r>
+        <w:t xml:space="preserve">two last layer to generate the transformer output. Projection with linear lay and </w:t>
+      </w:r>
+      <w:proofErr w:type="spellStart"/>
+      <w:r>
         <w:t>Softmax</w:t>
       </w:r>
       <w:proofErr w:type="spellEnd"/>
       <w:r>
-        <w:t xml:space="preserve"> function is called Self-Attention mechanism. Let’s see a concrete example </w:t>
-      </w:r>
-      <w:proofErr w:type="gramStart"/>
-      <w:r>
-        <w:t>why</w:t>
-      </w:r>
-      <w:proofErr w:type="gramEnd"/>
-      <w:r>
-        <w:t xml:space="preserve"> it is called Self-Attention. </w:t>
-      </w:r>
-    </w:p>
-    <w:p>
-      <w:r>
-        <w:t xml:space="preserve">For example, a batch size of 1, a sequence length of 3, and </w:t>
+        <w:t>.</w:t>
+      </w:r>
+    </w:p>
+    <w:p>
+      <w:r>
+        <w:t>Here we go.</w:t>
+      </w:r>
+    </w:p>
+    <w:p>
+      <w:r>
+        <w:t>--</w:t>
+      </w:r>
+    </w:p>
+    <w:p>
+      <w:r>
+        <w:t>We will talk about how to obtain the transformer prediction.</w:t>
+      </w:r>
+    </w:p>
+    <w:p>
+      <w:r>
+        <w:t xml:space="preserve">First, given a decoder output x with shape of (batch, </w:t>
       </w:r>
       <w:proofErr w:type="spellStart"/>
       <w:r>
+        <w:t>seq_de</w:t>
+      </w:r>
+      <w:proofErr w:type="spellEnd"/>
+      <w:r>
+        <w:t xml:space="preserve">, </w:t>
+      </w:r>
+      <w:proofErr w:type="spellStart"/>
+      <w:r>
         <w:t>d_model</w:t>
       </w:r>
       <w:proofErr w:type="spellEnd"/>
       <w:r>
-        <w:t xml:space="preserve"> equals </w:t>
+        <w:t>)</w:t>
+      </w:r>
+    </w:p>
+    <w:p>
+      <w:r>
+        <w:t xml:space="preserve">Second, apply linear layer, it project x to x’, it transform the sequence feature of length </w:t>
       </w:r>
       <w:proofErr w:type="spellStart"/>
       <w:r>
-        <w:t>d_k</w:t>
+        <w:t>seq_de</w:t>
       </w:r>
       <w:proofErr w:type="spellEnd"/>
       <w:r>
-        <w:t xml:space="preserve"> equal to 512, when we apply this function, we will obtain a matrix of dimension 3 by 3, that represents the correlation of word to </w:t>
+        <w:t xml:space="preserve"> to the </w:t>
       </w:r>
       <w:proofErr w:type="spellStart"/>
       <w:r>
-        <w:t>each others</w:t>
+        <w:t>vocal_size</w:t>
       </w:r>
       <w:proofErr w:type="spellEnd"/>
       <w:r>
-        <w:t xml:space="preserve">, the </w:t>
+        <w:t xml:space="preserve">. </w:t>
+      </w:r>
+    </w:p>
+    <w:p>
+      <w:r>
+        <w:t xml:space="preserve">Then we apply </w:t>
       </w:r>
       <w:proofErr w:type="spellStart"/>
       <w:r>
-        <w:t>softmax</w:t>
+        <w:t>Softmax</w:t>
       </w:r>
       <w:proofErr w:type="spellEnd"/>
       <w:r>
-        <w:t xml:space="preserve"> allows to normalize the value of each row in the range of 0 and 1, while the sum of all values in each row is equal to 1.</w:t>
-      </w:r>
-    </w:p>
-    <w:p>
-      <w:r>
-        <w:t xml:space="preserve">This matrix represents the correlation between words in a </w:t>
-      </w:r>
-      <w:proofErr w:type="gramStart"/>
-      <w:r>
-        <w:t>sequence</w:t>
-      </w:r>
-      <w:proofErr w:type="gramEnd"/>
-      <w:r>
-        <w:t xml:space="preserve"> so it is called Self-attention</w:t>
-      </w:r>
-    </w:p>
-    <w:p>
-      <w:r>
-        <w:t>--</w:t>
-      </w:r>
-    </w:p>
-    <w:p>
-      <w:r>
-        <w:t xml:space="preserve">Afterwards, the Self-attention result is multiplied by V to obtain 1-head Attention. As can be </w:t>
-      </w:r>
-      <w:proofErr w:type="gramStart"/>
-      <w:r>
-        <w:t>seen that</w:t>
-      </w:r>
-      <w:proofErr w:type="gramEnd"/>
-      <w:r>
-        <w:t xml:space="preserve"> the Self-attention represents the correlation between words in a sentence, while V represents word meaning and positional features</w:t>
-      </w:r>
-      <w:r>
-        <w:t xml:space="preserve">. As a result, the final attention tensor represents </w:t>
-      </w:r>
-      <w:proofErr w:type="gramStart"/>
-      <w:r>
-        <w:t>all of</w:t>
-      </w:r>
-      <w:proofErr w:type="gramEnd"/>
-      <w:r>
-        <w:t xml:space="preserve"> the things.</w:t>
-      </w:r>
-    </w:p>
-    <w:p>
-      <w:r>
-        <w:t xml:space="preserve">Now, we </w:t>
-      </w:r>
-      <w:proofErr w:type="gramStart"/>
-      <w:r>
-        <w:t>have the understanding of</w:t>
-      </w:r>
-      <w:proofErr w:type="gramEnd"/>
-      <w:r>
-        <w:t xml:space="preserve"> self-attention for 1-head attention. Let’s scale it into multi-head attention.</w:t>
-      </w:r>
-    </w:p>
+        <w:t xml:space="preserve"> function, to normalize the feature vector of size </w:t>
+      </w:r>
+      <w:proofErr w:type="spellStart"/>
+      <w:r>
+        <w:t>vocal_size</w:t>
+      </w:r>
+      <w:proofErr w:type="spellEnd"/>
+      <w:r>
+        <w:t xml:space="preserve"> from 0 to 1, and having all sum of 1. We can find which index corresponding to the maximum value, so the highest value corresponds to the highest probability of occurrence. Take its index, then use the decode method for tokenizer of the target language to decode this index position. As a result, we obtain the </w:t>
+      </w:r>
+      <w:r>
+        <w:t>predicted word.</w:t>
+      </w:r>
+    </w:p>
+    <w:p>
+      <w:r>
+        <w:t xml:space="preserve">-- </w:t>
+      </w:r>
+    </w:p>
+    <w:p>
+      <w:r>
+        <w:t xml:space="preserve">Congratulations! You have did it! Now take a bow. </w:t>
+      </w:r>
+    </w:p>
+    <w:p>
+      <w:r>
+        <w:t>We have gone through all the building blocks of transformer. Such an achievement!</w:t>
+      </w:r>
+    </w:p>
+    <w:p>
+      <w:r>
+        <w:t>Now we can build the transformer model. Let’s see how the model is trained and perform the inference.</w:t>
+      </w:r>
+    </w:p>
+    <w:p/>
     <w:p>
       <w:r>
         <w:lastRenderedPageBreak/>
-        <w:t>--</w:t>
-      </w:r>
-    </w:p>
-    <w:p>
-      <w:r>
-        <w:t xml:space="preserve">For multi-head attention, there are 4 main </w:t>
-      </w:r>
-      <w:proofErr w:type="gramStart"/>
-      <w:r>
-        <w:t>step</w:t>
-      </w:r>
-      <w:proofErr w:type="gramEnd"/>
-      <w:r>
-        <w:t xml:space="preserve"> to realize this.</w:t>
-      </w:r>
-    </w:p>
-    <w:p>
-      <w:r>
-        <w:t xml:space="preserve">Firstly, we split each encoder </w:t>
-      </w:r>
-      <w:proofErr w:type="gramStart"/>
-      <w:r>
-        <w:t>inputs</w:t>
-      </w:r>
-      <w:proofErr w:type="gramEnd"/>
-      <w:r>
-        <w:t xml:space="preserve">, Q, K, V, into h heads for each input, by applying the linear layers. </w:t>
-      </w:r>
-    </w:p>
-    <w:p>
-      <w:r>
-        <w:t xml:space="preserve">Secondly, </w:t>
-      </w:r>
-      <w:proofErr w:type="gramStart"/>
-      <w:r>
-        <w:t>We</w:t>
-      </w:r>
-      <w:proofErr w:type="gramEnd"/>
-      <w:r>
-        <w:t xml:space="preserve"> calculate attention for each head, like we calculate for 1-head attention.</w:t>
-      </w:r>
-    </w:p>
-    <w:p>
-      <w:r>
-        <w:t xml:space="preserve">Next, </w:t>
-      </w:r>
-      <w:proofErr w:type="gramStart"/>
-      <w:r>
-        <w:t>We</w:t>
-      </w:r>
-      <w:proofErr w:type="gramEnd"/>
-      <w:r>
-        <w:t xml:space="preserve"> concatenate attention tensor of each head </w:t>
-      </w:r>
-    </w:p>
-    <w:p>
-      <w:r>
-        <w:t xml:space="preserve">Finally, we apply a linear layer to obtain the final multi-head attention tensor of dimension (batch, seq, </w:t>
+        <w:t xml:space="preserve">Let’s see what happed during training of transformer: at each time step, it process all text batch in one time step in the parallel manner. For example, in this demonstration, batch size is equals to 1. After calculating the loss, it update the model parameters. </w:t>
+      </w:r>
+    </w:p>
+    <w:p>
+      <w:r>
+        <w:t xml:space="preserve">For the next time step, the process </w:t>
+      </w:r>
+      <w:r>
+        <w:t>repeats</w:t>
+      </w:r>
+    </w:p>
+    <w:p/>
+    <w:p>
+      <w:r>
+        <w:t xml:space="preserve">-- </w:t>
+      </w:r>
+    </w:p>
+    <w:p>
+      <w:r>
+        <w:t>For inference</w:t>
+      </w:r>
+    </w:p>
+    <w:p>
+      <w:r>
+        <w:t>There are several step to obtain the final predictions.</w:t>
+      </w:r>
+    </w:p>
+    <w:p>
+      <w:r>
+        <w:t>For example, I would like to translate an English sentence “I am fine” into French.</w:t>
+      </w:r>
+    </w:p>
+    <w:p>
+      <w:r>
+        <w:t>At the first step, the English sequence is added to encoder, while only special token SOS – Start of Sentence is process by decoder. This special token allow the decoder to predict the first word: Je</w:t>
+      </w:r>
+    </w:p>
+    <w:p>
+      <w:r>
+        <w:t>At  each step the model is auto-regressive, consuming the previously generated  symbol as additional input when generating the next.</w:t>
+      </w:r>
+    </w:p>
+    <w:p>
+      <w:r>
+        <w:t xml:space="preserve">Then, at the second step, the word “Je” is concatenated back the existing input of the decode, we obtain the decoder input as SOS Je, in the encoder </w:t>
+      </w:r>
+      <w:r>
+        <w:t>we don’t need to recompute the processing, we just need to used the encoder output. As the result, decode predict the next word “</w:t>
       </w:r>
       <w:proofErr w:type="spellStart"/>
       <w:r>
-        <w:t>d_model</w:t>
+        <w:t>vais</w:t>
       </w:r>
       <w:proofErr w:type="spellEnd"/>
       <w:r>
-        <w:t>)</w:t>
-      </w:r>
-    </w:p>
-    <w:p>
-      <w:proofErr w:type="gramStart"/>
-      <w:r>
-        <w:t>Well</w:t>
-      </w:r>
-      <w:proofErr w:type="gramEnd"/>
-      <w:r>
-        <w:t xml:space="preserve"> we have did it so far. Let ‘s continue.</w:t>
-      </w:r>
-    </w:p>
-    <w:p>
-      <w:r>
-        <w:t>--</w:t>
+        <w:t>”</w:t>
+      </w:r>
+    </w:p>
+    <w:p>
+      <w:r>
+        <w:t>For the third step, the whole process repeats and the word “</w:t>
+      </w:r>
+      <w:proofErr w:type="spellStart"/>
+      <w:r>
+        <w:t>vais</w:t>
+      </w:r>
+      <w:proofErr w:type="spellEnd"/>
+      <w:r>
+        <w:t xml:space="preserve">” is concatenated back to the existing decoder input, resulting in the encoder input as “SOS Je </w:t>
+      </w:r>
+      <w:proofErr w:type="spellStart"/>
+      <w:r>
+        <w:t>vais</w:t>
+      </w:r>
+      <w:proofErr w:type="spellEnd"/>
+      <w:r>
+        <w:t>”. The encoder does not take the computation, we just take the encoder output to compute the decoder. As a result, the decoder predict the word  “Bien”</w:t>
+      </w:r>
+    </w:p>
+    <w:p>
+      <w:r>
+        <w:t>At the fourth step, the whole process repeat and finally we obtain the special token EOS, that notify that the model prediction reach its end</w:t>
+      </w:r>
+      <w:r>
+        <w:t xml:space="preserve">. At that point, we obtain the final prediction in French: Je </w:t>
+      </w:r>
+      <w:proofErr w:type="spellStart"/>
+      <w:r>
+        <w:t>vais</w:t>
+      </w:r>
+      <w:proofErr w:type="spellEnd"/>
+      <w:r>
+        <w:t xml:space="preserve"> bien.</w:t>
       </w:r>
     </w:p>
     <w:p/>
-    <w:p/>
+    <w:p>
+      <w:r>
+        <w:t xml:space="preserve">-- </w:t>
+      </w:r>
+    </w:p>
+    <w:p>
+      <w:r>
+        <w:t>Well thank you so much for bearing with me till the end of this long journey. I hope you are now have a good understanding of transformer</w:t>
+      </w:r>
+    </w:p>
     <w:p/>
     <w:p/>
     <w:p/>

</xml_diff>

<commit_message>
finish 1st video - transformer
</commit_message>
<xml_diff>
--- a/presentation/Transformer-Presentation.docx
+++ b/presentation/Transformer-Presentation.docx
@@ -1,6 +1,6 @@
 
 <file path=word/document.xml><?xml version="1.0" encoding="utf-8"?>
-<w:document xmlns:wpc="http://schemas.microsoft.com/office/word/2010/wordprocessingCanvas" xmlns:cx="http://schemas.microsoft.com/office/drawing/2014/chartex" xmlns:cx1="http://schemas.microsoft.com/office/drawing/2015/9/8/chartex" xmlns:cx2="http://schemas.microsoft.com/office/drawing/2015/10/21/chartex" xmlns:cx3="http://schemas.microsoft.com/office/drawing/2016/5/9/chartex" xmlns:cx4="http://schemas.microsoft.com/office/drawing/2016/5/10/chartex" xmlns:cx5="http://schemas.microsoft.com/office/drawing/2016/5/11/chartex" xmlns:cx6="http://schemas.microsoft.com/office/drawing/2016/5/12/chartex" xmlns:cx7="http://schemas.microsoft.com/office/drawing/2016/5/13/chartex" xmlns:cx8="http://schemas.microsoft.com/office/drawing/2016/5/14/chartex" xmlns:mc="http://schemas.openxmlformats.org/markup-compatibility/2006" xmlns:aink="http://schemas.microsoft.com/office/drawing/2016/ink" xmlns:am3d="http://schemas.microsoft.com/office/drawing/2017/model3d" xmlns:o="urn:schemas-microsoft-com:office:office" xmlns:oel="http://schemas.microsoft.com/office/2019/extlst" xmlns:r="http://schemas.openxmlformats.org/officeDocument/2006/relationships" xmlns:m="http://schemas.openxmlformats.org/officeDocument/2006/math" xmlns:v="urn:schemas-microsoft-com:vml" xmlns:wp14="http://schemas.microsoft.com/office/word/2010/wordprocessingDrawing" xmlns:wp="http://schemas.openxmlformats.org/drawingml/2006/wordprocessingDrawing" xmlns:w10="urn:schemas-microsoft-com:office:word" xmlns:w="http://schemas.openxmlformats.org/wordprocessingml/2006/main" xmlns:w14="http://schemas.microsoft.com/office/word/2010/wordml" xmlns:w15="http://schemas.microsoft.com/office/word/2012/wordml" xmlns:w16cex="http://schemas.microsoft.com/office/word/2018/wordml/cex" xmlns:w16cid="http://schemas.microsoft.com/office/word/2016/wordml/cid" xmlns:w16="http://schemas.microsoft.com/office/word/2018/wordml" xmlns:w16sdtdh="http://schemas.microsoft.com/office/word/2020/wordml/sdtdatahash" xmlns:w16se="http://schemas.microsoft.com/office/word/2015/wordml/symex" xmlns:wpg="http://schemas.microsoft.com/office/word/2010/wordprocessingGroup" xmlns:wpi="http://schemas.microsoft.com/office/word/2010/wordprocessingInk" xmlns:wne="http://schemas.microsoft.com/office/word/2006/wordml" xmlns:wps="http://schemas.microsoft.com/office/word/2010/wordprocessingShape" mc:Ignorable="w14 w15 w16se w16cid w16 w16cex w16sdtdh wp14">
+<w:document xmlns:wpc="http://schemas.microsoft.com/office/word/2010/wordprocessingCanvas" xmlns:cx="http://schemas.microsoft.com/office/drawing/2014/chartex" xmlns:cx1="http://schemas.microsoft.com/office/drawing/2015/9/8/chartex" xmlns:cx2="http://schemas.microsoft.com/office/drawing/2015/10/21/chartex" xmlns:cx3="http://schemas.microsoft.com/office/drawing/2016/5/9/chartex" xmlns:cx4="http://schemas.microsoft.com/office/drawing/2016/5/10/chartex" xmlns:cx5="http://schemas.microsoft.com/office/drawing/2016/5/11/chartex" xmlns:cx6="http://schemas.microsoft.com/office/drawing/2016/5/12/chartex" xmlns:cx7="http://schemas.microsoft.com/office/drawing/2016/5/13/chartex" xmlns:cx8="http://schemas.microsoft.com/office/drawing/2016/5/14/chartex" xmlns:mc="http://schemas.openxmlformats.org/markup-compatibility/2006" xmlns:aink="http://schemas.microsoft.com/office/drawing/2016/ink" xmlns:am3d="http://schemas.microsoft.com/office/drawing/2017/model3d" xmlns:o="urn:schemas-microsoft-com:office:office" xmlns:oel="http://schemas.microsoft.com/office/2019/extlst" xmlns:r="http://schemas.openxmlformats.org/officeDocument/2006/relationships" xmlns:m="http://schemas.openxmlformats.org/officeDocument/2006/math" xmlns:v="urn:schemas-microsoft-com:vml" xmlns:wp14="http://schemas.microsoft.com/office/word/2010/wordprocessingDrawing" xmlns:wp="http://schemas.openxmlformats.org/drawingml/2006/wordprocessingDrawing" xmlns:w10="urn:schemas-microsoft-com:office:word" xmlns:w="http://schemas.openxmlformats.org/wordprocessingml/2006/main" xmlns:w14="http://schemas.microsoft.com/office/word/2010/wordml" xmlns:w15="http://schemas.microsoft.com/office/word/2012/wordml" xmlns:w16cex="http://schemas.microsoft.com/office/word/2018/wordml/cex" xmlns:w16cid="http://schemas.microsoft.com/office/word/2016/wordml/cid" xmlns:w16="http://schemas.microsoft.com/office/word/2018/wordml" xmlns:w16du="http://schemas.microsoft.com/office/word/2023/wordml/word16du" xmlns:w16sdtdh="http://schemas.microsoft.com/office/word/2020/wordml/sdtdatahash" xmlns:w16se="http://schemas.microsoft.com/office/word/2015/wordml/symex" xmlns:wpg="http://schemas.microsoft.com/office/word/2010/wordprocessingGroup" xmlns:wpi="http://schemas.microsoft.com/office/word/2010/wordprocessingInk" xmlns:wne="http://schemas.microsoft.com/office/word/2006/wordml" xmlns:wps="http://schemas.microsoft.com/office/word/2010/wordprocessingShape" mc:Ignorable="w14 w15 w16se w16cid w16 w16cex w16sdtdh w16du wp14">
   <w:body>
     <w:p>
       <w:r>
@@ -279,15 +279,7 @@
     </w:p>
     <w:p>
       <w:r>
-        <w:t xml:space="preserve">What set the Transformer apart as a groundbreaking innovation at the time? </w:t>
-      </w:r>
-      <w:proofErr w:type="gramStart"/>
-      <w:r>
-        <w:t>The Transformer</w:t>
-      </w:r>
-      <w:proofErr w:type="gramEnd"/>
-      <w:r>
-        <w:t xml:space="preserve"> employs self-attention mechanisms, enabling parallel computation, which allows for the use of GPUs to expedite the training process significantly. </w:t>
+        <w:t xml:space="preserve">What set the Transformer apart as a groundbreaking innovation at the time? The Transformer employs self-attention mechanisms, enabling parallel computation, which allows for the use of GPUs to expedite the training process significantly. </w:t>
       </w:r>
     </w:p>
     <w:p>
@@ -1745,15 +1737,7 @@
         </w:numPr>
       </w:pPr>
       <w:r>
-        <w:t xml:space="preserve">Another important block is </w:t>
-      </w:r>
-      <w:proofErr w:type="gramStart"/>
-      <w:r>
-        <w:t>the Masked</w:t>
-      </w:r>
-      <w:proofErr w:type="gramEnd"/>
-      <w:r>
-        <w:t xml:space="preserve"> Multi-Head Attention. It functions similarly to Multi-Head Attention, except that a mask is applied during the calculation of the Self-Attention score to prevent future tokens from influencing the prediction of the current token. We will discuss this in more detail soon.</w:t>
+        <w:t>Another important block is the Masked Multi-Head Attention. It functions similarly to Multi-Head Attention, except that a mask is applied during the calculation of the Self-Attention score to prevent future tokens from influencing the prediction of the current token. We will discuss this in more detail soon.</w:t>
       </w:r>
     </w:p>
     <w:p>
@@ -1820,15 +1804,7 @@
     <w:p>
       <w:r>
         <w:lastRenderedPageBreak/>
-        <w:t xml:space="preserve">Next, I am going to talk about </w:t>
-      </w:r>
-      <w:proofErr w:type="gramStart"/>
-      <w:r>
-        <w:t>the Multi</w:t>
-      </w:r>
-      <w:proofErr w:type="gramEnd"/>
-      <w:r>
-        <w:t>-Head Attention in the Decoder.</w:t>
+        <w:t>Next, I am going to talk about the Multi-Head Attention in the Decoder.</w:t>
       </w:r>
     </w:p>
     <w:p>
@@ -2155,7 +2131,13 @@
     <w:p>
       <w:r>
         <w:lastRenderedPageBreak/>
-        <w:t xml:space="preserve">Let's examine what happens during the training of a Transformer: </w:t>
+        <w:t>Let's examine what happens during the training of a Transformer</w:t>
+      </w:r>
+      <w:r>
+        <w:t>, for the task of machine translation</w:t>
+      </w:r>
+      <w:r>
+        <w:t xml:space="preserve">: </w:t>
       </w:r>
     </w:p>
     <w:p>
@@ -2165,19 +2147,67 @@
     </w:p>
     <w:p>
       <w:r>
-        <w:t xml:space="preserve">Initially, we have a pair of sentences. In the source language: 'I am fine.' In the target language: 'Je </w:t>
+        <w:t xml:space="preserve">Initially, we have a pair of sentences. </w:t>
+      </w:r>
+      <w:r>
+        <w:t>T</w:t>
+      </w:r>
+      <w:r>
+        <w:t>he source language</w:t>
+      </w:r>
+      <w:r>
+        <w:t xml:space="preserve"> in English</w:t>
+      </w:r>
+      <w:r>
+        <w:t>: '</w:t>
+      </w:r>
+      <w:r>
+        <w:t>He runs fast</w:t>
+      </w:r>
+      <w:r>
+        <w:t>.'</w:t>
+      </w:r>
+      <w:r>
+        <w:t xml:space="preserve"> And </w:t>
+      </w:r>
+      <w:r>
+        <w:t>the target language</w:t>
+      </w:r>
+      <w:r>
+        <w:t>, in French</w:t>
+      </w:r>
+      <w:r>
+        <w:t xml:space="preserve">: </w:t>
+      </w:r>
+      <w:r>
+        <w:t xml:space="preserve">Il court </w:t>
       </w:r>
       <w:proofErr w:type="spellStart"/>
       <w:r>
-        <w:t>vais</w:t>
+        <w:t>vite</w:t>
       </w:r>
       <w:proofErr w:type="spellEnd"/>
       <w:r>
-        <w:t xml:space="preserve"> bien.'</w:t>
+        <w:t>'</w:t>
       </w:r>
       <w:r>
         <w:br/>
-        <w:t xml:space="preserve">The model processes the entire text batch simultaneously in a parallel manner. The predicted sequence generated by the decoder is compared to the target sequence to calculate the loss, using the Cross Entropy Loss function. Afterward, it updates the model parameters in a way that reduces the model’s loss. For the next time step, the entire training process is repeated. </w:t>
+        <w:t xml:space="preserve">The model processes the entire text batch simultaneously in a parallel manner. </w:t>
+      </w:r>
+    </w:p>
+    <w:p>
+      <w:r>
+        <w:t xml:space="preserve">The predicted sequence generated by the decoder is compared to the target sequence to calculate the loss, using the Cross Entropy Loss function. </w:t>
+      </w:r>
+    </w:p>
+    <w:p>
+      <w:r>
+        <w:t xml:space="preserve">Afterward, it updates the model parameters in a way that reduces the model’s loss. </w:t>
+      </w:r>
+    </w:p>
+    <w:p>
+      <w:r>
+        <w:t xml:space="preserve">For the next time step, the entire training process is repeated. </w:t>
       </w:r>
     </w:p>
     <w:p>
@@ -2199,7 +2229,10 @@
     </w:p>
     <w:p>
       <w:r>
-        <w:t>For inference, there are several steps to obtain the final predictions. For example, let's say we want to translate the English sentence "I am fine" into French.</w:t>
+        <w:t xml:space="preserve">Now we talk about the inference process of transformer. </w:t>
+      </w:r>
+      <w:r>
+        <w:t>For example, let's say we want to translate the English sentence "I am fine" into French.</w:t>
       </w:r>
     </w:p>
     <w:p>
@@ -2235,7 +2268,23 @@
         <w:t>word</w:t>
       </w:r>
       <w:r>
-        <w:t xml:space="preserve"> as additional input when generating the next. So, at the second step, the word "Je" is concatenated back to the existing input of the decoder, resulting in the decoder input as "SOS Je". In the encoder, we don't need to recompute the processing; we just need to use the encoder output. As a result, the decoder predicts the next word "</w:t>
+        <w:t xml:space="preserve"> as additional input when generating the next. </w:t>
+      </w:r>
+    </w:p>
+    <w:p>
+      <w:pPr>
+        <w:ind w:left="720"/>
+      </w:pPr>
+      <w:r>
+        <w:t xml:space="preserve">So, at the second step, the word "Je" is concatenated back to the existing input of the decoder, resulting in the decoder input as "SOS Je". </w:t>
+      </w:r>
+    </w:p>
+    <w:p>
+      <w:pPr>
+        <w:ind w:left="720"/>
+      </w:pPr>
+      <w:r>
+        <w:t>In the encoder, we don't need to recompute the processing; we just need to use the encoder output. As a result, the decoder predicts the next word "</w:t>
       </w:r>
       <w:proofErr w:type="spellStart"/>
       <w:r>
@@ -2333,7 +2382,6 @@
           <w:color w:val="0D0D0D"/>
           <w:shd w:val="clear" w:color="auto" w:fill="FFFFFF"/>
         </w:rPr>
-        <w:lastRenderedPageBreak/>
         <w:t>Well, thank you so much for bearing with me until the end of this long journey. I hope you now have a good understanding of the Transformer.</w:t>
       </w:r>
     </w:p>
@@ -2433,6 +2481,653 @@
     </w:p>
     <w:p/>
     <w:bookmarkEnd w:id="0"/>
+    <w:p/>
+    <w:p>
+      <w:r>
+        <w:br w:type="page"/>
+      </w:r>
+    </w:p>
+    <w:p>
+      <w:pPr>
+        <w:rPr>
+          <w:b/>
+          <w:bCs/>
+        </w:rPr>
+      </w:pPr>
+      <w:r>
+        <w:rPr>
+          <w:b/>
+          <w:bCs/>
+        </w:rPr>
+        <w:lastRenderedPageBreak/>
+        <w:t>Title:</w:t>
+      </w:r>
+    </w:p>
+    <w:p>
+      <w:pPr>
+        <w:rPr>
+          <w:rFonts w:ascii="Segoe UI" w:hAnsi="Segoe UI" w:cs="Segoe UI"/>
+          <w:color w:val="0D0D0D"/>
+          <w:shd w:val="clear" w:color="auto" w:fill="FFFFFF"/>
+        </w:rPr>
+      </w:pPr>
+      <w:r>
+        <w:rPr>
+          <w:rFonts w:ascii="Segoe UI" w:hAnsi="Segoe UI" w:cs="Segoe UI"/>
+          <w:color w:val="0D0D0D"/>
+          <w:shd w:val="clear" w:color="auto" w:fill="FFFFFF"/>
+        </w:rPr>
+        <w:t>Understanding</w:t>
+      </w:r>
+      <w:r>
+        <w:rPr>
+          <w:rFonts w:ascii="Segoe UI" w:hAnsi="Segoe UI" w:cs="Segoe UI"/>
+          <w:color w:val="0D0D0D"/>
+          <w:shd w:val="clear" w:color="auto" w:fill="FFFFFF"/>
+        </w:rPr>
+        <w:t xml:space="preserve"> the Transformer: 'Attention Is All You Need' Explained in 40 Minutes</w:t>
+      </w:r>
+    </w:p>
+    <w:p>
+      <w:pPr>
+        <w:rPr>
+          <w:b/>
+          <w:bCs/>
+        </w:rPr>
+      </w:pPr>
+      <w:r>
+        <w:rPr>
+          <w:b/>
+          <w:bCs/>
+        </w:rPr>
+        <w:t>Description:</w:t>
+      </w:r>
+    </w:p>
+    <w:p>
+      <w:r>
+        <w:t xml:space="preserve">In this video, </w:t>
+      </w:r>
+      <w:r>
+        <w:t xml:space="preserve">I will introduce and explain the concepts and features of the Transformer, an AI model that has revolutionized not only the field of Natural Language Processing (NLP) but the entire </w:t>
+      </w:r>
+      <w:r>
+        <w:t>world</w:t>
+      </w:r>
+      <w:r>
+        <w:t xml:space="preserve"> of artificial intelligence.</w:t>
+      </w:r>
+    </w:p>
+    <w:p>
+      <w:r>
+        <w:t xml:space="preserve">The Transformer model was introduced in the paper titled "Attention Is All You Need," authored by Vaswani and </w:t>
+      </w:r>
+      <w:r>
+        <w:t xml:space="preserve">his </w:t>
+      </w:r>
+      <w:r>
+        <w:t>colleagues in 2017, under the</w:t>
+      </w:r>
+      <w:r>
+        <w:t xml:space="preserve"> work</w:t>
+      </w:r>
+      <w:r>
+        <w:t xml:space="preserve"> </w:t>
+      </w:r>
+      <w:r>
+        <w:t>at</w:t>
+      </w:r>
+      <w:r>
+        <w:t xml:space="preserve"> Google Brain and Google Research.</w:t>
+      </w:r>
+    </w:p>
+    <w:p>
+      <w:r>
+        <w:rPr>
+          <w:rFonts w:ascii="Segoe UI" w:hAnsi="Segoe UI" w:cs="Segoe UI"/>
+          <w:color w:val="0D0D0D"/>
+          <w:shd w:val="clear" w:color="auto" w:fill="FFFFFF"/>
+        </w:rPr>
+        <w:t>Below are the sections I will walk you through:</w:t>
+      </w:r>
+      <w:r>
+        <w:t xml:space="preserve"> </w:t>
+      </w:r>
+    </w:p>
+    <w:p>
+      <w:r>
+        <w:t>0:00 –</w:t>
+      </w:r>
+      <w:r>
+        <w:t xml:space="preserve"> </w:t>
+      </w:r>
+      <w:r>
+        <w:t>Introduction</w:t>
+      </w:r>
+      <w:r>
+        <w:t xml:space="preserve"> to the </w:t>
+      </w:r>
+      <w:r>
+        <w:t>Transformer</w:t>
+      </w:r>
+    </w:p>
+    <w:p>
+      <w:pPr>
+        <w:pStyle w:val="ListParagraph"/>
+        <w:numPr>
+          <w:ilvl w:val="0"/>
+          <w:numId w:val="29"/>
+        </w:numPr>
+      </w:pPr>
+      <w:r>
+        <w:t>0</w:t>
+      </w:r>
+      <w:r>
+        <w:t>0</w:t>
+      </w:r>
+      <w:r>
+        <w:t>: 2</w:t>
+      </w:r>
+      <w:r>
+        <w:t>1</w:t>
+      </w:r>
+      <w:r>
+        <w:t xml:space="preserve"> Introductio</w:t>
+      </w:r>
+      <w:r>
+        <w:t>n to</w:t>
+      </w:r>
+      <w:r>
+        <w:t xml:space="preserve"> “Attention Is All You Need” by Vaswani et al., 2017 </w:t>
+      </w:r>
+    </w:p>
+    <w:p>
+      <w:pPr>
+        <w:pStyle w:val="ListParagraph"/>
+        <w:numPr>
+          <w:ilvl w:val="0"/>
+          <w:numId w:val="29"/>
+        </w:numPr>
+      </w:pPr>
+      <w:r>
+        <w:t xml:space="preserve">01:03 NLP until 2017 – RNN models - Advantages and </w:t>
+      </w:r>
+      <w:r>
+        <w:t>D</w:t>
+      </w:r>
+      <w:r>
+        <w:t>rawbacks of RNN</w:t>
+      </w:r>
+    </w:p>
+    <w:p>
+      <w:pPr>
+        <w:pStyle w:val="ListParagraph"/>
+        <w:numPr>
+          <w:ilvl w:val="0"/>
+          <w:numId w:val="29"/>
+        </w:numPr>
+      </w:pPr>
+      <w:r>
+        <w:t>06:05 The arrival of Transformer – A game changer!</w:t>
+      </w:r>
+    </w:p>
+    <w:p>
+      <w:r>
+        <w:t>08:</w:t>
+      </w:r>
+      <w:r>
+        <w:t>39 – Transformer Inputs</w:t>
+      </w:r>
+      <w:r>
+        <w:t xml:space="preserve"> </w:t>
+      </w:r>
+      <w:r>
+        <w:t>– From text to numerical representation</w:t>
+      </w:r>
+    </w:p>
+    <w:p>
+      <w:pPr>
+        <w:pStyle w:val="ListParagraph"/>
+        <w:numPr>
+          <w:ilvl w:val="0"/>
+          <w:numId w:val="29"/>
+        </w:numPr>
+      </w:pPr>
+      <w:r>
+        <w:t>10:58 Tokenizer</w:t>
+      </w:r>
+    </w:p>
+    <w:p>
+      <w:pPr>
+        <w:pStyle w:val="ListParagraph"/>
+        <w:numPr>
+          <w:ilvl w:val="0"/>
+          <w:numId w:val="29"/>
+        </w:numPr>
+      </w:pPr>
+      <w:r>
+        <w:t>12:05 Transform</w:t>
+      </w:r>
+      <w:r>
+        <w:t>ing</w:t>
+      </w:r>
+      <w:r>
+        <w:t xml:space="preserve"> text to numerical representation</w:t>
+      </w:r>
+    </w:p>
+    <w:p>
+      <w:r>
+        <w:t>14:15 – Introduction to Transformer blocks</w:t>
+      </w:r>
+      <w:r>
+        <w:t xml:space="preserve"> </w:t>
+      </w:r>
+    </w:p>
+    <w:p>
+      <w:r>
+        <w:t>14:31 – Transformer – Encoder input &amp; Decoder input</w:t>
+      </w:r>
+    </w:p>
+    <w:p>
+      <w:pPr>
+        <w:pStyle w:val="ListParagraph"/>
+        <w:numPr>
+          <w:ilvl w:val="0"/>
+          <w:numId w:val="29"/>
+        </w:numPr>
+      </w:pPr>
+      <w:r>
+        <w:t>15:29 Input Embedding</w:t>
+      </w:r>
+    </w:p>
+    <w:p>
+      <w:pPr>
+        <w:pStyle w:val="ListParagraph"/>
+        <w:numPr>
+          <w:ilvl w:val="0"/>
+          <w:numId w:val="29"/>
+        </w:numPr>
+      </w:pPr>
+      <w:r>
+        <w:t>15:53 Positional Encoding</w:t>
+      </w:r>
+    </w:p>
+    <w:p>
+      <w:pPr>
+        <w:pStyle w:val="ListParagraph"/>
+        <w:numPr>
+          <w:ilvl w:val="0"/>
+          <w:numId w:val="29"/>
+        </w:numPr>
+      </w:pPr>
+      <w:r>
+        <w:t>16:57 Encoder / Decoder input – Put</w:t>
+      </w:r>
+      <w:r>
+        <w:t>ting</w:t>
+      </w:r>
+      <w:r>
+        <w:t xml:space="preserve"> it all </w:t>
+      </w:r>
+      <w:proofErr w:type="gramStart"/>
+      <w:r>
+        <w:t>together</w:t>
+      </w:r>
+      <w:proofErr w:type="gramEnd"/>
+    </w:p>
+    <w:p>
+      <w:r>
+        <w:t xml:space="preserve">17:35 – Transformer – Encoder </w:t>
+      </w:r>
+    </w:p>
+    <w:p>
+      <w:pPr>
+        <w:pStyle w:val="ListParagraph"/>
+        <w:numPr>
+          <w:ilvl w:val="0"/>
+          <w:numId w:val="29"/>
+        </w:numPr>
+      </w:pPr>
+      <w:r>
+        <w:t xml:space="preserve">18:10 </w:t>
+      </w:r>
+      <w:proofErr w:type="gramStart"/>
+      <w:r>
+        <w:t>Multi-head</w:t>
+      </w:r>
+      <w:proofErr w:type="gramEnd"/>
+      <w:r>
+        <w:t xml:space="preserve"> attention, self-attention </w:t>
+      </w:r>
+    </w:p>
+    <w:p>
+      <w:pPr>
+        <w:pStyle w:val="ListParagraph"/>
+        <w:numPr>
+          <w:ilvl w:val="0"/>
+          <w:numId w:val="29"/>
+        </w:numPr>
+      </w:pPr>
+      <w:r>
+        <w:t>22:59 Layer Normalization</w:t>
+      </w:r>
+    </w:p>
+    <w:p>
+      <w:pPr>
+        <w:pStyle w:val="ListParagraph"/>
+        <w:numPr>
+          <w:ilvl w:val="0"/>
+          <w:numId w:val="29"/>
+        </w:numPr>
+      </w:pPr>
+      <w:r>
+        <w:t>25:31 Feed Forward layer</w:t>
+      </w:r>
+    </w:p>
+    <w:p>
+      <w:pPr>
+        <w:pStyle w:val="ListParagraph"/>
+        <w:numPr>
+          <w:ilvl w:val="0"/>
+          <w:numId w:val="29"/>
+        </w:numPr>
+      </w:pPr>
+      <w:r>
+        <w:t xml:space="preserve">26:32 Residual connection </w:t>
+      </w:r>
+    </w:p>
+    <w:p>
+      <w:pPr>
+        <w:pStyle w:val="ListParagraph"/>
+        <w:numPr>
+          <w:ilvl w:val="0"/>
+          <w:numId w:val="29"/>
+        </w:numPr>
+      </w:pPr>
+      <w:r>
+        <w:t xml:space="preserve">27:01 Encoder </w:t>
+      </w:r>
+      <w:r>
+        <w:t>– Put</w:t>
+      </w:r>
+      <w:r>
+        <w:t>ting</w:t>
+      </w:r>
+      <w:r>
+        <w:t xml:space="preserve"> it all together</w:t>
+      </w:r>
+    </w:p>
+    <w:p>
+      <w:r>
+        <w:t>27:29 – Transformer – Decoder</w:t>
+      </w:r>
+    </w:p>
+    <w:p>
+      <w:pPr>
+        <w:pStyle w:val="ListParagraph"/>
+        <w:numPr>
+          <w:ilvl w:val="0"/>
+          <w:numId w:val="29"/>
+        </w:numPr>
+      </w:pPr>
+      <w:r>
+        <w:t>29:05 Masked multi-head attention</w:t>
+      </w:r>
+    </w:p>
+    <w:p>
+      <w:pPr>
+        <w:pStyle w:val="ListParagraph"/>
+        <w:numPr>
+          <w:ilvl w:val="0"/>
+          <w:numId w:val="29"/>
+        </w:numPr>
+      </w:pPr>
+      <w:r>
+        <w:t>30:04 Decoder multi-head attention</w:t>
+      </w:r>
+    </w:p>
+    <w:p>
+      <w:pPr>
+        <w:pStyle w:val="ListParagraph"/>
+        <w:numPr>
+          <w:ilvl w:val="0"/>
+          <w:numId w:val="29"/>
+        </w:numPr>
+      </w:pPr>
+      <w:r>
+        <w:t>31:04 Decoder – Put</w:t>
+      </w:r>
+      <w:r>
+        <w:t>ting</w:t>
+      </w:r>
+      <w:r>
+        <w:t xml:space="preserve"> it all together</w:t>
+      </w:r>
+    </w:p>
+    <w:p>
+      <w:r>
+        <w:t>31:31 – Transformer output</w:t>
+      </w:r>
+      <w:r>
+        <w:t xml:space="preserve">: </w:t>
+      </w:r>
+      <w:r>
+        <w:t>Make predictions</w:t>
+      </w:r>
+    </w:p>
+    <w:p>
+      <w:r>
+        <w:t xml:space="preserve">33:09 – Transformer </w:t>
+      </w:r>
+      <w:r>
+        <w:t>–</w:t>
+      </w:r>
+      <w:r>
+        <w:t xml:space="preserve"> </w:t>
+      </w:r>
+      <w:r>
+        <w:t>Take a bow!</w:t>
+      </w:r>
+    </w:p>
+    <w:p>
+      <w:r>
+        <w:t>33:31 – Transformer training process</w:t>
+      </w:r>
+    </w:p>
+    <w:p>
+      <w:r>
+        <w:lastRenderedPageBreak/>
+        <w:t>35:09 – Transformer inference process</w:t>
+      </w:r>
+    </w:p>
+    <w:p>
+      <w:r>
+        <w:t xml:space="preserve">37:45 – Thank you! </w:t>
+      </w:r>
+    </w:p>
+    <w:p/>
+    <w:p>
+      <w:r>
+        <w:t xml:space="preserve">--- </w:t>
+      </w:r>
+    </w:p>
+    <w:p>
+      <w:r>
+        <w:t xml:space="preserve">Credit: </w:t>
+      </w:r>
+    </w:p>
+    <w:p>
+      <w:r>
+        <w:rPr>
+          <w:b/>
+          <w:bCs/>
+          <w:i/>
+          <w:iCs/>
+        </w:rPr>
+        <w:t>Attention Is All You Need, A. Vaswani et al, 2017, https://arxiv.org/abs/1706.03762</w:t>
+      </w:r>
+    </w:p>
+    <w:p>
+      <w:pPr>
+        <w:rPr>
+          <w:rFonts w:ascii="Segoe UI" w:hAnsi="Segoe UI" w:cs="Segoe UI"/>
+          <w:color w:val="0D0D0D"/>
+          <w:shd w:val="clear" w:color="auto" w:fill="FFFFFF"/>
+        </w:rPr>
+      </w:pPr>
+      <w:r>
+        <w:rPr>
+          <w:rFonts w:ascii="Segoe UI" w:hAnsi="Segoe UI" w:cs="Segoe UI"/>
+          <w:color w:val="0D0D0D"/>
+          <w:shd w:val="clear" w:color="auto" w:fill="FFFFFF"/>
+        </w:rPr>
+        <w:t xml:space="preserve">The video is made using Camtasia with a purchased license. Music from the Camtasia library: "Tuesday." </w:t>
+      </w:r>
+    </w:p>
+    <w:p>
+      <w:pPr>
+        <w:rPr>
+          <w:rFonts w:ascii="Segoe UI" w:hAnsi="Segoe UI" w:cs="Segoe UI"/>
+          <w:color w:val="0D0D0D"/>
+          <w:shd w:val="clear" w:color="auto" w:fill="FFFFFF"/>
+        </w:rPr>
+      </w:pPr>
+      <w:r>
+        <w:rPr>
+          <w:rFonts w:ascii="Segoe UI" w:hAnsi="Segoe UI" w:cs="Segoe UI"/>
+          <w:color w:val="0D0D0D"/>
+          <w:shd w:val="clear" w:color="auto" w:fill="FFFFFF"/>
+        </w:rPr>
+        <w:t>The presentation and demonstration were created using Microsoft PowerPoint, Office 365, with a purchased license.</w:t>
+      </w:r>
+    </w:p>
+    <w:p>
+      <w:pPr>
+        <w:rPr>
+          <w:rFonts w:ascii="Segoe UI" w:hAnsi="Segoe UI" w:cs="Segoe UI"/>
+          <w:color w:val="0D0D0D"/>
+          <w:shd w:val="clear" w:color="auto" w:fill="FFFFFF"/>
+        </w:rPr>
+      </w:pPr>
+      <w:r>
+        <w:rPr>
+          <w:rFonts w:ascii="Segoe UI" w:hAnsi="Segoe UI" w:cs="Segoe UI"/>
+          <w:color w:val="0D0D0D"/>
+          <w:shd w:val="clear" w:color="auto" w:fill="FFFFFF"/>
+        </w:rPr>
+        <w:t xml:space="preserve">If there are any points you don't understand, please let me know in the comments, and I will try to answer them. Or if you find any mistakes, please let me know so I can correct them and improve for next time. </w:t>
+      </w:r>
+    </w:p>
+    <w:p>
+      <w:pPr>
+        <w:rPr>
+          <w:rFonts w:ascii="Segoe UI" w:hAnsi="Segoe UI" w:cs="Segoe UI"/>
+          <w:color w:val="0D0D0D"/>
+          <w:shd w:val="clear" w:color="auto" w:fill="FFFFFF"/>
+        </w:rPr>
+      </w:pPr>
+      <w:r>
+        <w:rPr>
+          <w:rFonts w:ascii="Segoe UI" w:hAnsi="Segoe UI" w:cs="Segoe UI"/>
+          <w:color w:val="0D0D0D"/>
+          <w:shd w:val="clear" w:color="auto" w:fill="FFFFFF"/>
+        </w:rPr>
+        <w:t xml:space="preserve">Finally, if you like my video, you can encourage me by subscribing to my channel, liking, and sharing my video with your friends or on your social networks. </w:t>
+      </w:r>
+      <w:r>
+        <w:rPr>
+          <w:rFonts w:ascii="Segoe UI" w:hAnsi="Segoe UI" w:cs="Segoe UI"/>
+          <w:color w:val="0D0D0D"/>
+          <w:shd w:val="clear" w:color="auto" w:fill="FFFFFF"/>
+        </w:rPr>
+        <w:t>You can also follow</w:t>
+      </w:r>
+      <w:r>
+        <w:rPr>
+          <w:rFonts w:ascii="Segoe UI" w:hAnsi="Segoe UI" w:cs="Segoe UI"/>
+          <w:color w:val="0D0D0D"/>
+          <w:shd w:val="clear" w:color="auto" w:fill="FFFFFF"/>
+        </w:rPr>
+        <w:t xml:space="preserve"> me</w:t>
+      </w:r>
+      <w:r>
+        <w:rPr>
+          <w:rFonts w:ascii="Segoe UI" w:hAnsi="Segoe UI" w:cs="Segoe UI"/>
+          <w:color w:val="0D0D0D"/>
+          <w:shd w:val="clear" w:color="auto" w:fill="FFFFFF"/>
+        </w:rPr>
+        <w:t xml:space="preserve"> on </w:t>
+      </w:r>
+      <w:proofErr w:type="spellStart"/>
+      <w:r>
+        <w:rPr>
+          <w:rFonts w:ascii="Segoe UI" w:hAnsi="Segoe UI" w:cs="Segoe UI"/>
+          <w:color w:val="0D0D0D"/>
+          <w:shd w:val="clear" w:color="auto" w:fill="FFFFFF"/>
+        </w:rPr>
+        <w:t>Github</w:t>
+      </w:r>
+      <w:proofErr w:type="spellEnd"/>
+      <w:r>
+        <w:rPr>
+          <w:rFonts w:ascii="Segoe UI" w:hAnsi="Segoe UI" w:cs="Segoe UI"/>
+          <w:color w:val="0D0D0D"/>
+          <w:shd w:val="clear" w:color="auto" w:fill="FFFFFF"/>
+        </w:rPr>
+        <w:t xml:space="preserve"> and </w:t>
+      </w:r>
+      <w:proofErr w:type="gramStart"/>
+      <w:r>
+        <w:rPr>
+          <w:rFonts w:ascii="Segoe UI" w:hAnsi="Segoe UI" w:cs="Segoe UI"/>
+          <w:color w:val="0D0D0D"/>
+          <w:shd w:val="clear" w:color="auto" w:fill="FFFFFF"/>
+        </w:rPr>
+        <w:t>star</w:t>
+      </w:r>
+      <w:proofErr w:type="gramEnd"/>
+      <w:r>
+        <w:rPr>
+          <w:rFonts w:ascii="Segoe UI" w:hAnsi="Segoe UI" w:cs="Segoe UI"/>
+          <w:color w:val="0D0D0D"/>
+          <w:shd w:val="clear" w:color="auto" w:fill="FFFFFF"/>
+        </w:rPr>
+        <w:t xml:space="preserve"> my repository if you find it helpful. That helps others find it easily.</w:t>
+      </w:r>
+    </w:p>
+    <w:p>
+      <w:r>
+        <w:rPr>
+          <w:rFonts w:ascii="Segoe UI" w:hAnsi="Segoe UI" w:cs="Segoe UI"/>
+          <w:color w:val="0D0D0D"/>
+          <w:shd w:val="clear" w:color="auto" w:fill="FFFFFF"/>
+        </w:rPr>
+        <w:t xml:space="preserve">That will motivate me </w:t>
+      </w:r>
+      <w:r>
+        <w:rPr>
+          <w:rFonts w:ascii="Segoe UI" w:hAnsi="Segoe UI" w:cs="Segoe UI"/>
+          <w:color w:val="0D0D0D"/>
+          <w:shd w:val="clear" w:color="auto" w:fill="FFFFFF"/>
+        </w:rPr>
+        <w:t>a lot</w:t>
+      </w:r>
+      <w:r>
+        <w:rPr>
+          <w:rFonts w:ascii="Segoe UI" w:hAnsi="Segoe UI" w:cs="Segoe UI"/>
+          <w:color w:val="0D0D0D"/>
+          <w:shd w:val="clear" w:color="auto" w:fill="FFFFFF"/>
+        </w:rPr>
+        <w:t xml:space="preserve"> for the upcoming videos. Let's learn and grow together. Thank you</w:t>
+      </w:r>
+      <w:r>
+        <w:rPr>
+          <w:rFonts w:ascii="Segoe UI" w:hAnsi="Segoe UI" w:cs="Segoe UI"/>
+          <w:color w:val="0D0D0D"/>
+          <w:shd w:val="clear" w:color="auto" w:fill="FFFFFF"/>
+        </w:rPr>
+        <w:t xml:space="preserve"> very much!</w:t>
+      </w:r>
+    </w:p>
     <w:p/>
     <w:sectPr>
       <w:pgSz w:w="12240" w:h="15840"/>
@@ -2445,7 +3140,7 @@
 </file>
 
 <file path=word/numbering.xml><?xml version="1.0" encoding="utf-8"?>
-<w:numbering xmlns:wpc="http://schemas.microsoft.com/office/word/2010/wordprocessingCanvas" xmlns:cx="http://schemas.microsoft.com/office/drawing/2014/chartex" xmlns:cx1="http://schemas.microsoft.com/office/drawing/2015/9/8/chartex" xmlns:cx2="http://schemas.microsoft.com/office/drawing/2015/10/21/chartex" xmlns:cx3="http://schemas.microsoft.com/office/drawing/2016/5/9/chartex" xmlns:cx4="http://schemas.microsoft.com/office/drawing/2016/5/10/chartex" xmlns:cx5="http://schemas.microsoft.com/office/drawing/2016/5/11/chartex" xmlns:cx6="http://schemas.microsoft.com/office/drawing/2016/5/12/chartex" xmlns:cx7="http://schemas.microsoft.com/office/drawing/2016/5/13/chartex" xmlns:cx8="http://schemas.microsoft.com/office/drawing/2016/5/14/chartex" xmlns:mc="http://schemas.openxmlformats.org/markup-compatibility/2006" xmlns:aink="http://schemas.microsoft.com/office/drawing/2016/ink" xmlns:am3d="http://schemas.microsoft.com/office/drawing/2017/model3d" xmlns:o="urn:schemas-microsoft-com:office:office" xmlns:oel="http://schemas.microsoft.com/office/2019/extlst" xmlns:r="http://schemas.openxmlformats.org/officeDocument/2006/relationships" xmlns:m="http://schemas.openxmlformats.org/officeDocument/2006/math" xmlns:v="urn:schemas-microsoft-com:vml" xmlns:wp14="http://schemas.microsoft.com/office/word/2010/wordprocessingDrawing" xmlns:wp="http://schemas.openxmlformats.org/drawingml/2006/wordprocessingDrawing" xmlns:w10="urn:schemas-microsoft-com:office:word" xmlns:w="http://schemas.openxmlformats.org/wordprocessingml/2006/main" xmlns:w14="http://schemas.microsoft.com/office/word/2010/wordml" xmlns:w15="http://schemas.microsoft.com/office/word/2012/wordml" xmlns:w16cex="http://schemas.microsoft.com/office/word/2018/wordml/cex" xmlns:w16cid="http://schemas.microsoft.com/office/word/2016/wordml/cid" xmlns:w16="http://schemas.microsoft.com/office/word/2018/wordml" xmlns:w16sdtdh="http://schemas.microsoft.com/office/word/2020/wordml/sdtdatahash" xmlns:w16se="http://schemas.microsoft.com/office/word/2015/wordml/symex" xmlns:wpg="http://schemas.microsoft.com/office/word/2010/wordprocessingGroup" xmlns:wpi="http://schemas.microsoft.com/office/word/2010/wordprocessingInk" xmlns:wne="http://schemas.microsoft.com/office/word/2006/wordml" xmlns:wps="http://schemas.microsoft.com/office/word/2010/wordprocessingShape" mc:Ignorable="w14 w15 w16se w16cid w16 w16cex w16sdtdh wp14">
+<w:numbering xmlns:wpc="http://schemas.microsoft.com/office/word/2010/wordprocessingCanvas" xmlns:cx="http://schemas.microsoft.com/office/drawing/2014/chartex" xmlns:cx1="http://schemas.microsoft.com/office/drawing/2015/9/8/chartex" xmlns:cx2="http://schemas.microsoft.com/office/drawing/2015/10/21/chartex" xmlns:cx3="http://schemas.microsoft.com/office/drawing/2016/5/9/chartex" xmlns:cx4="http://schemas.microsoft.com/office/drawing/2016/5/10/chartex" xmlns:cx5="http://schemas.microsoft.com/office/drawing/2016/5/11/chartex" xmlns:cx6="http://schemas.microsoft.com/office/drawing/2016/5/12/chartex" xmlns:cx7="http://schemas.microsoft.com/office/drawing/2016/5/13/chartex" xmlns:cx8="http://schemas.microsoft.com/office/drawing/2016/5/14/chartex" xmlns:mc="http://schemas.openxmlformats.org/markup-compatibility/2006" xmlns:aink="http://schemas.microsoft.com/office/drawing/2016/ink" xmlns:am3d="http://schemas.microsoft.com/office/drawing/2017/model3d" xmlns:o="urn:schemas-microsoft-com:office:office" xmlns:oel="http://schemas.microsoft.com/office/2019/extlst" xmlns:r="http://schemas.openxmlformats.org/officeDocument/2006/relationships" xmlns:m="http://schemas.openxmlformats.org/officeDocument/2006/math" xmlns:v="urn:schemas-microsoft-com:vml" xmlns:wp14="http://schemas.microsoft.com/office/word/2010/wordprocessingDrawing" xmlns:wp="http://schemas.openxmlformats.org/drawingml/2006/wordprocessingDrawing" xmlns:w10="urn:schemas-microsoft-com:office:word" xmlns:w="http://schemas.openxmlformats.org/wordprocessingml/2006/main" xmlns:w14="http://schemas.microsoft.com/office/word/2010/wordml" xmlns:w15="http://schemas.microsoft.com/office/word/2012/wordml" xmlns:w16cex="http://schemas.microsoft.com/office/word/2018/wordml/cex" xmlns:w16cid="http://schemas.microsoft.com/office/word/2016/wordml/cid" xmlns:w16="http://schemas.microsoft.com/office/word/2018/wordml" xmlns:w16du="http://schemas.microsoft.com/office/word/2023/wordml/word16du" xmlns:w16sdtdh="http://schemas.microsoft.com/office/word/2020/wordml/sdtdatahash" xmlns:w16se="http://schemas.microsoft.com/office/word/2015/wordml/symex" xmlns:wpg="http://schemas.microsoft.com/office/word/2010/wordprocessingGroup" xmlns:wpi="http://schemas.microsoft.com/office/word/2010/wordprocessingInk" xmlns:wne="http://schemas.microsoft.com/office/word/2006/wordml" xmlns:wps="http://schemas.microsoft.com/office/word/2010/wordprocessingShape" mc:Ignorable="w14 w15 w16se w16cid w16 w16cex w16sdtdh w16du wp14">
   <w:abstractNum w:abstractNumId="0" w15:restartNumberingAfterBreak="0">
     <w:nsid w:val="00BB2147"/>
     <w:multiLevelType w:val="multilevel"/>
@@ -4231,6 +4926,118 @@
     </w:lvl>
   </w:abstractNum>
   <w:abstractNum w:abstractNumId="13" w15:restartNumberingAfterBreak="0">
+    <w:nsid w:val="3E521601"/>
+    <w:multiLevelType w:val="hybridMultilevel"/>
+    <w:tmpl w:val="424484AC"/>
+    <w:lvl w:ilvl="0" w:tplc="787483DE">
+      <w:numFmt w:val="bullet"/>
+      <w:lvlText w:val="-"/>
+      <w:lvlJc w:val="left"/>
+      <w:pPr>
+        <w:ind w:left="720" w:hanging="360"/>
+      </w:pPr>
+      <w:rPr>
+        <w:rFonts w:ascii="Calibri" w:eastAsiaTheme="minorHAnsi" w:hAnsi="Calibri" w:cs="Calibri" w:hint="default"/>
+      </w:rPr>
+    </w:lvl>
+    <w:lvl w:ilvl="1" w:tplc="04090003" w:tentative="1">
+      <w:start w:val="1"/>
+      <w:numFmt w:val="bullet"/>
+      <w:lvlText w:val="o"/>
+      <w:lvlJc w:val="left"/>
+      <w:pPr>
+        <w:ind w:left="1440" w:hanging="360"/>
+      </w:pPr>
+      <w:rPr>
+        <w:rFonts w:ascii="Courier New" w:hAnsi="Courier New" w:cs="Courier New" w:hint="default"/>
+      </w:rPr>
+    </w:lvl>
+    <w:lvl w:ilvl="2" w:tplc="04090005" w:tentative="1">
+      <w:start w:val="1"/>
+      <w:numFmt w:val="bullet"/>
+      <w:lvlText w:val=""/>
+      <w:lvlJc w:val="left"/>
+      <w:pPr>
+        <w:ind w:left="2160" w:hanging="360"/>
+      </w:pPr>
+      <w:rPr>
+        <w:rFonts w:ascii="Wingdings" w:hAnsi="Wingdings" w:hint="default"/>
+      </w:rPr>
+    </w:lvl>
+    <w:lvl w:ilvl="3" w:tplc="04090001" w:tentative="1">
+      <w:start w:val="1"/>
+      <w:numFmt w:val="bullet"/>
+      <w:lvlText w:val=""/>
+      <w:lvlJc w:val="left"/>
+      <w:pPr>
+        <w:ind w:left="2880" w:hanging="360"/>
+      </w:pPr>
+      <w:rPr>
+        <w:rFonts w:ascii="Symbol" w:hAnsi="Symbol" w:hint="default"/>
+      </w:rPr>
+    </w:lvl>
+    <w:lvl w:ilvl="4" w:tplc="04090003" w:tentative="1">
+      <w:start w:val="1"/>
+      <w:numFmt w:val="bullet"/>
+      <w:lvlText w:val="o"/>
+      <w:lvlJc w:val="left"/>
+      <w:pPr>
+        <w:ind w:left="3600" w:hanging="360"/>
+      </w:pPr>
+      <w:rPr>
+        <w:rFonts w:ascii="Courier New" w:hAnsi="Courier New" w:cs="Courier New" w:hint="default"/>
+      </w:rPr>
+    </w:lvl>
+    <w:lvl w:ilvl="5" w:tplc="04090005" w:tentative="1">
+      <w:start w:val="1"/>
+      <w:numFmt w:val="bullet"/>
+      <w:lvlText w:val=""/>
+      <w:lvlJc w:val="left"/>
+      <w:pPr>
+        <w:ind w:left="4320" w:hanging="360"/>
+      </w:pPr>
+      <w:rPr>
+        <w:rFonts w:ascii="Wingdings" w:hAnsi="Wingdings" w:hint="default"/>
+      </w:rPr>
+    </w:lvl>
+    <w:lvl w:ilvl="6" w:tplc="04090001" w:tentative="1">
+      <w:start w:val="1"/>
+      <w:numFmt w:val="bullet"/>
+      <w:lvlText w:val=""/>
+      <w:lvlJc w:val="left"/>
+      <w:pPr>
+        <w:ind w:left="5040" w:hanging="360"/>
+      </w:pPr>
+      <w:rPr>
+        <w:rFonts w:ascii="Symbol" w:hAnsi="Symbol" w:hint="default"/>
+      </w:rPr>
+    </w:lvl>
+    <w:lvl w:ilvl="7" w:tplc="04090003" w:tentative="1">
+      <w:start w:val="1"/>
+      <w:numFmt w:val="bullet"/>
+      <w:lvlText w:val="o"/>
+      <w:lvlJc w:val="left"/>
+      <w:pPr>
+        <w:ind w:left="5760" w:hanging="360"/>
+      </w:pPr>
+      <w:rPr>
+        <w:rFonts w:ascii="Courier New" w:hAnsi="Courier New" w:cs="Courier New" w:hint="default"/>
+      </w:rPr>
+    </w:lvl>
+    <w:lvl w:ilvl="8" w:tplc="04090005" w:tentative="1">
+      <w:start w:val="1"/>
+      <w:numFmt w:val="bullet"/>
+      <w:lvlText w:val=""/>
+      <w:lvlJc w:val="left"/>
+      <w:pPr>
+        <w:ind w:left="6480" w:hanging="360"/>
+      </w:pPr>
+      <w:rPr>
+        <w:rFonts w:ascii="Wingdings" w:hAnsi="Wingdings" w:hint="default"/>
+      </w:rPr>
+    </w:lvl>
+  </w:abstractNum>
+  <w:abstractNum w:abstractNumId="14" w15:restartNumberingAfterBreak="0">
     <w:nsid w:val="40AB29E0"/>
     <w:multiLevelType w:val="multilevel"/>
     <w:tmpl w:val="85B8714E"/>
@@ -4343,7 +5150,7 @@
       </w:pPr>
     </w:lvl>
   </w:abstractNum>
-  <w:abstractNum w:abstractNumId="14" w15:restartNumberingAfterBreak="0">
+  <w:abstractNum w:abstractNumId="15" w15:restartNumberingAfterBreak="0">
     <w:nsid w:val="4186642D"/>
     <w:multiLevelType w:val="hybridMultilevel"/>
     <w:tmpl w:val="B99C2660"/>
@@ -4456,7 +5263,7 @@
       </w:rPr>
     </w:lvl>
   </w:abstractNum>
-  <w:abstractNum w:abstractNumId="15" w15:restartNumberingAfterBreak="0">
+  <w:abstractNum w:abstractNumId="16" w15:restartNumberingAfterBreak="0">
     <w:nsid w:val="418F5D5C"/>
     <w:multiLevelType w:val="hybridMultilevel"/>
     <w:tmpl w:val="982A0ED2"/>
@@ -4568,7 +5375,7 @@
       </w:rPr>
     </w:lvl>
   </w:abstractNum>
-  <w:abstractNum w:abstractNumId="16" w15:restartNumberingAfterBreak="0">
+  <w:abstractNum w:abstractNumId="17" w15:restartNumberingAfterBreak="0">
     <w:nsid w:val="46CC30D8"/>
     <w:multiLevelType w:val="multilevel"/>
     <w:tmpl w:val="F7A89DCA"/>
@@ -4717,7 +5524,7 @@
       </w:rPr>
     </w:lvl>
   </w:abstractNum>
-  <w:abstractNum w:abstractNumId="17" w15:restartNumberingAfterBreak="0">
+  <w:abstractNum w:abstractNumId="18" w15:restartNumberingAfterBreak="0">
     <w:nsid w:val="49A73EBC"/>
     <w:multiLevelType w:val="multilevel"/>
     <w:tmpl w:val="DE6ECE92"/>
@@ -4866,7 +5673,7 @@
       </w:rPr>
     </w:lvl>
   </w:abstractNum>
-  <w:abstractNum w:abstractNumId="18" w15:restartNumberingAfterBreak="0">
+  <w:abstractNum w:abstractNumId="19" w15:restartNumberingAfterBreak="0">
     <w:nsid w:val="4C62160C"/>
     <w:multiLevelType w:val="multilevel"/>
     <w:tmpl w:val="E66C6F48"/>
@@ -5015,7 +5822,7 @@
       </w:rPr>
     </w:lvl>
   </w:abstractNum>
-  <w:abstractNum w:abstractNumId="19" w15:restartNumberingAfterBreak="0">
+  <w:abstractNum w:abstractNumId="20" w15:restartNumberingAfterBreak="0">
     <w:nsid w:val="4D7124D9"/>
     <w:multiLevelType w:val="multilevel"/>
     <w:tmpl w:val="A718B850"/>
@@ -5164,7 +5971,7 @@
       </w:rPr>
     </w:lvl>
   </w:abstractNum>
-  <w:abstractNum w:abstractNumId="20" w15:restartNumberingAfterBreak="0">
+  <w:abstractNum w:abstractNumId="21" w15:restartNumberingAfterBreak="0">
     <w:nsid w:val="533732F3"/>
     <w:multiLevelType w:val="multilevel"/>
     <w:tmpl w:val="893060DE"/>
@@ -5313,7 +6120,7 @@
       </w:rPr>
     </w:lvl>
   </w:abstractNum>
-  <w:abstractNum w:abstractNumId="21" w15:restartNumberingAfterBreak="0">
+  <w:abstractNum w:abstractNumId="22" w15:restartNumberingAfterBreak="0">
     <w:nsid w:val="696C2270"/>
     <w:multiLevelType w:val="hybridMultilevel"/>
     <w:tmpl w:val="A59A7EAC"/>
@@ -5453,7 +6260,7 @@
       </w:rPr>
     </w:lvl>
   </w:abstractNum>
-  <w:abstractNum w:abstractNumId="22" w15:restartNumberingAfterBreak="0">
+  <w:abstractNum w:abstractNumId="23" w15:restartNumberingAfterBreak="0">
     <w:nsid w:val="6A0E7AA7"/>
     <w:multiLevelType w:val="multilevel"/>
     <w:tmpl w:val="5930070A"/>
@@ -5602,7 +6409,7 @@
       </w:rPr>
     </w:lvl>
   </w:abstractNum>
-  <w:abstractNum w:abstractNumId="23" w15:restartNumberingAfterBreak="0">
+  <w:abstractNum w:abstractNumId="24" w15:restartNumberingAfterBreak="0">
     <w:nsid w:val="6EE47929"/>
     <w:multiLevelType w:val="multilevel"/>
     <w:tmpl w:val="DB12F668"/>
@@ -5719,7 +6526,7 @@
       </w:pPr>
     </w:lvl>
   </w:abstractNum>
-  <w:abstractNum w:abstractNumId="24" w15:restartNumberingAfterBreak="0">
+  <w:abstractNum w:abstractNumId="25" w15:restartNumberingAfterBreak="0">
     <w:nsid w:val="736114BC"/>
     <w:multiLevelType w:val="multilevel"/>
     <w:tmpl w:val="27AA2B22"/>
@@ -5868,7 +6675,7 @@
       </w:rPr>
     </w:lvl>
   </w:abstractNum>
-  <w:abstractNum w:abstractNumId="25" w15:restartNumberingAfterBreak="0">
+  <w:abstractNum w:abstractNumId="26" w15:restartNumberingAfterBreak="0">
     <w:nsid w:val="73AA2358"/>
     <w:multiLevelType w:val="hybridMultilevel"/>
     <w:tmpl w:val="CE46CD5A"/>
@@ -5980,7 +6787,7 @@
       </w:rPr>
     </w:lvl>
   </w:abstractNum>
-  <w:abstractNum w:abstractNumId="26" w15:restartNumberingAfterBreak="0">
+  <w:abstractNum w:abstractNumId="27" w15:restartNumberingAfterBreak="0">
     <w:nsid w:val="76707603"/>
     <w:multiLevelType w:val="multilevel"/>
     <w:tmpl w:val="6764CD54"/>
@@ -6093,7 +6900,7 @@
       </w:pPr>
     </w:lvl>
   </w:abstractNum>
-  <w:abstractNum w:abstractNumId="27" w15:restartNumberingAfterBreak="0">
+  <w:abstractNum w:abstractNumId="28" w15:restartNumberingAfterBreak="0">
     <w:nsid w:val="7DF02FEF"/>
     <w:multiLevelType w:val="multilevel"/>
     <w:tmpl w:val="4EC440C0"/>
@@ -6243,22 +7050,22 @@
     </w:lvl>
   </w:abstractNum>
   <w:num w:numId="1" w16cid:durableId="1488596630">
-    <w:abstractNumId w:val="23"/>
+    <w:abstractNumId w:val="24"/>
   </w:num>
   <w:num w:numId="2" w16cid:durableId="709039115">
     <w:abstractNumId w:val="5"/>
   </w:num>
   <w:num w:numId="3" w16cid:durableId="130945789">
-    <w:abstractNumId w:val="24"/>
+    <w:abstractNumId w:val="25"/>
   </w:num>
   <w:num w:numId="4" w16cid:durableId="1158421782">
-    <w:abstractNumId w:val="20"/>
+    <w:abstractNumId w:val="21"/>
   </w:num>
   <w:num w:numId="5" w16cid:durableId="1595243900">
     <w:abstractNumId w:val="3"/>
   </w:num>
   <w:num w:numId="6" w16cid:durableId="829641699">
-    <w:abstractNumId w:val="22"/>
+    <w:abstractNumId w:val="23"/>
   </w:num>
   <w:num w:numId="7" w16cid:durableId="2017224222">
     <w:abstractNumId w:val="6"/>
@@ -6267,28 +7074,28 @@
     <w:abstractNumId w:val="7"/>
   </w:num>
   <w:num w:numId="9" w16cid:durableId="900595928">
-    <w:abstractNumId w:val="27"/>
+    <w:abstractNumId w:val="28"/>
   </w:num>
   <w:num w:numId="10" w16cid:durableId="1003555194">
-    <w:abstractNumId w:val="19"/>
+    <w:abstractNumId w:val="20"/>
   </w:num>
   <w:num w:numId="11" w16cid:durableId="2028872709">
-    <w:abstractNumId w:val="15"/>
+    <w:abstractNumId w:val="16"/>
   </w:num>
   <w:num w:numId="12" w16cid:durableId="463085377">
     <w:abstractNumId w:val="9"/>
   </w:num>
   <w:num w:numId="13" w16cid:durableId="35468639">
-    <w:abstractNumId w:val="14"/>
+    <w:abstractNumId w:val="15"/>
   </w:num>
   <w:num w:numId="14" w16cid:durableId="1858346514">
     <w:abstractNumId w:val="11"/>
   </w:num>
   <w:num w:numId="15" w16cid:durableId="292906170">
-    <w:abstractNumId w:val="25"/>
+    <w:abstractNumId w:val="26"/>
   </w:num>
   <w:num w:numId="16" w16cid:durableId="1619797136">
-    <w:abstractNumId w:val="21"/>
+    <w:abstractNumId w:val="22"/>
   </w:num>
   <w:num w:numId="17" w16cid:durableId="194395350">
     <w:abstractNumId w:val="2"/>
@@ -6297,10 +7104,10 @@
     <w:abstractNumId w:val="1"/>
   </w:num>
   <w:num w:numId="19" w16cid:durableId="1712338328">
-    <w:abstractNumId w:val="26"/>
+    <w:abstractNumId w:val="27"/>
   </w:num>
   <w:num w:numId="20" w16cid:durableId="850531490">
-    <w:abstractNumId w:val="17"/>
+    <w:abstractNumId w:val="18"/>
   </w:num>
   <w:num w:numId="21" w16cid:durableId="606036512">
     <w:abstractNumId w:val="4"/>
@@ -6315,22 +7122,25 @@
     <w:abstractNumId w:val="10"/>
   </w:num>
   <w:num w:numId="25" w16cid:durableId="1427582060">
-    <w:abstractNumId w:val="18"/>
+    <w:abstractNumId w:val="19"/>
   </w:num>
   <w:num w:numId="26" w16cid:durableId="1755517772">
-    <w:abstractNumId w:val="16"/>
+    <w:abstractNumId w:val="17"/>
   </w:num>
   <w:num w:numId="27" w16cid:durableId="249782008">
-    <w:abstractNumId w:val="13"/>
+    <w:abstractNumId w:val="14"/>
   </w:num>
   <w:num w:numId="28" w16cid:durableId="533807578">
     <w:abstractNumId w:val="8"/>
+  </w:num>
+  <w:num w:numId="29" w16cid:durableId="1072654113">
+    <w:abstractNumId w:val="13"/>
   </w:num>
 </w:numbering>
 </file>
 
 <file path=word/styles.xml><?xml version="1.0" encoding="utf-8"?>
-<w:styles xmlns:mc="http://schemas.openxmlformats.org/markup-compatibility/2006" xmlns:r="http://schemas.openxmlformats.org/officeDocument/2006/relationships" xmlns:w="http://schemas.openxmlformats.org/wordprocessingml/2006/main" xmlns:w14="http://schemas.microsoft.com/office/word/2010/wordml" xmlns:w15="http://schemas.microsoft.com/office/word/2012/wordml" xmlns:w16cex="http://schemas.microsoft.com/office/word/2018/wordml/cex" xmlns:w16cid="http://schemas.microsoft.com/office/word/2016/wordml/cid" xmlns:w16="http://schemas.microsoft.com/office/word/2018/wordml" xmlns:w16sdtdh="http://schemas.microsoft.com/office/word/2020/wordml/sdtdatahash" xmlns:w16se="http://schemas.microsoft.com/office/word/2015/wordml/symex" mc:Ignorable="w14 w15 w16se w16cid w16 w16cex w16sdtdh">
+<w:styles xmlns:mc="http://schemas.openxmlformats.org/markup-compatibility/2006" xmlns:r="http://schemas.openxmlformats.org/officeDocument/2006/relationships" xmlns:w="http://schemas.openxmlformats.org/wordprocessingml/2006/main" xmlns:w14="http://schemas.microsoft.com/office/word/2010/wordml" xmlns:w15="http://schemas.microsoft.com/office/word/2012/wordml" xmlns:w16cex="http://schemas.microsoft.com/office/word/2018/wordml/cex" xmlns:w16cid="http://schemas.microsoft.com/office/word/2016/wordml/cid" xmlns:w16="http://schemas.microsoft.com/office/word/2018/wordml" xmlns:w16du="http://schemas.microsoft.com/office/word/2023/wordml/word16du" xmlns:w16sdtdh="http://schemas.microsoft.com/office/word/2020/wordml/sdtdatahash" xmlns:w16se="http://schemas.microsoft.com/office/word/2015/wordml/symex" mc:Ignorable="w14 w15 w16se w16cid w16 w16cex w16sdtdh w16du">
   <w:docDefaults>
     <w:rPrDefault>
       <w:rPr>

</xml_diff>

<commit_message>
update final implementation presentation and code
</commit_message>
<xml_diff>
--- a/presentation/Transformer-Presentation.docx
+++ b/presentation/Transformer-Presentation.docx
@@ -9,7 +9,10 @@
     </w:p>
     <w:p>
       <w:r>
-        <w:t xml:space="preserve">Hello everyone. In this video, I will introduce and explain the concepts and features of the Transformer, an AI model that has revolutionized not only the field of Natural Language Processing (NLP) but the entire </w:t>
+        <w:t>Hi</w:t>
+      </w:r>
+      <w:r>
+        <w:t xml:space="preserve"> everyone. In this video, I will introduce and explain the concepts and features of the Transformer, an AI model that has revolutionized not only the field of Natural Language Processing (NLP) but the entire </w:t>
       </w:r>
       <w:r>
         <w:t>world</w:t>
@@ -91,11 +94,9 @@
       <w:r>
         <w:t xml:space="preserve">The capability to handle inputs of varying lengths, a feature </w:t>
       </w:r>
-      <w:proofErr w:type="gramStart"/>
-      <w:r>
-        <w:t>absent</w:t>
-      </w:r>
-      <w:proofErr w:type="gramEnd"/>
+      <w:r>
+        <w:t>absents</w:t>
+      </w:r>
       <w:r>
         <w:t xml:space="preserve"> in feedforward neural networks.</w:t>
       </w:r>
@@ -2506,26 +2507,22 @@
     <w:p>
       <w:pPr>
         <w:rPr>
-          <w:rFonts w:ascii="Segoe UI" w:hAnsi="Segoe UI" w:cs="Segoe UI"/>
+          <w:rFonts w:ascii="Roboto" w:hAnsi="Roboto"/>
           <w:color w:val="0D0D0D"/>
+          <w:sz w:val="23"/>
+          <w:szCs w:val="23"/>
           <w:shd w:val="clear" w:color="auto" w:fill="FFFFFF"/>
         </w:rPr>
       </w:pPr>
       <w:r>
         <w:rPr>
-          <w:rFonts w:ascii="Segoe UI" w:hAnsi="Segoe UI" w:cs="Segoe UI"/>
+          <w:rFonts w:ascii="Roboto" w:hAnsi="Roboto"/>
           <w:color w:val="0D0D0D"/>
+          <w:sz w:val="23"/>
+          <w:szCs w:val="23"/>
           <w:shd w:val="clear" w:color="auto" w:fill="FFFFFF"/>
         </w:rPr>
-        <w:t>Understanding</w:t>
-      </w:r>
-      <w:r>
-        <w:rPr>
-          <w:rFonts w:ascii="Segoe UI" w:hAnsi="Segoe UI" w:cs="Segoe UI"/>
-          <w:color w:val="0D0D0D"/>
-          <w:shd w:val="clear" w:color="auto" w:fill="FFFFFF"/>
-        </w:rPr>
-        <w:t xml:space="preserve"> the Transformer: 'Attention Is All You Need' Explained in 40 Minutes</w:t>
+        <w:t>Transformer Explained: A Comprehensive Guide to 'Attention Is All You Need'</w:t>
       </w:r>
     </w:p>
     <w:p>
@@ -3164,15 +3161,7 @@
           <w:color w:val="0D0D0D"/>
           <w:shd w:val="clear" w:color="auto" w:fill="FFFFFF"/>
         </w:rPr>
-        <w:t>Below are the sections I will walk you through</w:t>
-      </w:r>
-      <w:r>
-        <w:rPr>
-          <w:rFonts w:ascii="Segoe UI" w:hAnsi="Segoe UI" w:cs="Segoe UI"/>
-          <w:color w:val="0D0D0D"/>
-          <w:shd w:val="clear" w:color="auto" w:fill="FFFFFF"/>
-        </w:rPr>
-        <w:t>.</w:t>
+        <w:t>Below are the sections I will walk you through.</w:t>
       </w:r>
       <w:r>
         <w:t xml:space="preserve"> </w:t>

</xml_diff>